<commit_message>
front page of the multicombination
</commit_message>
<xml_diff>
--- a/backend-templates/MultiCombinations.docx
+++ b/backend-templates/MultiCombinations.docx
@@ -8,34 +8,18 @@
         <w:ind w:left="0" w:firstLine="0"/>
         <w:jc w:val="center"/>
       </w:pPr>
-      <w:proofErr w:type="spellStart"/>
       <w:r>
         <w:rPr>
           <w:b/>
         </w:rPr>
-        <w:t>CloudFuze</w:t>
-      </w:r>
-      <w:proofErr w:type="spellEnd"/>
-      <w:r>
-        <w:rPr>
-          <w:b/>
-        </w:rPr>
-        <w:t xml:space="preserve"> Purchase Agreement for </w:t>
+        <w:t xml:space="preserve">CloudFuze Purchase Agreement for </w:t>
       </w:r>
       <w:r>
         <w:rPr>
           <w:b/>
           <w:bCs/>
         </w:rPr>
-        <w:t>{{</w:t>
-      </w:r>
-      <w:proofErr w:type="spellStart"/>
-      <w:r>
-        <w:rPr>
-          <w:b/>
-          <w:bCs/>
-        </w:rPr>
-        <w:t>Company</w:t>
+        <w:t>{{Company</w:t>
       </w:r>
       <w:r>
         <w:rPr>
@@ -51,16 +35,7 @@
           <w:bCs/>
           <w:spacing w:val="-2"/>
         </w:rPr>
-        <w:t>Name</w:t>
-      </w:r>
-      <w:proofErr w:type="spellEnd"/>
-      <w:r>
-        <w:rPr>
-          <w:b/>
-          <w:bCs/>
-          <w:spacing w:val="-2"/>
-        </w:rPr>
-        <w:t>}}</w:t>
+        <w:t>Name}}</w:t>
       </w:r>
     </w:p>
     <w:p>
@@ -79,15 +54,7 @@
           <w:b/>
           <w:bCs/>
         </w:rPr>
-        <w:t>{{</w:t>
-      </w:r>
-      <w:proofErr w:type="spellStart"/>
-      <w:r>
-        <w:rPr>
-          <w:b/>
-          <w:bCs/>
-        </w:rPr>
-        <w:t>Company</w:t>
+        <w:t>{{Company</w:t>
       </w:r>
       <w:r>
         <w:rPr>
@@ -103,53 +70,22 @@
           <w:bCs/>
           <w:spacing w:val="-2"/>
         </w:rPr>
-        <w:t>Name</w:t>
-      </w:r>
-      <w:proofErr w:type="spellEnd"/>
-      <w:proofErr w:type="gramStart"/>
-      <w:r>
-        <w:rPr>
-          <w:b/>
-          <w:bCs/>
-          <w:spacing w:val="-2"/>
-        </w:rPr>
-        <w:t>}}</w:t>
+        <w:t>Name}}</w:t>
       </w:r>
       <w:r>
         <w:rPr>
           <w:sz w:val="21"/>
         </w:rPr>
-        <w:t>with</w:t>
-      </w:r>
-      <w:proofErr w:type="gramEnd"/>
-      <w:r>
-        <w:rPr>
-          <w:sz w:val="21"/>
-        </w:rPr>
-        <w:t xml:space="preserve"> pricing for use of the </w:t>
-      </w:r>
-      <w:proofErr w:type="spellStart"/>
-      <w:r>
-        <w:rPr>
-          <w:sz w:val="21"/>
-        </w:rPr>
-        <w:t>CloudFuze’s</w:t>
-      </w:r>
-      <w:proofErr w:type="spellEnd"/>
-      <w:r>
-        <w:rPr>
-          <w:sz w:val="21"/>
-        </w:rPr>
-        <w:t xml:space="preserve"> X-Change Enterprise Data Migration Solution:</w:t>
+        <w:t>with pricing for use of the CloudFuze’s X-Change Enterprise Data Migration Solution:</w:t>
       </w:r>
     </w:p>
     <w:p>
       <w:pPr>
         <w:pBdr>
-          <w:top w:val="single" w:color="666666" w:sz="6" w:space="0"/>
-          <w:left w:val="single" w:color="666666" w:sz="6" w:space="0"/>
-          <w:bottom w:val="single" w:color="666666" w:sz="6" w:space="0"/>
-          <w:right w:val="single" w:color="666666" w:sz="6" w:space="0"/>
+          <w:top w:val="single" w:sz="6" w:space="0" w:color="666666"/>
+          <w:left w:val="single" w:sz="6" w:space="0" w:color="666666"/>
+          <w:bottom w:val="single" w:sz="6" w:space="0" w:color="666666"/>
+          <w:right w:val="single" w:sz="6" w:space="0" w:color="666666"/>
         </w:pBdr>
         <w:shd w:val="clear" w:color="auto" w:fill="93CDDC"/>
         <w:spacing w:after="363" w:line="265" w:lineRule="auto"/>
@@ -188,10 +124,10 @@
           <w:tcPr>
             <w:tcW w:w="3183" w:type="dxa"/>
             <w:tcBorders>
-              <w:top w:val="single" w:color="666666" w:sz="6" w:space="0"/>
-              <w:left w:val="single" w:color="666666" w:sz="6" w:space="0"/>
-              <w:bottom w:val="single" w:color="666666" w:sz="6" w:space="0"/>
-              <w:right w:val="single" w:color="666666" w:sz="6" w:space="0"/>
+              <w:top w:val="single" w:sz="6" w:space="0" w:color="666666"/>
+              <w:left w:val="single" w:sz="6" w:space="0" w:color="666666"/>
+              <w:bottom w:val="single" w:sz="6" w:space="0" w:color="666666"/>
+              <w:right w:val="single" w:sz="6" w:space="0" w:color="666666"/>
             </w:tcBorders>
             <w:shd w:val="clear" w:color="auto" w:fill="A6A6A6"/>
           </w:tcPr>
@@ -214,10 +150,10 @@
           <w:tcPr>
             <w:tcW w:w="4217" w:type="dxa"/>
             <w:tcBorders>
-              <w:top w:val="single" w:color="666666" w:sz="6" w:space="0"/>
-              <w:left w:val="single" w:color="666666" w:sz="6" w:space="0"/>
-              <w:bottom w:val="single" w:color="666666" w:sz="6" w:space="0"/>
-              <w:right w:val="single" w:color="666666" w:sz="6" w:space="0"/>
+              <w:top w:val="single" w:sz="6" w:space="0" w:color="666666"/>
+              <w:left w:val="single" w:sz="6" w:space="0" w:color="666666"/>
+              <w:bottom w:val="single" w:sz="6" w:space="0" w:color="666666"/>
+              <w:right w:val="single" w:sz="6" w:space="0" w:color="666666"/>
             </w:tcBorders>
             <w:shd w:val="clear" w:color="auto" w:fill="A6A6A6"/>
           </w:tcPr>
@@ -240,10 +176,10 @@
           <w:tcPr>
             <w:tcW w:w="3373" w:type="dxa"/>
             <w:tcBorders>
-              <w:top w:val="single" w:color="666666" w:sz="6" w:space="0"/>
-              <w:left w:val="single" w:color="666666" w:sz="6" w:space="0"/>
-              <w:bottom w:val="single" w:color="666666" w:sz="6" w:space="0"/>
-              <w:right w:val="single" w:color="666666" w:sz="6" w:space="0"/>
+              <w:top w:val="single" w:sz="6" w:space="0" w:color="666666"/>
+              <w:left w:val="single" w:sz="6" w:space="0" w:color="666666"/>
+              <w:bottom w:val="single" w:sz="6" w:space="0" w:color="666666"/>
+              <w:right w:val="single" w:sz="6" w:space="0" w:color="666666"/>
             </w:tcBorders>
             <w:shd w:val="clear" w:color="auto" w:fill="A6A6A6"/>
           </w:tcPr>
@@ -253,21 +189,12 @@
               <w:ind w:left="66" w:firstLine="0"/>
               <w:jc w:val="left"/>
             </w:pPr>
-            <w:proofErr w:type="gramStart"/>
             <w:r>
               <w:rPr>
                 <w:b/>
                 <w:sz w:val="21"/>
               </w:rPr>
-              <w:t>Price(</w:t>
-            </w:r>
-            <w:proofErr w:type="gramEnd"/>
-            <w:r>
-              <w:rPr>
-                <w:b/>
-                <w:sz w:val="21"/>
-              </w:rPr>
-              <w:t>USD)</w:t>
+              <w:t>Price(USD)</w:t>
             </w:r>
           </w:p>
         </w:tc>
@@ -280,10 +207,10 @@
           <w:tcPr>
             <w:tcW w:w="3183" w:type="dxa"/>
             <w:tcBorders>
-              <w:top w:val="single" w:color="666666" w:sz="6" w:space="0"/>
-              <w:left w:val="single" w:color="666666" w:sz="6" w:space="0"/>
-              <w:bottom w:val="single" w:color="666666" w:sz="6" w:space="0"/>
-              <w:right w:val="single" w:color="666666" w:sz="6" w:space="0"/>
+              <w:top w:val="single" w:sz="6" w:space="0" w:color="666666"/>
+              <w:left w:val="single" w:sz="6" w:space="0" w:color="666666"/>
+              <w:bottom w:val="single" w:sz="6" w:space="0" w:color="666666"/>
+              <w:right w:val="single" w:sz="6" w:space="0" w:color="666666"/>
             </w:tcBorders>
           </w:tcPr>
           <w:p>
@@ -292,21 +219,12 @@
               <w:ind w:left="83" w:firstLine="0"/>
               <w:jc w:val="left"/>
             </w:pPr>
-            <w:proofErr w:type="spellStart"/>
             <w:r>
               <w:rPr>
                 <w:b/>
                 <w:sz w:val="19"/>
               </w:rPr>
-              <w:t>CloudFuze</w:t>
-            </w:r>
-            <w:proofErr w:type="spellEnd"/>
-            <w:r>
-              <w:rPr>
-                <w:b/>
-                <w:sz w:val="19"/>
-              </w:rPr>
-              <w:t xml:space="preserve"> X-Change Data </w:t>
+              <w:t xml:space="preserve">CloudFuze X-Change Data </w:t>
             </w:r>
           </w:p>
           <w:p>
@@ -328,10 +246,10 @@
           <w:tcPr>
             <w:tcW w:w="4217" w:type="dxa"/>
             <w:tcBorders>
-              <w:top w:val="single" w:color="666666" w:sz="6" w:space="0"/>
-              <w:left w:val="single" w:color="666666" w:sz="6" w:space="0"/>
-              <w:bottom w:val="single" w:color="666666" w:sz="6" w:space="0"/>
-              <w:right w:val="single" w:color="666666" w:sz="6" w:space="0"/>
+              <w:top w:val="single" w:sz="6" w:space="0" w:color="666666"/>
+              <w:left w:val="single" w:sz="6" w:space="0" w:color="666666"/>
+              <w:bottom w:val="single" w:sz="6" w:space="0" w:color="666666"/>
+              <w:right w:val="single" w:sz="6" w:space="0" w:color="666666"/>
             </w:tcBorders>
             <w:vAlign w:val="center"/>
           </w:tcPr>
@@ -346,23 +264,7 @@
                 <w:sz w:val="20"/>
                 <w:szCs w:val="20"/>
               </w:rPr>
-              <w:t>{{</w:t>
-            </w:r>
-            <w:proofErr w:type="spellStart"/>
-            <w:r>
-              <w:rPr>
-                <w:sz w:val="20"/>
-                <w:szCs w:val="20"/>
-              </w:rPr>
-              <w:t>content_migration_name</w:t>
-            </w:r>
-            <w:proofErr w:type="spellEnd"/>
-            <w:r>
-              <w:rPr>
-                <w:sz w:val="20"/>
-                <w:szCs w:val="20"/>
-              </w:rPr>
-              <w:t>}}</w:t>
+              <w:t>{{content_migration_name}}</w:t>
             </w:r>
             <w:r>
               <w:rPr>
@@ -408,27 +310,7 @@
                 <w:sz w:val="20"/>
                 <w:szCs w:val="20"/>
               </w:rPr>
-              <w:t>{{</w:t>
-            </w:r>
-            <w:proofErr w:type="spellStart"/>
-            <w:r>
-              <w:rPr>
-                <w:b/>
-                <w:bCs/>
-                <w:sz w:val="20"/>
-                <w:szCs w:val="20"/>
-              </w:rPr>
-              <w:t>content_users_count</w:t>
-            </w:r>
-            <w:proofErr w:type="spellEnd"/>
-            <w:r>
-              <w:rPr>
-                <w:b/>
-                <w:bCs/>
-                <w:sz w:val="20"/>
-                <w:szCs w:val="20"/>
-              </w:rPr>
-              <w:t>}}</w:t>
+              <w:t>{{content_users_count}}</w:t>
             </w:r>
           </w:p>
           <w:p>
@@ -443,25 +325,7 @@
                 <w:sz w:val="20"/>
                 <w:szCs w:val="20"/>
               </w:rPr>
-              <w:t xml:space="preserve"> Users | {{</w:t>
-            </w:r>
-            <w:proofErr w:type="spellStart"/>
-            <w:r>
-              <w:rPr>
-                <w:b/>
-                <w:sz w:val="20"/>
-                <w:szCs w:val="20"/>
-              </w:rPr>
-              <w:t>data_size</w:t>
-            </w:r>
-            <w:proofErr w:type="spellEnd"/>
-            <w:r>
-              <w:rPr>
-                <w:b/>
-                <w:sz w:val="20"/>
-                <w:szCs w:val="20"/>
-              </w:rPr>
-              <w:t>}} GBs</w:t>
+              <w:t xml:space="preserve"> Users | {{data_size}} GBs</w:t>
             </w:r>
             <w:r>
               <w:rPr>
@@ -476,10 +340,10 @@
           <w:tcPr>
             <w:tcW w:w="3373" w:type="dxa"/>
             <w:tcBorders>
-              <w:top w:val="single" w:color="666666" w:sz="6" w:space="0"/>
-              <w:left w:val="single" w:color="666666" w:sz="6" w:space="0"/>
-              <w:bottom w:val="single" w:color="666666" w:sz="6" w:space="0"/>
-              <w:right w:val="single" w:color="666666" w:sz="6" w:space="0"/>
+              <w:top w:val="single" w:sz="6" w:space="0" w:color="666666"/>
+              <w:left w:val="single" w:sz="6" w:space="0" w:color="666666"/>
+              <w:bottom w:val="single" w:sz="6" w:space="0" w:color="666666"/>
+              <w:right w:val="single" w:sz="6" w:space="0" w:color="666666"/>
             </w:tcBorders>
           </w:tcPr>
           <w:p>
@@ -499,27 +363,7 @@
                 <w:sz w:val="20"/>
                 <w:szCs w:val="20"/>
               </w:rPr>
-              <w:t>{{</w:t>
-            </w:r>
-            <w:proofErr w:type="spellStart"/>
-            <w:r>
-              <w:rPr>
-                <w:b/>
-                <w:bCs/>
-                <w:sz w:val="20"/>
-                <w:szCs w:val="20"/>
-              </w:rPr>
-              <w:t>content_migration_cost</w:t>
-            </w:r>
-            <w:proofErr w:type="spellEnd"/>
-            <w:r>
-              <w:rPr>
-                <w:b/>
-                <w:bCs/>
-                <w:sz w:val="20"/>
-                <w:szCs w:val="20"/>
-              </w:rPr>
-              <w:t>}}</w:t>
+              <w:t>{{content_migration_cost}}</w:t>
             </w:r>
           </w:p>
         </w:tc>
@@ -532,10 +376,10 @@
           <w:tcPr>
             <w:tcW w:w="3183" w:type="dxa"/>
             <w:tcBorders>
-              <w:top w:val="single" w:color="666666" w:sz="6" w:space="0"/>
-              <w:left w:val="single" w:color="666666" w:sz="6" w:space="0"/>
-              <w:bottom w:val="single" w:color="666666" w:sz="6" w:space="0"/>
-              <w:right w:val="single" w:color="666666" w:sz="6" w:space="0"/>
+              <w:top w:val="single" w:sz="6" w:space="0" w:color="666666"/>
+              <w:left w:val="single" w:sz="6" w:space="0" w:color="666666"/>
+              <w:bottom w:val="single" w:sz="6" w:space="0" w:color="666666"/>
+              <w:right w:val="single" w:sz="6" w:space="0" w:color="666666"/>
             </w:tcBorders>
           </w:tcPr>
           <w:p>
@@ -544,21 +388,12 @@
               <w:ind w:left="83" w:firstLine="0"/>
               <w:jc w:val="left"/>
             </w:pPr>
-            <w:proofErr w:type="spellStart"/>
             <w:r>
               <w:rPr>
                 <w:b/>
                 <w:sz w:val="19"/>
               </w:rPr>
-              <w:t>CloudFuze</w:t>
-            </w:r>
-            <w:proofErr w:type="spellEnd"/>
-            <w:r>
-              <w:rPr>
-                <w:b/>
-                <w:sz w:val="19"/>
-              </w:rPr>
-              <w:t xml:space="preserve"> X-Change Data </w:t>
+              <w:t xml:space="preserve">CloudFuze X-Change Data </w:t>
             </w:r>
           </w:p>
           <w:p>
@@ -580,10 +415,10 @@
           <w:tcPr>
             <w:tcW w:w="4217" w:type="dxa"/>
             <w:tcBorders>
-              <w:top w:val="single" w:color="666666" w:sz="6" w:space="0"/>
-              <w:left w:val="single" w:color="666666" w:sz="6" w:space="0"/>
-              <w:bottom w:val="single" w:color="666666" w:sz="6" w:space="0"/>
-              <w:right w:val="single" w:color="666666" w:sz="6" w:space="0"/>
+              <w:top w:val="single" w:sz="6" w:space="0" w:color="666666"/>
+              <w:left w:val="single" w:sz="6" w:space="0" w:color="666666"/>
+              <w:bottom w:val="single" w:sz="6" w:space="0" w:color="666666"/>
+              <w:right w:val="single" w:sz="6" w:space="0" w:color="666666"/>
             </w:tcBorders>
             <w:vAlign w:val="center"/>
           </w:tcPr>
@@ -598,23 +433,7 @@
                 <w:sz w:val="20"/>
                 <w:szCs w:val="20"/>
               </w:rPr>
-              <w:t>{{</w:t>
-            </w:r>
-            <w:proofErr w:type="spellStart"/>
-            <w:r>
-              <w:rPr>
-                <w:sz w:val="20"/>
-                <w:szCs w:val="20"/>
-              </w:rPr>
-              <w:t>messaging_migration_name</w:t>
-            </w:r>
-            <w:proofErr w:type="spellEnd"/>
-            <w:r>
-              <w:rPr>
-                <w:sz w:val="20"/>
-                <w:szCs w:val="20"/>
-              </w:rPr>
-              <w:t>}}</w:t>
+              <w:t>{{messaging_migration_name}}</w:t>
             </w:r>
           </w:p>
           <w:p>
@@ -640,21 +459,12 @@
                 <w:szCs w:val="20"/>
               </w:rPr>
             </w:pPr>
-            <w:proofErr w:type="spellStart"/>
             <w:r>
               <w:rPr>
                 <w:b/>
                 <w:sz w:val="19"/>
               </w:rPr>
-              <w:t>Upto</w:t>
-            </w:r>
-            <w:proofErr w:type="spellEnd"/>
-            <w:r>
-              <w:rPr>
-                <w:b/>
-                <w:sz w:val="19"/>
-              </w:rPr>
-              <w:t xml:space="preserve"> </w:t>
+              <w:t xml:space="preserve">Upto </w:t>
             </w:r>
             <w:r>
               <w:rPr>
@@ -663,27 +473,7 @@
                 <w:sz w:val="20"/>
                 <w:szCs w:val="20"/>
               </w:rPr>
-              <w:t>{{</w:t>
-            </w:r>
-            <w:proofErr w:type="spellStart"/>
-            <w:r>
-              <w:rPr>
-                <w:b/>
-                <w:bCs/>
-                <w:sz w:val="20"/>
-                <w:szCs w:val="20"/>
-              </w:rPr>
-              <w:t>messaging_users_count</w:t>
-            </w:r>
-            <w:proofErr w:type="spellEnd"/>
-            <w:r>
-              <w:rPr>
-                <w:b/>
-                <w:bCs/>
-                <w:sz w:val="20"/>
-                <w:szCs w:val="20"/>
-              </w:rPr>
-              <w:t>}}</w:t>
+              <w:t>{{messaging_users_count}}</w:t>
             </w:r>
           </w:p>
           <w:p>
@@ -699,27 +489,7 @@
                 <w:sz w:val="20"/>
                 <w:szCs w:val="20"/>
               </w:rPr>
-              <w:t xml:space="preserve"> Users | Channels and DMs through JSON | {{</w:t>
-            </w:r>
-            <w:proofErr w:type="spellStart"/>
-            <w:r>
-              <w:rPr>
-                <w:b/>
-                <w:bCs/>
-                <w:sz w:val="20"/>
-                <w:szCs w:val="20"/>
-              </w:rPr>
-              <w:t>message_count</w:t>
-            </w:r>
-            <w:proofErr w:type="spellEnd"/>
-            <w:r>
-              <w:rPr>
-                <w:b/>
-                <w:bCs/>
-                <w:sz w:val="20"/>
-                <w:szCs w:val="20"/>
-              </w:rPr>
-              <w:t>}} Messages</w:t>
+              <w:t xml:space="preserve"> Users | Channels and DMs through JSON | {{message_count}} Messages</w:t>
             </w:r>
           </w:p>
         </w:tc>
@@ -727,10 +497,10 @@
           <w:tcPr>
             <w:tcW w:w="3373" w:type="dxa"/>
             <w:tcBorders>
-              <w:top w:val="single" w:color="666666" w:sz="6" w:space="0"/>
-              <w:left w:val="single" w:color="666666" w:sz="6" w:space="0"/>
-              <w:bottom w:val="single" w:color="666666" w:sz="6" w:space="0"/>
-              <w:right w:val="single" w:color="666666" w:sz="6" w:space="0"/>
+              <w:top w:val="single" w:sz="6" w:space="0" w:color="666666"/>
+              <w:left w:val="single" w:sz="6" w:space="0" w:color="666666"/>
+              <w:bottom w:val="single" w:sz="6" w:space="0" w:color="666666"/>
+              <w:right w:val="single" w:sz="6" w:space="0" w:color="666666"/>
             </w:tcBorders>
           </w:tcPr>
           <w:p>
@@ -750,27 +520,7 @@
                 <w:sz w:val="20"/>
                 <w:szCs w:val="20"/>
               </w:rPr>
-              <w:t>{{</w:t>
-            </w:r>
-            <w:proofErr w:type="spellStart"/>
-            <w:r>
-              <w:rPr>
-                <w:b/>
-                <w:bCs/>
-                <w:sz w:val="20"/>
-                <w:szCs w:val="20"/>
-              </w:rPr>
-              <w:t>messaging_migration_cost</w:t>
-            </w:r>
-            <w:proofErr w:type="spellEnd"/>
-            <w:r>
-              <w:rPr>
-                <w:b/>
-                <w:bCs/>
-                <w:sz w:val="20"/>
-                <w:szCs w:val="20"/>
-              </w:rPr>
-              <w:t>}}</w:t>
+              <w:t>{{messaging_migration_cost}}</w:t>
             </w:r>
           </w:p>
         </w:tc>
@@ -783,10 +533,10 @@
           <w:tcPr>
             <w:tcW w:w="3183" w:type="dxa"/>
             <w:tcBorders>
-              <w:top w:val="single" w:color="666666" w:sz="6" w:space="0"/>
-              <w:left w:val="single" w:color="666666" w:sz="6" w:space="0"/>
-              <w:bottom w:val="single" w:color="666666" w:sz="6" w:space="0"/>
-              <w:right w:val="single" w:color="666666" w:sz="6" w:space="0"/>
+              <w:top w:val="single" w:sz="6" w:space="0" w:color="666666"/>
+              <w:left w:val="single" w:sz="6" w:space="0" w:color="666666"/>
+              <w:bottom w:val="single" w:sz="6" w:space="0" w:color="666666"/>
+              <w:right w:val="single" w:sz="6" w:space="0" w:color="666666"/>
             </w:tcBorders>
           </w:tcPr>
           <w:p>
@@ -808,10 +558,10 @@
           <w:tcPr>
             <w:tcW w:w="4217" w:type="dxa"/>
             <w:tcBorders>
-              <w:top w:val="single" w:color="666666" w:sz="6" w:space="0"/>
-              <w:left w:val="single" w:color="666666" w:sz="6" w:space="0"/>
-              <w:bottom w:val="single" w:color="666666" w:sz="6" w:space="0"/>
-              <w:right w:val="single" w:color="666666" w:sz="6" w:space="0"/>
+              <w:top w:val="single" w:sz="6" w:space="0" w:color="666666"/>
+              <w:left w:val="single" w:sz="6" w:space="0" w:color="666666"/>
+              <w:bottom w:val="single" w:sz="6" w:space="0" w:color="666666"/>
+              <w:right w:val="single" w:sz="6" w:space="0" w:color="666666"/>
             </w:tcBorders>
             <w:vAlign w:val="center"/>
           </w:tcPr>
@@ -919,32 +669,12 @@
                 <w:sz w:val="20"/>
                 <w:szCs w:val="20"/>
               </w:rPr>
-              <w:t>{{</w:t>
-            </w:r>
-            <w:proofErr w:type="spellStart"/>
+              <w:t>{{Duration_of_months}}</w:t>
+            </w:r>
             <w:r>
               <w:rPr>
                 <w:b/>
                 <w:bCs/>
-                <w:sz w:val="20"/>
-                <w:szCs w:val="20"/>
-              </w:rPr>
-              <w:t>Duration_of_months</w:t>
-            </w:r>
-            <w:proofErr w:type="spellEnd"/>
-            <w:r>
-              <w:rPr>
-                <w:b/>
-                <w:bCs/>
-                <w:sz w:val="20"/>
-                <w:szCs w:val="20"/>
-              </w:rPr>
-              <w:t>}}</w:t>
-            </w:r>
-            <w:r>
-              <w:rPr>
-                <w:b/>
-                <w:bCs/>
               </w:rPr>
               <w:t xml:space="preserve"> </w:t>
             </w:r>
@@ -953,14 +683,7 @@
                 <w:b/>
                 <w:sz w:val="19"/>
               </w:rPr>
-              <w:t>Months</w:t>
-            </w:r>
-            <w:r>
-              <w:rPr>
-                <w:b/>
-                <w:sz w:val="19"/>
-              </w:rPr>
-              <w:t xml:space="preserve"> </w:t>
+              <w:t xml:space="preserve">Months </w:t>
             </w:r>
             <w:r>
               <w:rPr>
@@ -975,10 +698,10 @@
           <w:tcPr>
             <w:tcW w:w="3373" w:type="dxa"/>
             <w:tcBorders>
-              <w:top w:val="single" w:color="666666" w:sz="6" w:space="0"/>
-              <w:left w:val="single" w:color="666666" w:sz="6" w:space="0"/>
-              <w:bottom w:val="single" w:color="666666" w:sz="6" w:space="0"/>
-              <w:right w:val="single" w:color="666666" w:sz="6" w:space="0"/>
+              <w:top w:val="single" w:sz="6" w:space="0" w:color="666666"/>
+              <w:left w:val="single" w:sz="6" w:space="0" w:color="666666"/>
+              <w:bottom w:val="single" w:sz="6" w:space="0" w:color="666666"/>
+              <w:right w:val="single" w:sz="6" w:space="0" w:color="666666"/>
             </w:tcBorders>
           </w:tcPr>
           <w:p>
@@ -998,27 +721,7 @@
                 <w:sz w:val="20"/>
                 <w:szCs w:val="20"/>
               </w:rPr>
-              <w:t>{{</w:t>
-            </w:r>
-            <w:proofErr w:type="spellStart"/>
-            <w:r>
-              <w:rPr>
-                <w:b/>
-                <w:bCs/>
-                <w:sz w:val="20"/>
-                <w:szCs w:val="20"/>
-              </w:rPr>
-              <w:t>price_migration</w:t>
-            </w:r>
-            <w:proofErr w:type="spellEnd"/>
-            <w:r>
-              <w:rPr>
-                <w:b/>
-                <w:bCs/>
-                <w:sz w:val="20"/>
-                <w:szCs w:val="20"/>
-              </w:rPr>
-              <w:t>}}</w:t>
+              <w:t>{{price_migration}}</w:t>
             </w:r>
           </w:p>
         </w:tc>
@@ -1031,10 +734,10 @@
           <w:tcPr>
             <w:tcW w:w="3183" w:type="dxa"/>
             <w:tcBorders>
-              <w:top w:val="single" w:color="666666" w:sz="6" w:space="0"/>
-              <w:left w:val="single" w:color="666666" w:sz="6" w:space="0"/>
-              <w:bottom w:val="single" w:color="666666" w:sz="6" w:space="0"/>
-              <w:right w:val="single" w:color="666666" w:sz="6" w:space="0"/>
+              <w:top w:val="single" w:sz="6" w:space="0" w:color="666666"/>
+              <w:left w:val="single" w:sz="6" w:space="0" w:color="666666"/>
+              <w:bottom w:val="single" w:sz="6" w:space="0" w:color="666666"/>
+              <w:right w:val="single" w:sz="6" w:space="0" w:color="666666"/>
             </w:tcBorders>
           </w:tcPr>
           <w:p>
@@ -1048,6 +751,7 @@
                 <w:b/>
                 <w:sz w:val="19"/>
               </w:rPr>
+              <w:lastRenderedPageBreak/>
               <w:t>Shared Server /Instance</w:t>
             </w:r>
           </w:p>
@@ -1056,10 +760,10 @@
           <w:tcPr>
             <w:tcW w:w="4217" w:type="dxa"/>
             <w:tcBorders>
-              <w:top w:val="single" w:color="666666" w:sz="6" w:space="0"/>
-              <w:left w:val="single" w:color="666666" w:sz="6" w:space="0"/>
-              <w:bottom w:val="single" w:color="666666" w:sz="6" w:space="0"/>
-              <w:right w:val="single" w:color="666666" w:sz="6" w:space="0"/>
+              <w:top w:val="single" w:sz="6" w:space="0" w:color="666666"/>
+              <w:left w:val="single" w:sz="6" w:space="0" w:color="666666"/>
+              <w:bottom w:val="single" w:sz="6" w:space="0" w:color="666666"/>
+              <w:right w:val="single" w:sz="6" w:space="0" w:color="666666"/>
             </w:tcBorders>
             <w:vAlign w:val="center"/>
           </w:tcPr>
@@ -1075,21 +779,7 @@
               <w:rPr>
                 <w:sz w:val="19"/>
               </w:rPr>
-              <w:t>{{</w:t>
-            </w:r>
-            <w:proofErr w:type="spellStart"/>
-            <w:r>
-              <w:rPr>
-                <w:sz w:val="19"/>
-              </w:rPr>
-              <w:t>content_number_of_instances</w:t>
-            </w:r>
-            <w:proofErr w:type="spellEnd"/>
-            <w:r>
-              <w:rPr>
-                <w:sz w:val="19"/>
-              </w:rPr>
-              <w:t>}}</w:t>
+              <w:t>{{content_number_of_instances}}</w:t>
             </w:r>
           </w:p>
           <w:p>
@@ -1102,21 +792,7 @@
               <w:rPr>
                 <w:sz w:val="19"/>
               </w:rPr>
-              <w:t>{{</w:t>
-            </w:r>
-            <w:proofErr w:type="spellStart"/>
-            <w:r>
-              <w:rPr>
-                <w:sz w:val="19"/>
-              </w:rPr>
-              <w:t>content_instance_type</w:t>
-            </w:r>
-            <w:proofErr w:type="spellEnd"/>
-            <w:r>
-              <w:rPr>
-                <w:sz w:val="19"/>
-              </w:rPr>
-              <w:t>}}</w:t>
+              <w:t>{{content_instance_type}}</w:t>
             </w:r>
             <w:r>
               <w:rPr>
@@ -1141,47 +817,19 @@
               <w:rPr>
                 <w:sz w:val="19"/>
               </w:rPr>
-              <w:t>{{</w:t>
-            </w:r>
-            <w:proofErr w:type="spellStart"/>
+              <w:t>{{messaging_number_of_instances}}</w:t>
+            </w:r>
             <w:r>
               <w:rPr>
                 <w:sz w:val="19"/>
               </w:rPr>
-              <w:t>messaging_number_of_instances</w:t>
-            </w:r>
-            <w:proofErr w:type="spellEnd"/>
+              <w:br/>
+            </w:r>
             <w:r>
               <w:rPr>
                 <w:sz w:val="19"/>
               </w:rPr>
-              <w:t>}}</w:t>
-            </w:r>
-            <w:r>
-              <w:rPr>
-                <w:sz w:val="19"/>
-              </w:rPr>
-              <w:br/>
-            </w:r>
-            <w:r>
-              <w:rPr>
-                <w:sz w:val="19"/>
-              </w:rPr>
-              <w:t>{{</w:t>
-            </w:r>
-            <w:proofErr w:type="spellStart"/>
-            <w:r>
-              <w:rPr>
-                <w:sz w:val="19"/>
-              </w:rPr>
-              <w:t>messaging_instance_type</w:t>
-            </w:r>
-            <w:proofErr w:type="spellEnd"/>
-            <w:r>
-              <w:rPr>
-                <w:sz w:val="19"/>
-              </w:rPr>
-              <w:t>}}</w:t>
+              <w:t>{{messaging_instance_type}}</w:t>
             </w:r>
             <w:r>
               <w:rPr>
@@ -1227,23 +875,7 @@
                 <w:b/>
                 <w:sz w:val="21"/>
               </w:rPr>
-              <w:t>{{</w:t>
-            </w:r>
-            <w:proofErr w:type="spellStart"/>
-            <w:r>
-              <w:rPr>
-                <w:b/>
-                <w:sz w:val="21"/>
-              </w:rPr>
-              <w:t>Duration_of_months</w:t>
-            </w:r>
-            <w:proofErr w:type="spellEnd"/>
-            <w:r>
-              <w:rPr>
-                <w:b/>
-                <w:sz w:val="21"/>
-              </w:rPr>
-              <w:t>}}</w:t>
+              <w:t>{{Duration_of_months}}</w:t>
             </w:r>
             <w:r>
               <w:rPr>
@@ -1272,10 +904,10 @@
           <w:tcPr>
             <w:tcW w:w="3373" w:type="dxa"/>
             <w:tcBorders>
-              <w:top w:val="single" w:color="666666" w:sz="6" w:space="0"/>
-              <w:left w:val="single" w:color="666666" w:sz="6" w:space="0"/>
-              <w:bottom w:val="single" w:color="666666" w:sz="6" w:space="0"/>
-              <w:right w:val="single" w:color="666666" w:sz="6" w:space="0"/>
+              <w:top w:val="single" w:sz="6" w:space="0" w:color="666666"/>
+              <w:left w:val="single" w:sz="6" w:space="0" w:color="666666"/>
+              <w:bottom w:val="single" w:sz="6" w:space="0" w:color="666666"/>
+              <w:right w:val="single" w:sz="6" w:space="0" w:color="666666"/>
             </w:tcBorders>
           </w:tcPr>
           <w:p>
@@ -1295,27 +927,7 @@
                 <w:sz w:val="20"/>
                 <w:szCs w:val="20"/>
               </w:rPr>
-              <w:t>{{</w:t>
-            </w:r>
-            <w:proofErr w:type="spellStart"/>
-            <w:r>
-              <w:rPr>
-                <w:b/>
-                <w:bCs/>
-                <w:sz w:val="20"/>
-                <w:szCs w:val="20"/>
-              </w:rPr>
-              <w:t>instance_cost</w:t>
-            </w:r>
-            <w:proofErr w:type="spellEnd"/>
-            <w:r>
-              <w:rPr>
-                <w:b/>
-                <w:bCs/>
-                <w:sz w:val="20"/>
-                <w:szCs w:val="20"/>
-              </w:rPr>
-              <w:t>}}</w:t>
+              <w:t>{{instance_cost}}</w:t>
             </w:r>
           </w:p>
         </w:tc>
@@ -1328,10 +940,10 @@
           <w:tcPr>
             <w:tcW w:w="3183" w:type="dxa"/>
             <w:tcBorders>
-              <w:top w:val="single" w:color="666666" w:sz="6" w:space="0"/>
-              <w:left w:val="single" w:color="666666" w:sz="6" w:space="0"/>
-              <w:bottom w:val="single" w:color="666666" w:sz="6" w:space="0"/>
-              <w:right w:val="single" w:color="666666" w:sz="6" w:space="0"/>
+              <w:top w:val="single" w:sz="6" w:space="0" w:color="666666"/>
+              <w:left w:val="single" w:sz="6" w:space="0" w:color="666666"/>
+              <w:bottom w:val="single" w:sz="6" w:space="0" w:color="666666"/>
+              <w:right w:val="single" w:sz="6" w:space="0" w:color="666666"/>
             </w:tcBorders>
             <w:vAlign w:val="center"/>
           </w:tcPr>
@@ -1354,10 +966,10 @@
           <w:tcPr>
             <w:tcW w:w="4217" w:type="dxa"/>
             <w:tcBorders>
-              <w:top w:val="single" w:color="666666" w:sz="6" w:space="0"/>
-              <w:left w:val="single" w:color="666666" w:sz="6" w:space="0"/>
-              <w:bottom w:val="single" w:color="666666" w:sz="6" w:space="0"/>
-              <w:right w:val="single" w:color="666666" w:sz="6" w:space="0"/>
+              <w:top w:val="single" w:sz="6" w:space="0" w:color="666666"/>
+              <w:left w:val="single" w:sz="6" w:space="0" w:color="666666"/>
+              <w:bottom w:val="single" w:sz="6" w:space="0" w:color="666666"/>
+              <w:right w:val="single" w:sz="6" w:space="0" w:color="666666"/>
             </w:tcBorders>
             <w:vAlign w:val="center"/>
           </w:tcPr>
@@ -1372,39 +984,14 @@
                 <w:b/>
                 <w:sz w:val="19"/>
               </w:rPr>
-              <w:t>{{</w:t>
-            </w:r>
-            <w:proofErr w:type="spellStart"/>
+              <w:t>{{discount_percent}}</w:t>
+            </w:r>
             <w:r>
               <w:rPr>
                 <w:b/>
                 <w:sz w:val="19"/>
               </w:rPr>
-              <w:t>discount_percent</w:t>
-            </w:r>
-            <w:proofErr w:type="spellEnd"/>
-            <w:proofErr w:type="gramStart"/>
-            <w:r>
-              <w:rPr>
-                <w:b/>
-                <w:sz w:val="19"/>
-              </w:rPr>
-              <w:t>}}</w:t>
-            </w:r>
-            <w:r>
-              <w:rPr>
-                <w:b/>
-                <w:sz w:val="19"/>
-              </w:rPr>
-              <w:t>%</w:t>
-            </w:r>
-            <w:proofErr w:type="gramEnd"/>
-            <w:r>
-              <w:rPr>
-                <w:b/>
-                <w:sz w:val="19"/>
-              </w:rPr>
-              <w:t xml:space="preserve"> Applied </w:t>
+              <w:t xml:space="preserve">% Applied </w:t>
             </w:r>
           </w:p>
         </w:tc>
@@ -1412,10 +999,10 @@
           <w:tcPr>
             <w:tcW w:w="3373" w:type="dxa"/>
             <w:tcBorders>
-              <w:top w:val="single" w:color="666666" w:sz="6" w:space="0"/>
-              <w:left w:val="single" w:color="666666" w:sz="6" w:space="0"/>
-              <w:bottom w:val="single" w:color="666666" w:sz="6" w:space="0"/>
-              <w:right w:val="single" w:color="666666" w:sz="6" w:space="0"/>
+              <w:top w:val="single" w:sz="6" w:space="0" w:color="666666"/>
+              <w:left w:val="single" w:sz="6" w:space="0" w:color="666666"/>
+              <w:bottom w:val="single" w:sz="6" w:space="0" w:color="666666"/>
+              <w:right w:val="single" w:sz="6" w:space="0" w:color="666666"/>
             </w:tcBorders>
             <w:vAlign w:val="center"/>
           </w:tcPr>
@@ -1436,27 +1023,7 @@
                 <w:sz w:val="20"/>
                 <w:szCs w:val="20"/>
               </w:rPr>
-              <w:t>{{</w:t>
-            </w:r>
-            <w:proofErr w:type="spellStart"/>
-            <w:r>
-              <w:rPr>
-                <w:b/>
-                <w:bCs/>
-                <w:sz w:val="20"/>
-                <w:szCs w:val="20"/>
-              </w:rPr>
-              <w:t>discount_amount</w:t>
-            </w:r>
-            <w:proofErr w:type="spellEnd"/>
-            <w:r>
-              <w:rPr>
-                <w:b/>
-                <w:bCs/>
-                <w:sz w:val="20"/>
-                <w:szCs w:val="20"/>
-              </w:rPr>
-              <w:t>}}</w:t>
+              <w:t>{{discount_amount}}</w:t>
             </w:r>
           </w:p>
         </w:tc>
@@ -1474,7 +1041,7 @@
       </w:pPr>
       <w:r>
         <w:rPr>
-          <w:rFonts w:ascii="Calibri" w:hAnsi="Calibri" w:eastAsia="Calibri" w:cs="Calibri"/>
+          <w:rFonts w:ascii="Calibri" w:eastAsia="Calibri" w:hAnsi="Calibri" w:cs="Calibri"/>
           <w:sz w:val="22"/>
         </w:rPr>
         <w:tab/>
@@ -1491,46 +1058,14 @@
           <w:b/>
           <w:sz w:val="22"/>
         </w:rPr>
-        <w:t xml:space="preserve">                      </w:t>
-      </w:r>
-      <w:proofErr w:type="gramStart"/>
+        <w:t xml:space="preserve">                         </w:t>
+      </w:r>
       <w:r>
         <w:rPr>
           <w:b/>
           <w:sz w:val="22"/>
         </w:rPr>
-        <w:t xml:space="preserve">   </w:t>
-      </w:r>
-      <w:r>
-        <w:rPr>
-          <w:b/>
-          <w:sz w:val="22"/>
-        </w:rPr>
-        <w:t>{</w:t>
-      </w:r>
-      <w:proofErr w:type="gramEnd"/>
-      <w:r>
-        <w:rPr>
-          <w:b/>
-          <w:sz w:val="22"/>
-        </w:rPr>
-        <w:t>{</w:t>
-      </w:r>
-      <w:proofErr w:type="spellStart"/>
-      <w:r>
-        <w:rPr>
-          <w:b/>
-          <w:sz w:val="22"/>
-        </w:rPr>
-        <w:t>total_price_discount</w:t>
-      </w:r>
-      <w:proofErr w:type="spellEnd"/>
-      <w:r>
-        <w:rPr>
-          <w:b/>
-          <w:sz w:val="22"/>
-        </w:rPr>
-        <w:t>}}</w:t>
+        <w:t>{{total_price_discount}}</w:t>
       </w:r>
       <w:r>
         <w:rPr>
@@ -1553,10 +1088,10 @@
     <w:p>
       <w:pPr>
         <w:pBdr>
-          <w:top w:val="single" w:color="666666" w:sz="6" w:space="0"/>
-          <w:left w:val="single" w:color="666666" w:sz="6" w:space="0"/>
-          <w:bottom w:val="single" w:color="666666" w:sz="6" w:space="0"/>
-          <w:right w:val="single" w:color="666666" w:sz="6" w:space="0"/>
+          <w:top w:val="single" w:sz="6" w:space="0" w:color="666666"/>
+          <w:left w:val="single" w:sz="6" w:space="0" w:color="666666"/>
+          <w:bottom w:val="single" w:sz="6" w:space="0" w:color="666666"/>
+          <w:right w:val="single" w:sz="6" w:space="0" w:color="666666"/>
         </w:pBdr>
         <w:shd w:val="clear" w:color="auto" w:fill="93CDDC"/>
         <w:spacing w:after="408" w:line="265" w:lineRule="auto"/>
@@ -1567,6 +1102,7 @@
           <w:b/>
           <w:sz w:val="22"/>
         </w:rPr>
+        <w:lastRenderedPageBreak/>
         <w:t>Important Payment Notes:</w:t>
       </w:r>
     </w:p>
@@ -1647,19 +1183,14 @@
         </w:rPr>
         <w:t xml:space="preserve"> </w:t>
       </w:r>
-      <w:bookmarkStart w:name="_Hlk214907252" w:id="0"/>
+      <w:bookmarkStart w:id="0" w:name="_Hlk214907252"/>
       <w:r>
         <w:t>{{</w:t>
       </w:r>
-      <w:bookmarkStart w:name="_Hlk210928552" w:id="1"/>
-      <w:bookmarkStart w:name="_Hlk212118340" w:id="2"/>
-      <w:proofErr w:type="spellStart"/>
-      <w:r>
-        <w:t>per_user_cost</w:t>
-      </w:r>
-      <w:proofErr w:type="spellEnd"/>
-      <w:r>
-        <w:t>}}</w:t>
+      <w:bookmarkStart w:id="1" w:name="_Hlk210928552"/>
+      <w:bookmarkStart w:id="2" w:name="_Hlk212118340"/>
+      <w:r>
+        <w:t>per_user_cost}}</w:t>
       </w:r>
       <w:r>
         <w:rPr>
@@ -1672,15 +1203,7 @@
         <w:t xml:space="preserve">per User | </w:t>
       </w:r>
       <w:r>
-        <w:t>{{</w:t>
-      </w:r>
-      <w:proofErr w:type="spellStart"/>
-      <w:r>
-        <w:t>instance_type_cost</w:t>
-      </w:r>
-      <w:proofErr w:type="spellEnd"/>
-      <w:r>
-        <w:t>}}</w:t>
+        <w:t>{{instance_type_cost}}</w:t>
       </w:r>
       <w:r>
         <w:rPr>
@@ -1694,15 +1217,7 @@
       </w:r>
       <w:bookmarkEnd w:id="1"/>
       <w:r>
-        <w:t xml:space="preserve"> | {{</w:t>
-      </w:r>
-      <w:proofErr w:type="spellStart"/>
-      <w:r>
-        <w:t>per_data_cost</w:t>
-      </w:r>
-      <w:proofErr w:type="spellEnd"/>
-      <w:r>
-        <w:t>}} per GB.</w:t>
+        <w:t>.</w:t>
       </w:r>
       <w:bookmarkEnd w:id="0"/>
       <w:bookmarkEnd w:id="2"/>
@@ -1730,35 +1245,19 @@
         </w:rPr>
         <w:t xml:space="preserve"> </w:t>
       </w:r>
-      <w:bookmarkStart w:name="_Hlk210928566" w:id="3"/>
-      <w:r>
-        <w:t>{{</w:t>
-      </w:r>
-      <w:proofErr w:type="spellStart"/>
-      <w:r>
-        <w:t>Start_date</w:t>
-      </w:r>
-      <w:proofErr w:type="spellEnd"/>
-      <w:r>
-        <w:t>}} till {{</w:t>
-      </w:r>
-      <w:proofErr w:type="spellStart"/>
-      <w:r>
-        <w:t>End_date</w:t>
-      </w:r>
-      <w:proofErr w:type="spellEnd"/>
-      <w:r>
-        <w:t>}}</w:t>
+      <w:bookmarkStart w:id="3" w:name="_Hlk210928566"/>
+      <w:r>
+        <w:t>{{Start_date}} till {{End_date}}</w:t>
       </w:r>
       <w:bookmarkEnd w:id="3"/>
     </w:p>
     <w:p>
       <w:pPr>
         <w:pBdr>
-          <w:top w:val="single" w:color="666666" w:sz="6" w:space="0"/>
-          <w:left w:val="single" w:color="666666" w:sz="6" w:space="0"/>
-          <w:bottom w:val="single" w:color="666666" w:sz="6" w:space="0"/>
-          <w:right w:val="single" w:color="666666" w:sz="6" w:space="0"/>
+          <w:top w:val="single" w:sz="6" w:space="0" w:color="666666"/>
+          <w:left w:val="single" w:sz="6" w:space="0" w:color="666666"/>
+          <w:bottom w:val="single" w:sz="6" w:space="0" w:color="666666"/>
+          <w:right w:val="single" w:sz="6" w:space="0" w:color="666666"/>
         </w:pBdr>
         <w:shd w:val="clear" w:color="auto" w:fill="93CDDC"/>
         <w:spacing w:after="363" w:line="265" w:lineRule="auto"/>
@@ -1783,7 +1282,7 @@
         </w:rPr>
         <w:t xml:space="preserve">This SaaS Services Agreement (“Agreement”) is entered on this </w:t>
       </w:r>
-      <w:bookmarkStart w:name="_Hlk210928581" w:id="4"/>
+      <w:bookmarkStart w:id="4" w:name="_Hlk210928581"/>
       <w:r>
         <w:rPr>
           <w:b/>
@@ -1804,21 +1303,12 @@
         <w:spacing w:after="4" w:line="265" w:lineRule="auto"/>
         <w:ind w:left="-5"/>
       </w:pPr>
-      <w:proofErr w:type="spellStart"/>
       <w:r>
         <w:rPr>
           <w:b/>
           <w:sz w:val="21"/>
         </w:rPr>
-        <w:t>CloudFuze</w:t>
-      </w:r>
-      <w:proofErr w:type="spellEnd"/>
-      <w:r>
-        <w:rPr>
-          <w:b/>
-          <w:sz w:val="21"/>
-        </w:rPr>
-        <w:t>, Inc.</w:t>
+        <w:t>CloudFuze, Inc.</w:t>
       </w:r>
       <w:r>
         <w:rPr>
@@ -1935,18 +1425,8 @@
                 <w:sz w:val="21"/>
                 <w:u w:val="single" w:color="000000"/>
               </w:rPr>
-              <w:t xml:space="preserve">For </w:t>
-            </w:r>
-            <w:proofErr w:type="spellStart"/>
-            <w:r>
-              <w:rPr>
-                <w:b/>
-                <w:sz w:val="21"/>
-                <w:u w:val="single" w:color="000000"/>
-              </w:rPr>
-              <w:t>CloudFuze</w:t>
-            </w:r>
-            <w:proofErr w:type="spellEnd"/>
+              <w:t>For CloudFuze</w:t>
+            </w:r>
             <w:r>
               <w:rPr>
                 <w:b/>
@@ -1969,19 +1449,11 @@
               <w:ind w:left="0" w:firstLine="0"/>
               <w:jc w:val="left"/>
             </w:pPr>
-            <w:proofErr w:type="gramStart"/>
             <w:r>
               <w:rPr>
                 <w:sz w:val="21"/>
               </w:rPr>
-              <w:t>By :</w:t>
-            </w:r>
-            <w:proofErr w:type="gramEnd"/>
-            <w:r>
-              <w:rPr>
-                <w:sz w:val="21"/>
-              </w:rPr>
-              <w:t xml:space="preserve">     _________________________________</w:t>
+              <w:t>By :     _________________________________</w:t>
             </w:r>
           </w:p>
           <w:p>
@@ -2010,19 +1482,11 @@
               <w:ind w:left="0" w:firstLine="0"/>
               <w:jc w:val="left"/>
             </w:pPr>
-            <w:proofErr w:type="gramStart"/>
             <w:r>
               <w:rPr>
                 <w:sz w:val="21"/>
               </w:rPr>
-              <w:t>Title :</w:t>
-            </w:r>
-            <w:proofErr w:type="gramEnd"/>
-            <w:r>
-              <w:rPr>
-                <w:sz w:val="21"/>
-              </w:rPr>
-              <w:t xml:space="preserve">   _________________________________</w:t>
+              <w:t>Title :   _________________________________</w:t>
             </w:r>
             <w:r>
               <w:rPr>
@@ -2045,19 +1509,12 @@
               <w:ind w:left="0" w:firstLine="0"/>
               <w:jc w:val="left"/>
             </w:pPr>
-            <w:proofErr w:type="gramStart"/>
             <w:r>
               <w:rPr>
                 <w:sz w:val="21"/>
               </w:rPr>
-              <w:t>Date :</w:t>
-            </w:r>
-            <w:proofErr w:type="gramEnd"/>
-            <w:r>
-              <w:rPr>
-                <w:sz w:val="21"/>
-              </w:rPr>
-              <w:t xml:space="preserve">  _________________________________</w:t>
+              <w:lastRenderedPageBreak/>
+              <w:t>Date :  _________________________________</w:t>
             </w:r>
           </w:p>
         </w:tc>
@@ -2083,6 +1540,7 @@
                 <w:sz w:val="21"/>
                 <w:u w:val="single" w:color="000000"/>
               </w:rPr>
+              <w:lastRenderedPageBreak/>
               <w:t xml:space="preserve">For </w:t>
             </w:r>
             <w:r>
@@ -2091,16 +1549,7 @@
                 <w:bCs/>
                 <w:u w:val="single"/>
               </w:rPr>
-              <w:t>{{</w:t>
-            </w:r>
-            <w:proofErr w:type="spellStart"/>
-            <w:r>
-              <w:rPr>
-                <w:b/>
-                <w:bCs/>
-                <w:u w:val="single"/>
-              </w:rPr>
-              <w:t>Company</w:t>
+              <w:t>{{Company</w:t>
             </w:r>
             <w:r>
               <w:rPr>
@@ -2118,17 +1567,7 @@
                 <w:spacing w:val="-2"/>
                 <w:u w:val="single"/>
               </w:rPr>
-              <w:t>Name</w:t>
-            </w:r>
-            <w:proofErr w:type="spellEnd"/>
-            <w:r>
-              <w:rPr>
-                <w:b/>
-                <w:bCs/>
-                <w:spacing w:val="-2"/>
-                <w:u w:val="single"/>
-              </w:rPr>
-              <w:t>}}</w:t>
+              <w:t>Name}}</w:t>
             </w:r>
           </w:p>
           <w:p>
@@ -2136,19 +1575,11 @@
               <w:spacing w:after="84" w:line="259" w:lineRule="auto"/>
               <w:ind w:left="0" w:firstLine="0"/>
             </w:pPr>
-            <w:proofErr w:type="gramStart"/>
             <w:r>
               <w:rPr>
                 <w:sz w:val="21"/>
               </w:rPr>
-              <w:t>By :</w:t>
-            </w:r>
-            <w:proofErr w:type="gramEnd"/>
-            <w:r>
-              <w:rPr>
-                <w:sz w:val="21"/>
-              </w:rPr>
-              <w:t xml:space="preserve">     _________________________________</w:t>
+              <w:t>By :     _________________________________</w:t>
             </w:r>
           </w:p>
           <w:p>
@@ -2182,19 +1613,11 @@
               <w:spacing w:after="39" w:line="259" w:lineRule="auto"/>
               <w:ind w:left="0" w:firstLine="0"/>
             </w:pPr>
-            <w:proofErr w:type="gramStart"/>
             <w:r>
               <w:rPr>
                 <w:sz w:val="21"/>
               </w:rPr>
-              <w:t>Title :</w:t>
-            </w:r>
-            <w:proofErr w:type="gramEnd"/>
-            <w:r>
-              <w:rPr>
-                <w:sz w:val="21"/>
-              </w:rPr>
-              <w:t xml:space="preserve">   _________________________________</w:t>
+              <w:t>Title :   _________________________________</w:t>
             </w:r>
           </w:p>
           <w:p>
@@ -2209,19 +1632,11 @@
               <w:spacing w:after="0" w:line="259" w:lineRule="auto"/>
               <w:ind w:left="0" w:firstLine="0"/>
             </w:pPr>
-            <w:proofErr w:type="gramStart"/>
             <w:r>
               <w:rPr>
                 <w:sz w:val="21"/>
               </w:rPr>
-              <w:t>Date :</w:t>
-            </w:r>
-            <w:proofErr w:type="gramEnd"/>
-            <w:r>
-              <w:rPr>
-                <w:sz w:val="21"/>
-              </w:rPr>
-              <w:t xml:space="preserve">  _________________________________</w:t>
+              <w:t>Date :  _________________________________</w:t>
             </w:r>
           </w:p>
         </w:tc>
@@ -2237,6 +1652,7 @@
           <w:sz w:val="22"/>
           <w:shd w:val="clear" w:color="auto" w:fill="auto"/>
         </w:rPr>
+        <w:lastRenderedPageBreak/>
         <w:t>TERMS AND CONDITIONS</w:t>
       </w:r>
     </w:p>
@@ -2274,13 +1690,14 @@
         <w:rPr>
           <w:sz w:val="21"/>
         </w:rPr>
-        <w:t xml:space="preserve">Customer will not, directly or indirectly: reverse engineer, decompile, disassemble or otherwise attempt to discover the source code, object code or underlying structure, ideas, know-how or algorithms relevant to the Services or any software, documentation or data related to the Services (“Software”); modify, translate, or create derivative works based on the Services or any Software (except to the extent expressly permitted by Company or authorized within the Services); use the Services or any Software for timesharing or service bureau purposes or otherwise for the benefit of a third; or remove any proprietary notices or labels. With respect to any Software that is distributed or provided to Customer for use on Customer premises or devices, Company hereby grants Customer a nonexclusive, non-transferable, non-sub licensable license to use such Software during the Term only in connection with the Services. Customer represents, covenants, and warrants that Customer will use the Services only in compliance with Company’s standard published policies then in effect (the “Policy”) and all applicable laws and regulations. Customer hereby agrees to indemnify and hold harmless Company against any damages, losses, liabilities, settlements, and expenses (including without limitation costs and attorneys’ fees) in connection with any claim or action that arises from an alleged violation of the foregoing or otherwise from Customer’s use of Services. Although Company has no obligation to monitor Customer’s use of the Services, Company may do so and may prohibit any use of the Services </w:t>
+        <w:t xml:space="preserve">Customer will not, directly or indirectly: reverse engineer, decompile, disassemble or otherwise attempt to discover the source code, object code or underlying structure, ideas, know-how or algorithms relevant to the Services or any software, documentation or data related to the Services (“Software”); modify, translate, or create derivative works based on the Services or any Software (except to the extent expressly permitted by Company or authorized within the Services); use the Services or any Software for timesharing or service bureau purposes or otherwise for the benefit of a third; or remove any proprietary notices or labels. With respect to any Software that is distributed or provided to Customer for use on Customer premises or devices, Company hereby grants Customer a nonexclusive, non-transferable, non-sub licensable license to use such Software during the Term only in connection with the Services. Customer represents, covenants, and warrants that Customer will use the Services only in compliance with Company’s standard published policies then in effect (the “Policy”) and all applicable laws and regulations. Customer hereby agrees to indemnify and hold harmless Company against any damages, losses, liabilities, settlements, and expenses (including without limitation costs and attorneys’ fees) in connection with any claim or action that arises from an alleged violation of the foregoing or otherwise from Customer’s use of Services. Although Company has no obligation to monitor Customer’s use of the Services, Company may do so and may prohibit any use of the Services it believes may be (or alleged to be) in violation of the foregoing. Customer shall be responsible for obtaining and </w:t>
       </w:r>
       <w:r>
         <w:rPr>
           <w:sz w:val="21"/>
         </w:rPr>
-        <w:t>it believes may be (or alleged to be) in violation of the foregoing. Customer shall be responsible for obtaining and maintaining any equipment and ancillary services needed to connect to, access or otherwise use the Services, including, without limitation, modems, hardware, servers, software, operating systems, networking, web servers and the like (collectively, “Equipment”). Customer shall also be responsible for maintaining the security of the Equipment, Customer account, passwords (including but not limited to administrative and user passwords) and files, and for all uses of Customer account or the Equipment with or without Customer’s knowledge or consent.</w:t>
+        <w:lastRenderedPageBreak/>
+        <w:t>maintaining any equipment and ancillary services needed to connect to, access or otherwise use the Services, including, without limitation, modems, hardware, servers, software, operating systems, networking, web servers and the like (collectively, “Equipment”). Customer shall also be responsible for maintaining the security of the Equipment, Customer account, passwords (including but not limited to administrative and user passwords) and files, and for all uses of Customer account or the Equipment with or without Customer’s knowledge or consent.</w:t>
       </w:r>
       <w:r>
         <w:br w:type="page"/>
@@ -2291,6 +1708,7 @@
         <w:pStyle w:val="Heading1"/>
       </w:pPr>
       <w:r>
+        <w:lastRenderedPageBreak/>
         <w:t>CONFIDENTIALITY, PROPRIETARY RIGHTS</w:t>
       </w:r>
     </w:p>
@@ -2299,39 +1717,7 @@
         <w:ind w:left="-5"/>
       </w:pPr>
       <w:r>
-        <w:t>Each party (the “Receiving Party”) understands that the other party (the “Disclosing Party”) has disclosed or may disclose business, technical or financial information relating to the Disclosing Party’s business (hereinafter referred to as “Proprietary Information” of the Disclosing Party). Proprietary Information of Company includes non-public information regarding features, functionality and performance of the Service. Proprietary Information of Customer includes non-public data provided by Customer to Company to enable the provision of the Services (“Customer Data”). The Receiving Party agrees: (</w:t>
-      </w:r>
-      <w:proofErr w:type="spellStart"/>
-      <w:r>
-        <w:t>i</w:t>
-      </w:r>
-      <w:proofErr w:type="spellEnd"/>
-      <w:r>
-        <w:t xml:space="preserve">) to take reasonable precautions to protect such Proprietary Information, and (ii) not to use (except in performance of the Services or as otherwise permitted herein) or divulge to any third person any such Proprietary Information. The Disclosing Party agrees that the foregoing shall not apply with respect to any information after five (5) years following the disclosure thereof or any information that the Receiving Party can document (a) is or becomes generally available to the public, or (b) was in its possession or known by </w:t>
-      </w:r>
-      <w:proofErr w:type="spellStart"/>
-      <w:r>
-        <w:t>it</w:t>
-      </w:r>
-      <w:proofErr w:type="spellEnd"/>
-      <w:r>
-        <w:t xml:space="preserve"> prior to receipt from the Disclosing Party, or (c) was rightfully disclosed to it without restriction by a third party, or (d) was independently developed without use of any Proprietary Information of the Disclosing Party or (e) is required to be disclosed by law. Customer shall own all right, title and interest in and to the Customer Data, as well as any data that is based on or derived from the Customer Data and provided to Customer as part of the Services. Company shall own and retain all right, title and interest in and to (a) the Services and Software, all improvements, enhancements or modifications thereto, (b) any software, applications, inventions or other technology developed in connection with Implementation Services or support, and (c) all intellectual property rights related to any of the foregoing. Notwithstanding anything to the contrary, Company shall have the right collect and </w:t>
-      </w:r>
-      <w:proofErr w:type="spellStart"/>
-      <w:r>
-        <w:t>analyze</w:t>
-      </w:r>
-      <w:proofErr w:type="spellEnd"/>
-      <w:r>
-        <w:t xml:space="preserve"> data and other information relating to the provision, use and performance of various aspects of the Services and related systems and technologies (including, without limitation, information concerning Customer Data and data derived there from), and Company will be free (during and after the term hereof) to (</w:t>
-      </w:r>
-      <w:proofErr w:type="spellStart"/>
-      <w:r>
-        <w:t>i</w:t>
-      </w:r>
-      <w:proofErr w:type="spellEnd"/>
-      <w:r>
-        <w:t>) use such information and data to improve and enhance the Services and for other development, diagnostic and corrective purposes in connection with the Services and other Company offerings, and (ii) disclose such data solely in aggregate or other de-identified form in connection with its business. No rights or licenses are granted except as expressly set forth herein.</w:t>
+        <w:t>Each party (the “Receiving Party”) understands that the other party (the “Disclosing Party”) has disclosed or may disclose business, technical or financial information relating to the Disclosing Party’s business (hereinafter referred to as “Proprietary Information” of the Disclosing Party). Proprietary Information of Company includes non-public information regarding features, functionality and performance of the Service. Proprietary Information of Customer includes non-public data provided by Customer to Company to enable the provision of the Services (“Customer Data”). The Receiving Party agrees: (i) to take reasonable precautions to protect such Proprietary Information, and (ii) not to use (except in performance of the Services or as otherwise permitted herein) or divulge to any third person any such Proprietary Information. The Disclosing Party agrees that the foregoing shall not apply with respect to any information after five (5) years following the disclosure thereof or any information that the Receiving Party can document (a) is or becomes generally available to the public, or (b) was in its possession or known by it prior to receipt from the Disclosing Party, or (c) was rightfully disclosed to it without restriction by a third party, or (d) was independently developed without use of any Proprietary Information of the Disclosing Party or (e) is required to be disclosed by law. Customer shall own all right, title and interest in and to the Customer Data, as well as any data that is based on or derived from the Customer Data and provided to Customer as part of the Services. Company shall own and retain all right, title and interest in and to (a) the Services and Software, all improvements, enhancements or modifications thereto, (b) any software, applications, inventions or other technology developed in connection with Implementation Services or support, and (c) all intellectual property rights related to any of the foregoing. Notwithstanding anything to the contrary, Company shall have the right collect and analyze data and other information relating to the provision, use and performance of various aspects of the Services and related systems and technologies (including, without limitation, information concerning Customer Data and data derived there from), and Company will be free (during and after the term hereof) to (i) use such information and data to improve and enhance the Services and for other development, diagnostic and corrective purposes in connection with the Services and other Company offerings, and (ii) disclose such data solely in aggregate or other de-identified form in connection with its business. No rights or licenses are granted except as expressly set forth herein.</w:t>
       </w:r>
     </w:p>
     <w:p>
@@ -2358,6 +1744,7 @@
         <w:rPr>
           <w:sz w:val="19"/>
         </w:rPr>
+        <w:lastRenderedPageBreak/>
         <w:t xml:space="preserve"> </w:t>
       </w:r>
     </w:p>
@@ -2375,15 +1762,7 @@
         <w:ind w:left="-5"/>
       </w:pPr>
       <w:r>
-        <w:t xml:space="preserve">Customer will pay Company the then applicable fees described in the Order Form for the Services and Implementation Services in accordance with the terms therein (the “Fees”). If Customer’s use of the Services exceeds the Service Capacity set forth on the Order Form or otherwise requires the payment of additional fees (per the terms of this Agreement), Customer shall be billed for such usage and Customer agrees to pay the additional fees in the manner provided herein. Company reserves the right to change the Fees or applicable charges and to institute new charges and Fees at the end of the Initial Service Term or then-current renewal term, upon thirty (30) days prior notice to Customer (which may be sent by email). If Customer believes that Company has billed Customer incorrectly, Customer must contact Company no later than 60 days after the closing date on the first billing statement in which the error or problem appeared, </w:t>
-      </w:r>
-      <w:proofErr w:type="gramStart"/>
-      <w:r>
-        <w:t>in order to</w:t>
-      </w:r>
-      <w:proofErr w:type="gramEnd"/>
-      <w:r>
-        <w:t xml:space="preserve"> receive an adjustment or credit. Inquiries should be directed to Company’s customer support department. Company represents and warrants that it will perform all Services in a professional and workmanlike manner in accordance with generally accepted industry standards, practices, and principles applicable to such Services and shall be responsible for the professional quality, accuracy and completeness required under this agreement.  Company may choose to bill through an invoice, in which case, full payment for invoices issued in any given month must be received by Company thirty (30) days after the mailing date of the invoice. Unpaid amounts are subject to a finance charge of 1.5% per month on any outstanding balance, or the maximum permitted by law, whichever is lower, plus all expenses of collection and may result in immediate termination of Service. Customer shall be responsible for all taxes associated with Services other than U.S. taxes based on Company’s net income.</w:t>
+        <w:t>Customer will pay Company the then applicable fees described in the Order Form for the Services and Implementation Services in accordance with the terms therein (the “Fees”). If Customer’s use of the Services exceeds the Service Capacity set forth on the Order Form or otherwise requires the payment of additional fees (per the terms of this Agreement), Customer shall be billed for such usage and Customer agrees to pay the additional fees in the manner provided herein. Company reserves the right to change the Fees or applicable charges and to institute new charges and Fees at the end of the Initial Service Term or then-current renewal term, upon thirty (30) days prior notice to Customer (which may be sent by email). If Customer believes that Company has billed Customer incorrectly, Customer must contact Company no later than 60 days after the closing date on the first billing statement in which the error or problem appeared, in order to receive an adjustment or credit. Inquiries should be directed to Company’s customer support department. Company represents and warrants that it will perform all Services in a professional and workmanlike manner in accordance with generally accepted industry standards, practices, and principles applicable to such Services and shall be responsible for the professional quality, accuracy and completeness required under this agreement.  Company may choose to bill through an invoice, in which case, full payment for invoices issued in any given month must be received by Company thirty (30) days after the mailing date of the invoice. Unpaid amounts are subject to a finance charge of 1.5% per month on any outstanding balance, or the maximum permitted by law, whichever is lower, plus all expenses of collection and may result in immediate termination of Service. Customer shall be responsible for all taxes associated with Services other than U.S. taxes based on Company’s net income.</w:t>
       </w:r>
     </w:p>
     <w:p>
@@ -2422,6 +1801,7 @@
         <w:pStyle w:val="Heading1"/>
       </w:pPr>
       <w:r>
+        <w:lastRenderedPageBreak/>
         <w:t>TERM AND TERMINATION</w:t>
       </w:r>
     </w:p>
@@ -2430,15 +1810,7 @@
         <w:ind w:left="-5"/>
       </w:pPr>
       <w:r>
-        <w:t xml:space="preserve">Subject to earlier termination as provided below, this Agreement is for the Initial Service Term as specified in the Order </w:t>
-      </w:r>
-      <w:proofErr w:type="gramStart"/>
-      <w:r>
-        <w:t>Form, and</w:t>
-      </w:r>
-      <w:proofErr w:type="gramEnd"/>
-      <w:r>
-        <w:t xml:space="preserve"> shall be automatically renewed for additional periods of the same duration as the Initial Service Term (collectively, the “Term”), unless either party requests termination at least thirty (30) days prior to the end of the then-current term.</w:t>
+        <w:t>Subject to earlier termination as provided below, this Agreement is for the Initial Service Term as specified in the Order Form, and shall be automatically renewed for additional periods of the same duration as the Initial Service Term (collectively, the “Term”), unless either party requests termination at least thirty (30) days prior to the end of the then-current term.</w:t>
       </w:r>
     </w:p>
     <w:p>
@@ -2460,15 +1832,7 @@
         <w:ind w:left="-5"/>
       </w:pPr>
       <w:r>
-        <w:t xml:space="preserve">In addition to any other </w:t>
-      </w:r>
-      <w:proofErr w:type="gramStart"/>
-      <w:r>
-        <w:t>remedies</w:t>
-      </w:r>
-      <w:proofErr w:type="gramEnd"/>
-      <w:r>
-        <w:t xml:space="preserve"> it may have, either party may also terminate this Agreement upon thirty (30) days’ notice (or without notice in the case of nonpayment), if the other party materially breaches any of the terms or conditions of this Agreement. Customer will pay in full for the Services up to and including the last day on which the Services are provided. All sections of this Agreement which by their nature should survive termination will survive termination, including, without limitation, accrued rights to payment, confidentiality obligations, warranty disclaimers, and limitations of liability.</w:t>
+        <w:t>In addition to any other remedies it may have, either party may also terminate this Agreement upon thirty (30) days’ notice (or without notice in the case of nonpayment), if the other party materially breaches any of the terms or conditions of this Agreement. Customer will pay in full for the Services up to and including the last day on which the Services are provided. All sections of this Agreement which by their nature should survive termination will survive termination, including, without limitation, accrued rights to payment, confidentiality obligations, warranty disclaimers, and limitations of liability.</w:t>
       </w:r>
     </w:p>
     <w:p>
@@ -2541,56 +1905,38 @@
       </w:r>
       <w:r>
         <w:tab/>
-      </w:r>
-      <w:r>
         <w:t xml:space="preserve">COMPANY </w:t>
       </w:r>
       <w:r>
         <w:tab/>
-      </w:r>
-      <w:r>
         <w:t xml:space="preserve">DOES </w:t>
       </w:r>
       <w:r>
         <w:tab/>
-      </w:r>
-      <w:r>
         <w:t xml:space="preserve">NOT </w:t>
       </w:r>
       <w:r>
         <w:tab/>
-      </w:r>
-      <w:r>
         <w:t xml:space="preserve">WARRANT </w:t>
       </w:r>
       <w:r>
         <w:tab/>
-      </w:r>
-      <w:r>
         <w:t xml:space="preserve">THAT </w:t>
       </w:r>
       <w:r>
         <w:tab/>
-      </w:r>
-      <w:r>
         <w:t xml:space="preserve">THE </w:t>
       </w:r>
       <w:r>
         <w:tab/>
-      </w:r>
-      <w:r>
         <w:t xml:space="preserve">SERVICES </w:t>
       </w:r>
       <w:r>
         <w:tab/>
-      </w:r>
-      <w:r>
         <w:t xml:space="preserve">WILL </w:t>
       </w:r>
       <w:r>
         <w:tab/>
-      </w:r>
-      <w:r>
         <w:t xml:space="preserve">BE </w:t>
       </w:r>
     </w:p>
@@ -2607,6 +1953,7 @@
         <w:ind w:left="-5"/>
       </w:pPr>
       <w:r>
+        <w:lastRenderedPageBreak/>
         <w:t>PROVIDED “AS IS” AND COMPANY DISCLAIMS ALL WARRANTIES, EXPRESS OR IMPLIED, INCLUDING, BUT NOT LIMITED TO, IMPLIED WARRANTIES OF MERCHANTABILITY AND FITNESS FOR A PARTICULAR PURPOSE AND NON-INFRINGEMENT.</w:t>
       </w:r>
     </w:p>
@@ -2623,15 +1970,7 @@
         <w:ind w:left="-5"/>
       </w:pPr>
       <w:r>
-        <w:t xml:space="preserve">Company shall hold Customer harmless from liability to third parties resulting from infringement by the Service of any United States patent or any copyright or misappropriation of any trade secret, provided Company is promptly notified of any and all threats, claims and proceedings related thereto and given reasonable assistance and the opportunity to assume sole control over </w:t>
-      </w:r>
-      <w:proofErr w:type="spellStart"/>
-      <w:r>
-        <w:t>defense</w:t>
-      </w:r>
-      <w:proofErr w:type="spellEnd"/>
-      <w:r>
-        <w:t xml:space="preserve"> and settlement; Company will not be responsible for any settlement it does not approve in writing. The foregoing obligations do not apply with respect to portions or components of the Service</w:t>
+        <w:t>Company shall hold Customer harmless from liability to third parties resulting from infringement by the Service of any United States patent or any copyright or misappropriation of any trade secret, provided Company is promptly notified of any and all threats, claims and proceedings related thereto and given reasonable assistance and the opportunity to assume sole control over defense and settlement; Company will not be responsible for any settlement it does not approve in writing. The foregoing obligations do not apply with respect to portions or components of the Service</w:t>
       </w:r>
     </w:p>
     <w:p>
@@ -2808,6 +2147,7 @@
         <w:ind w:hanging="293"/>
       </w:pPr>
       <w:r>
+        <w:lastRenderedPageBreak/>
         <w:t>If neither of the foregoing is commercially practicable, terminate this Agreement and Customer’s rights hereunder and provide Customer a refund of any prepaid, unused fees for the Service.</w:t>
       </w:r>
     </w:p>
@@ -2997,6 +2337,7 @@
         <w:jc w:val="left"/>
       </w:pPr>
       <w:r>
+        <w:lastRenderedPageBreak/>
         <w:t xml:space="preserve"> </w:t>
       </w:r>
     </w:p>
@@ -3029,15 +2370,7 @@
         <w:ind w:left="-5"/>
       </w:pPr>
       <w:r>
-        <w:t xml:space="preserve">If any provision of this Agreement is found to be unenforceable or invalid, that provision will be limited or eliminated to the minimum extent necessary so that this Agreement will otherwise remain in full force and effect and enforceable. This Agreement is not assignable, transferable or sub-licensable by Customer except with Company’s prior written consent. Company may transfer and assign any of its rights and obligations under this Agreement without consent. This Agreement is the complete and exclusive statement of the mutual understanding of the parties and supersedes and cancels all previous written and oral agreements, communications and other understandings relating to the subject matter of this Agreement, and that all waivers and modifications must be in a writing signed by both parties, except as otherwise provided herein. No agency, partnership, joint venture, or employment is created </w:t>
-      </w:r>
-      <w:proofErr w:type="gramStart"/>
-      <w:r>
-        <w:t>as a result of</w:t>
-      </w:r>
-      <w:proofErr w:type="gramEnd"/>
-      <w:r>
-        <w:t xml:space="preserve"> this Agreement and Customer does not have any authority of any kind to bind Company in any respect whatsoever. In any action or proceeding to enforce rights under this Agreement, the prevailing party will be entitled to recover costs and attorneys’ fees. All notices under this Agreement will be in writing and will be deemed to have been duly given when received, if personally delivered; when receipt is electronically confirmed, if transmitted by facsimile or e-mail; the day after it is sent, if sent for next day delivery by recognized overnight delivery service; and upon receipt, if sent by certified or registered mail, return receipt requested. This Agreement shall be governed by the laws of the State of North Carolina without regard to its conflict of law's provisions. The parties shall work together in good faith to issue a least one mutually agreed upon press release within 90 days of the Effective Date, and Customer otherwise agrees to reasonably cooperate with Company to serve as a reference account up.</w:t>
+        <w:t>If any provision of this Agreement is found to be unenforceable or invalid, that provision will be limited or eliminated to the minimum extent necessary so that this Agreement will otherwise remain in full force and effect and enforceable. This Agreement is not assignable, transferable or sub-licensable by Customer except with Company’s prior written consent. Company may transfer and assign any of its rights and obligations under this Agreement without consent. This Agreement is the complete and exclusive statement of the mutual understanding of the parties and supersedes and cancels all previous written and oral agreements, communications and other understandings relating to the subject matter of this Agreement, and that all waivers and modifications must be in a writing signed by both parties, except as otherwise provided herein. No agency, partnership, joint venture, or employment is created as a result of this Agreement and Customer does not have any authority of any kind to bind Company in any respect whatsoever. In any action or proceeding to enforce rights under this Agreement, the prevailing party will be entitled to recover costs and attorneys’ fees. All notices under this Agreement will be in writing and will be deemed to have been duly given when received, if personally delivered; when receipt is electronically confirmed, if transmitted by facsimile or e-mail; the day after it is sent, if sent for next day delivery by recognized overnight delivery service; and upon receipt, if sent by certified or registered mail, return receipt requested. This Agreement shall be governed by the laws of the State of North Carolina without regard to its conflict of law's provisions. The parties shall work together in good faith to issue a least one mutually agreed upon press release within 90 days of the Effective Date, and Customer otherwise agrees to reasonably cooperate with Company to serve as a reference account up.</w:t>
       </w:r>
     </w:p>
     <w:p>
@@ -3075,7 +2408,7 @@
           <w:footerReference w:type="default" r:id="rId10"/>
           <w:headerReference w:type="first" r:id="rId11"/>
           <w:footerReference w:type="first" r:id="rId12"/>
-          <w:pgSz w:w="12240" w:h="15840" w:orient="portrait"/>
+          <w:pgSz w:w="12240" w:h="15840"/>
           <w:pgMar w:top="2694" w:right="750" w:bottom="2490" w:left="750" w:header="825" w:footer="720" w:gutter="0"/>
           <w:cols w:space="720"/>
         </w:sectPr>
@@ -3095,7 +2428,7 @@
       <w:footerReference w:type="default" r:id="rId16"/>
       <w:headerReference w:type="first" r:id="rId17"/>
       <w:footerReference w:type="first" r:id="rId18"/>
-      <w:pgSz w:w="12240" w:h="15840" w:orient="portrait"/>
+      <w:pgSz w:w="12240" w:h="15840"/>
       <w:pgMar w:top="1440" w:right="1440" w:bottom="1440" w:left="1440" w:header="720" w:footer="720" w:gutter="0"/>
       <w:cols w:space="720"/>
     </w:sectPr>
@@ -3256,19 +2589,11 @@
       <w:ind w:left="0" w:firstLine="0"/>
       <w:jc w:val="center"/>
     </w:pPr>
-    <w:proofErr w:type="spellStart"/>
     <w:r>
       <w:rPr>
         <w:sz w:val="16"/>
       </w:rPr>
-      <w:t>CloudFuze</w:t>
-    </w:r>
-    <w:proofErr w:type="spellEnd"/>
-    <w:r>
-      <w:rPr>
-        <w:sz w:val="16"/>
-      </w:rPr>
-      <w:t xml:space="preserve">, Inc. </w:t>
+      <w:t xml:space="preserve">CloudFuze, Inc. </w:t>
     </w:r>
     <w:r>
       <w:rPr>
@@ -3434,7 +2759,6 @@
             <w:right w:val="nil"/>
           </w:tcBorders>
           <w:shd w:val="clear" w:color="auto" w:fill="D3D3D3"/>
-          <w:tcMar/>
         </w:tcPr>
         <w:p>
           <w:pPr>
@@ -3459,7 +2783,6 @@
             <w:bottom w:val="nil"/>
             <w:right w:val="nil"/>
           </w:tcBorders>
-          <w:tcMar/>
         </w:tcPr>
         <w:p>
           <w:pPr>
@@ -3479,7 +2802,6 @@
             <w:right w:val="nil"/>
           </w:tcBorders>
           <w:shd w:val="clear" w:color="auto" w:fill="D3D3D3"/>
-          <w:tcMar/>
         </w:tcPr>
         <w:p>
           <w:pPr>
@@ -3530,19 +2852,11 @@
       <w:ind w:left="0" w:firstLine="0"/>
       <w:jc w:val="center"/>
     </w:pPr>
-    <w:proofErr w:type="spellStart"/>
     <w:r>
       <w:rPr>
         <w:sz w:val="16"/>
       </w:rPr>
-      <w:t>CloudFuze</w:t>
-    </w:r>
-    <w:proofErr w:type="spellEnd"/>
-    <w:r>
-      <w:rPr>
-        <w:sz w:val="16"/>
-      </w:rPr>
-      <w:t xml:space="preserve">, Inc. </w:t>
+      <w:t xml:space="preserve">CloudFuze, Inc. </w:t>
     </w:r>
     <w:r>
       <w:rPr>
@@ -3801,19 +3115,11 @@
       <w:ind w:left="0" w:firstLine="0"/>
       <w:jc w:val="center"/>
     </w:pPr>
-    <w:proofErr w:type="spellStart"/>
     <w:r>
       <w:rPr>
         <w:sz w:val="16"/>
       </w:rPr>
-      <w:t>CloudFuze</w:t>
-    </w:r>
-    <w:proofErr w:type="spellEnd"/>
-    <w:r>
-      <w:rPr>
-        <w:sz w:val="16"/>
-      </w:rPr>
-      <w:t xml:space="preserve">, Inc. </w:t>
+      <w:t xml:space="preserve">CloudFuze, Inc. </w:t>
     </w:r>
     <w:r>
       <w:rPr>
@@ -4006,7 +3312,7 @@
 </file>
 
 <file path=word/header1.xml><?xml version="1.0" encoding="utf-8"?>
-<w:hdr xmlns:wpc="http://schemas.microsoft.com/office/word/2010/wordprocessingCanvas" xmlns:cx="http://schemas.microsoft.com/office/drawing/2014/chartex" xmlns:cx1="http://schemas.microsoft.com/office/drawing/2015/9/8/chartex" xmlns:cx2="http://schemas.microsoft.com/office/drawing/2015/10/21/chartex" xmlns:cx3="http://schemas.microsoft.com/office/drawing/2016/5/9/chartex" xmlns:cx4="http://schemas.microsoft.com/office/drawing/2016/5/10/chartex" xmlns:cx5="http://schemas.microsoft.com/office/drawing/2016/5/11/chartex" xmlns:cx6="http://schemas.microsoft.com/office/drawing/2016/5/12/chartex" xmlns:cx7="http://schemas.microsoft.com/office/drawing/2016/5/13/chartex" xmlns:cx8="http://schemas.microsoft.com/office/drawing/2016/5/14/chartex" xmlns:mc="http://schemas.openxmlformats.org/markup-compatibility/2006" xmlns:aink="http://schemas.microsoft.com/office/drawing/2016/ink" xmlns:am3d="http://schemas.microsoft.com/office/drawing/2017/model3d" xmlns:o="urn:schemas-microsoft-com:office:office" xmlns:oel="http://schemas.microsoft.com/office/2019/extlst" xmlns:r="http://schemas.openxmlformats.org/officeDocument/2006/relationships" xmlns:m="http://schemas.openxmlformats.org/officeDocument/2006/math" xmlns:v="urn:schemas-microsoft-com:vml" xmlns:wp14="http://schemas.microsoft.com/office/word/2010/wordprocessingDrawing" xmlns:wp="http://schemas.openxmlformats.org/drawingml/2006/wordprocessingDrawing" xmlns:w10="urn:schemas-microsoft-com:office:word" xmlns:w="http://schemas.openxmlformats.org/wordprocessingml/2006/main" xmlns:w14="http://schemas.microsoft.com/office/word/2010/wordml" xmlns:w15="http://schemas.microsoft.com/office/word/2012/wordml" xmlns:w16cex="http://schemas.microsoft.com/office/word/2018/wordml/cex" xmlns:w16cid="http://schemas.microsoft.com/office/word/2016/wordml/cid" xmlns:w16="http://schemas.microsoft.com/office/word/2018/wordml" xmlns:w16du="http://schemas.microsoft.com/office/word/2023/wordml/word16du" xmlns:w16sdtdh="http://schemas.microsoft.com/office/word/2020/wordml/sdtdatahash" xmlns:w16sdtfl="http://schemas.microsoft.com/office/word/2024/wordml/sdtformatlock" xmlns:w16se="http://schemas.microsoft.com/office/word/2015/wordml/symex" xmlns:wpg="http://schemas.microsoft.com/office/word/2010/wordprocessingGroup" xmlns:wpi="http://schemas.microsoft.com/office/word/2010/wordprocessingInk" xmlns:wne="http://schemas.microsoft.com/office/word/2006/wordml" xmlns:wps="http://schemas.microsoft.com/office/word/2010/wordprocessingShape" xmlns:a="http://schemas.openxmlformats.org/drawingml/2006/main" xmlns:pic="http://schemas.openxmlformats.org/drawingml/2006/picture" mc:Ignorable="w14 w15 w16se w16cid w16 w16cex w16sdtdh w16sdtfl w16du wp14">
+<w:hdr xmlns:wpc="http://schemas.microsoft.com/office/word/2010/wordprocessingCanvas" xmlns:cx="http://schemas.microsoft.com/office/drawing/2014/chartex" xmlns:cx1="http://schemas.microsoft.com/office/drawing/2015/9/8/chartex" xmlns:cx2="http://schemas.microsoft.com/office/drawing/2015/10/21/chartex" xmlns:cx3="http://schemas.microsoft.com/office/drawing/2016/5/9/chartex" xmlns:cx4="http://schemas.microsoft.com/office/drawing/2016/5/10/chartex" xmlns:cx5="http://schemas.microsoft.com/office/drawing/2016/5/11/chartex" xmlns:cx6="http://schemas.microsoft.com/office/drawing/2016/5/12/chartex" xmlns:cx7="http://schemas.microsoft.com/office/drawing/2016/5/13/chartex" xmlns:cx8="http://schemas.microsoft.com/office/drawing/2016/5/14/chartex" xmlns:mc="http://schemas.openxmlformats.org/markup-compatibility/2006" xmlns:aink="http://schemas.microsoft.com/office/drawing/2016/ink" xmlns:am3d="http://schemas.microsoft.com/office/drawing/2017/model3d" xmlns:o="urn:schemas-microsoft-com:office:office" xmlns:oel="http://schemas.microsoft.com/office/2019/extlst" xmlns:r="http://schemas.openxmlformats.org/officeDocument/2006/relationships" xmlns:m="http://schemas.openxmlformats.org/officeDocument/2006/math" xmlns:v="urn:schemas-microsoft-com:vml" xmlns:wp14="http://schemas.microsoft.com/office/word/2010/wordprocessingDrawing" xmlns:wp="http://schemas.openxmlformats.org/drawingml/2006/wordprocessingDrawing" xmlns:w10="urn:schemas-microsoft-com:office:word" xmlns:w="http://schemas.openxmlformats.org/wordprocessingml/2006/main" xmlns:w14="http://schemas.microsoft.com/office/word/2010/wordml" xmlns:w15="http://schemas.microsoft.com/office/word/2012/wordml" xmlns:w16cex="http://schemas.microsoft.com/office/word/2018/wordml/cex" xmlns:w16cid="http://schemas.microsoft.com/office/word/2016/wordml/cid" xmlns:w16="http://schemas.microsoft.com/office/word/2018/wordml" xmlns:w16du="http://schemas.microsoft.com/office/word/2023/wordml/word16du" xmlns:w16sdtdh="http://schemas.microsoft.com/office/word/2020/wordml/sdtdatahash" xmlns:w16sdtfl="http://schemas.microsoft.com/office/word/2024/wordml/sdtformatlock" xmlns:w16se="http://schemas.microsoft.com/office/word/2015/wordml/symex" xmlns:wpg="http://schemas.microsoft.com/office/word/2010/wordprocessingGroup" xmlns:wpi="http://schemas.microsoft.com/office/word/2010/wordprocessingInk" xmlns:wne="http://schemas.microsoft.com/office/word/2006/wordml" xmlns:wps="http://schemas.microsoft.com/office/word/2010/wordprocessingShape" mc:Ignorable="w14 w15 w16se w16cid w16 w16cex w16sdtdh w16sdtfl w16du wp14">
   <w:p>
     <w:pPr>
       <w:spacing w:after="0" w:line="259" w:lineRule="auto"/>
@@ -4110,11 +3416,6 @@
         <w:sz w:val="16"/>
       </w:rPr>
       <w:tab/>
-    </w:r>
-    <w:r>
-      <w:rPr>
-        <w:sz w:val="16"/>
-      </w:rPr>
       <w:t xml:space="preserve"> </w:t>
     </w:r>
   </w:p>
@@ -4122,7 +3423,7 @@
 </file>
 
 <file path=word/header2.xml><?xml version="1.0" encoding="utf-8"?>
-<w:hdr xmlns:wpc="http://schemas.microsoft.com/office/word/2010/wordprocessingCanvas" xmlns:cx="http://schemas.microsoft.com/office/drawing/2014/chartex" xmlns:cx1="http://schemas.microsoft.com/office/drawing/2015/9/8/chartex" xmlns:cx2="http://schemas.microsoft.com/office/drawing/2015/10/21/chartex" xmlns:cx3="http://schemas.microsoft.com/office/drawing/2016/5/9/chartex" xmlns:cx4="http://schemas.microsoft.com/office/drawing/2016/5/10/chartex" xmlns:cx5="http://schemas.microsoft.com/office/drawing/2016/5/11/chartex" xmlns:cx6="http://schemas.microsoft.com/office/drawing/2016/5/12/chartex" xmlns:cx7="http://schemas.microsoft.com/office/drawing/2016/5/13/chartex" xmlns:cx8="http://schemas.microsoft.com/office/drawing/2016/5/14/chartex" xmlns:mc="http://schemas.openxmlformats.org/markup-compatibility/2006" xmlns:aink="http://schemas.microsoft.com/office/drawing/2016/ink" xmlns:am3d="http://schemas.microsoft.com/office/drawing/2017/model3d" xmlns:o="urn:schemas-microsoft-com:office:office" xmlns:oel="http://schemas.microsoft.com/office/2019/extlst" xmlns:r="http://schemas.openxmlformats.org/officeDocument/2006/relationships" xmlns:m="http://schemas.openxmlformats.org/officeDocument/2006/math" xmlns:v="urn:schemas-microsoft-com:vml" xmlns:wp14="http://schemas.microsoft.com/office/word/2010/wordprocessingDrawing" xmlns:wp="http://schemas.openxmlformats.org/drawingml/2006/wordprocessingDrawing" xmlns:w10="urn:schemas-microsoft-com:office:word" xmlns:w="http://schemas.openxmlformats.org/wordprocessingml/2006/main" xmlns:w14="http://schemas.microsoft.com/office/word/2010/wordml" xmlns:w15="http://schemas.microsoft.com/office/word/2012/wordml" xmlns:w16cex="http://schemas.microsoft.com/office/word/2018/wordml/cex" xmlns:w16cid="http://schemas.microsoft.com/office/word/2016/wordml/cid" xmlns:w16="http://schemas.microsoft.com/office/word/2018/wordml" xmlns:w16du="http://schemas.microsoft.com/office/word/2023/wordml/word16du" xmlns:w16sdtdh="http://schemas.microsoft.com/office/word/2020/wordml/sdtdatahash" xmlns:w16sdtfl="http://schemas.microsoft.com/office/word/2024/wordml/sdtformatlock" xmlns:w16se="http://schemas.microsoft.com/office/word/2015/wordml/symex" xmlns:wpg="http://schemas.microsoft.com/office/word/2010/wordprocessingGroup" xmlns:wpi="http://schemas.microsoft.com/office/word/2010/wordprocessingInk" xmlns:wne="http://schemas.microsoft.com/office/word/2006/wordml" xmlns:wps="http://schemas.microsoft.com/office/word/2010/wordprocessingShape" xmlns:a="http://schemas.openxmlformats.org/drawingml/2006/main" xmlns:pic="http://schemas.openxmlformats.org/drawingml/2006/picture" mc:Ignorable="w14 w15 w16se w16cid w16 w16cex w16sdtdh w16sdtfl w16du wp14">
+<w:hdr xmlns:wpc="http://schemas.microsoft.com/office/word/2010/wordprocessingCanvas" xmlns:cx="http://schemas.microsoft.com/office/drawing/2014/chartex" xmlns:cx1="http://schemas.microsoft.com/office/drawing/2015/9/8/chartex" xmlns:cx2="http://schemas.microsoft.com/office/drawing/2015/10/21/chartex" xmlns:cx3="http://schemas.microsoft.com/office/drawing/2016/5/9/chartex" xmlns:cx4="http://schemas.microsoft.com/office/drawing/2016/5/10/chartex" xmlns:cx5="http://schemas.microsoft.com/office/drawing/2016/5/11/chartex" xmlns:cx6="http://schemas.microsoft.com/office/drawing/2016/5/12/chartex" xmlns:cx7="http://schemas.microsoft.com/office/drawing/2016/5/13/chartex" xmlns:cx8="http://schemas.microsoft.com/office/drawing/2016/5/14/chartex" xmlns:mc="http://schemas.openxmlformats.org/markup-compatibility/2006" xmlns:aink="http://schemas.microsoft.com/office/drawing/2016/ink" xmlns:am3d="http://schemas.microsoft.com/office/drawing/2017/model3d" xmlns:o="urn:schemas-microsoft-com:office:office" xmlns:oel="http://schemas.microsoft.com/office/2019/extlst" xmlns:r="http://schemas.openxmlformats.org/officeDocument/2006/relationships" xmlns:m="http://schemas.openxmlformats.org/officeDocument/2006/math" xmlns:v="urn:schemas-microsoft-com:vml" xmlns:wp14="http://schemas.microsoft.com/office/word/2010/wordprocessingDrawing" xmlns:wp="http://schemas.openxmlformats.org/drawingml/2006/wordprocessingDrawing" xmlns:w10="urn:schemas-microsoft-com:office:word" xmlns:w="http://schemas.openxmlformats.org/wordprocessingml/2006/main" xmlns:w14="http://schemas.microsoft.com/office/word/2010/wordml" xmlns:w15="http://schemas.microsoft.com/office/word/2012/wordml" xmlns:w16cex="http://schemas.microsoft.com/office/word/2018/wordml/cex" xmlns:w16cid="http://schemas.microsoft.com/office/word/2016/wordml/cid" xmlns:w16="http://schemas.microsoft.com/office/word/2018/wordml" xmlns:w16du="http://schemas.microsoft.com/office/word/2023/wordml/word16du" xmlns:w16sdtdh="http://schemas.microsoft.com/office/word/2020/wordml/sdtdatahash" xmlns:w16sdtfl="http://schemas.microsoft.com/office/word/2024/wordml/sdtformatlock" xmlns:w16se="http://schemas.microsoft.com/office/word/2015/wordml/symex" xmlns:wpg="http://schemas.microsoft.com/office/word/2010/wordprocessingGroup" xmlns:wpi="http://schemas.microsoft.com/office/word/2010/wordprocessingInk" xmlns:wne="http://schemas.microsoft.com/office/word/2006/wordml" xmlns:wps="http://schemas.microsoft.com/office/word/2010/wordprocessingShape" mc:Ignorable="w14 w15 w16se w16cid w16 w16cex w16sdtdh w16sdtfl w16du wp14">
   <w:p>
     <w:pPr>
       <w:spacing w:after="0" w:line="259" w:lineRule="auto"/>
@@ -4226,11 +3527,6 @@
         <w:sz w:val="16"/>
       </w:rPr>
       <w:tab/>
-    </w:r>
-    <w:r>
-      <w:rPr>
-        <w:sz w:val="16"/>
-      </w:rPr>
       <w:t xml:space="preserve"> </w:t>
     </w:r>
   </w:p>
@@ -4238,7 +3534,7 @@
 </file>
 
 <file path=word/header3.xml><?xml version="1.0" encoding="utf-8"?>
-<w:hdr xmlns:wpc="http://schemas.microsoft.com/office/word/2010/wordprocessingCanvas" xmlns:cx="http://schemas.microsoft.com/office/drawing/2014/chartex" xmlns:cx1="http://schemas.microsoft.com/office/drawing/2015/9/8/chartex" xmlns:cx2="http://schemas.microsoft.com/office/drawing/2015/10/21/chartex" xmlns:cx3="http://schemas.microsoft.com/office/drawing/2016/5/9/chartex" xmlns:cx4="http://schemas.microsoft.com/office/drawing/2016/5/10/chartex" xmlns:cx5="http://schemas.microsoft.com/office/drawing/2016/5/11/chartex" xmlns:cx6="http://schemas.microsoft.com/office/drawing/2016/5/12/chartex" xmlns:cx7="http://schemas.microsoft.com/office/drawing/2016/5/13/chartex" xmlns:cx8="http://schemas.microsoft.com/office/drawing/2016/5/14/chartex" xmlns:mc="http://schemas.openxmlformats.org/markup-compatibility/2006" xmlns:aink="http://schemas.microsoft.com/office/drawing/2016/ink" xmlns:am3d="http://schemas.microsoft.com/office/drawing/2017/model3d" xmlns:o="urn:schemas-microsoft-com:office:office" xmlns:oel="http://schemas.microsoft.com/office/2019/extlst" xmlns:r="http://schemas.openxmlformats.org/officeDocument/2006/relationships" xmlns:m="http://schemas.openxmlformats.org/officeDocument/2006/math" xmlns:v="urn:schemas-microsoft-com:vml" xmlns:wp14="http://schemas.microsoft.com/office/word/2010/wordprocessingDrawing" xmlns:wp="http://schemas.openxmlformats.org/drawingml/2006/wordprocessingDrawing" xmlns:w10="urn:schemas-microsoft-com:office:word" xmlns:w="http://schemas.openxmlformats.org/wordprocessingml/2006/main" xmlns:w14="http://schemas.microsoft.com/office/word/2010/wordml" xmlns:w15="http://schemas.microsoft.com/office/word/2012/wordml" xmlns:w16cex="http://schemas.microsoft.com/office/word/2018/wordml/cex" xmlns:w16cid="http://schemas.microsoft.com/office/word/2016/wordml/cid" xmlns:w16="http://schemas.microsoft.com/office/word/2018/wordml" xmlns:w16du="http://schemas.microsoft.com/office/word/2023/wordml/word16du" xmlns:w16sdtdh="http://schemas.microsoft.com/office/word/2020/wordml/sdtdatahash" xmlns:w16sdtfl="http://schemas.microsoft.com/office/word/2024/wordml/sdtformatlock" xmlns:w16se="http://schemas.microsoft.com/office/word/2015/wordml/symex" xmlns:wpg="http://schemas.microsoft.com/office/word/2010/wordprocessingGroup" xmlns:wpi="http://schemas.microsoft.com/office/word/2010/wordprocessingInk" xmlns:wne="http://schemas.microsoft.com/office/word/2006/wordml" xmlns:wps="http://schemas.microsoft.com/office/word/2010/wordprocessingShape" xmlns:a="http://schemas.openxmlformats.org/drawingml/2006/main" xmlns:pic="http://schemas.openxmlformats.org/drawingml/2006/picture" mc:Ignorable="w14 w15 w16se w16cid w16 w16cex w16sdtdh w16sdtfl w16du wp14">
+<w:hdr xmlns:wpc="http://schemas.microsoft.com/office/word/2010/wordprocessingCanvas" xmlns:cx="http://schemas.microsoft.com/office/drawing/2014/chartex" xmlns:cx1="http://schemas.microsoft.com/office/drawing/2015/9/8/chartex" xmlns:cx2="http://schemas.microsoft.com/office/drawing/2015/10/21/chartex" xmlns:cx3="http://schemas.microsoft.com/office/drawing/2016/5/9/chartex" xmlns:cx4="http://schemas.microsoft.com/office/drawing/2016/5/10/chartex" xmlns:cx5="http://schemas.microsoft.com/office/drawing/2016/5/11/chartex" xmlns:cx6="http://schemas.microsoft.com/office/drawing/2016/5/12/chartex" xmlns:cx7="http://schemas.microsoft.com/office/drawing/2016/5/13/chartex" xmlns:cx8="http://schemas.microsoft.com/office/drawing/2016/5/14/chartex" xmlns:mc="http://schemas.openxmlformats.org/markup-compatibility/2006" xmlns:aink="http://schemas.microsoft.com/office/drawing/2016/ink" xmlns:am3d="http://schemas.microsoft.com/office/drawing/2017/model3d" xmlns:o="urn:schemas-microsoft-com:office:office" xmlns:oel="http://schemas.microsoft.com/office/2019/extlst" xmlns:r="http://schemas.openxmlformats.org/officeDocument/2006/relationships" xmlns:m="http://schemas.openxmlformats.org/officeDocument/2006/math" xmlns:v="urn:schemas-microsoft-com:vml" xmlns:wp14="http://schemas.microsoft.com/office/word/2010/wordprocessingDrawing" xmlns:wp="http://schemas.openxmlformats.org/drawingml/2006/wordprocessingDrawing" xmlns:w10="urn:schemas-microsoft-com:office:word" xmlns:w="http://schemas.openxmlformats.org/wordprocessingml/2006/main" xmlns:w14="http://schemas.microsoft.com/office/word/2010/wordml" xmlns:w15="http://schemas.microsoft.com/office/word/2012/wordml" xmlns:w16cex="http://schemas.microsoft.com/office/word/2018/wordml/cex" xmlns:w16cid="http://schemas.microsoft.com/office/word/2016/wordml/cid" xmlns:w16="http://schemas.microsoft.com/office/word/2018/wordml" xmlns:w16du="http://schemas.microsoft.com/office/word/2023/wordml/word16du" xmlns:w16sdtdh="http://schemas.microsoft.com/office/word/2020/wordml/sdtdatahash" xmlns:w16sdtfl="http://schemas.microsoft.com/office/word/2024/wordml/sdtformatlock" xmlns:w16se="http://schemas.microsoft.com/office/word/2015/wordml/symex" xmlns:wpg="http://schemas.microsoft.com/office/word/2010/wordprocessingGroup" xmlns:wpi="http://schemas.microsoft.com/office/word/2010/wordprocessingInk" xmlns:wne="http://schemas.microsoft.com/office/word/2006/wordml" xmlns:wps="http://schemas.microsoft.com/office/word/2010/wordprocessingShape" mc:Ignorable="w14 w15 w16se w16cid w16 w16cex w16sdtdh w16sdtfl w16du wp14">
   <w:p>
     <w:pPr>
       <w:spacing w:after="0" w:line="259" w:lineRule="auto"/>
@@ -4342,11 +3638,6 @@
         <w:sz w:val="16"/>
       </w:rPr>
       <w:tab/>
-    </w:r>
-    <w:r>
-      <w:rPr>
-        <w:sz w:val="16"/>
-      </w:rPr>
       <w:t xml:space="preserve"> </w:t>
     </w:r>
   </w:p>
@@ -4404,7 +3695,7 @@
         <w:ind w:left="293"/>
       </w:pPr>
       <w:rPr>
-        <w:rFonts w:ascii="Arial" w:hAnsi="Arial" w:eastAsia="Arial" w:cs="Arial"/>
+        <w:rFonts w:ascii="Arial" w:eastAsia="Arial" w:hAnsi="Arial" w:cs="Arial"/>
         <w:b w:val="0"/>
         <w:i w:val="0"/>
         <w:strike w:val="0"/>
@@ -4413,7 +3704,7 @@
         <w:sz w:val="24"/>
         <w:szCs w:val="24"/>
         <w:u w:val="none" w:color="000000"/>
-        <w:bdr w:val="none" w:color="auto" w:sz="0" w:space="0"/>
+        <w:bdr w:val="none" w:sz="0" w:space="0" w:color="auto"/>
         <w:shd w:val="clear" w:color="auto" w:fill="auto"/>
         <w:vertAlign w:val="baseline"/>
       </w:rPr>
@@ -4427,7 +3718,7 @@
         <w:ind w:left="1080"/>
       </w:pPr>
       <w:rPr>
-        <w:rFonts w:ascii="Arial" w:hAnsi="Arial" w:eastAsia="Arial" w:cs="Arial"/>
+        <w:rFonts w:ascii="Arial" w:eastAsia="Arial" w:hAnsi="Arial" w:cs="Arial"/>
         <w:b w:val="0"/>
         <w:i w:val="0"/>
         <w:strike w:val="0"/>
@@ -4436,7 +3727,7 @@
         <w:sz w:val="24"/>
         <w:szCs w:val="24"/>
         <w:u w:val="none" w:color="000000"/>
-        <w:bdr w:val="none" w:color="auto" w:sz="0" w:space="0"/>
+        <w:bdr w:val="none" w:sz="0" w:space="0" w:color="auto"/>
         <w:shd w:val="clear" w:color="auto" w:fill="auto"/>
         <w:vertAlign w:val="baseline"/>
       </w:rPr>
@@ -4450,7 +3741,7 @@
         <w:ind w:left="1800"/>
       </w:pPr>
       <w:rPr>
-        <w:rFonts w:ascii="Arial" w:hAnsi="Arial" w:eastAsia="Arial" w:cs="Arial"/>
+        <w:rFonts w:ascii="Arial" w:eastAsia="Arial" w:hAnsi="Arial" w:cs="Arial"/>
         <w:b w:val="0"/>
         <w:i w:val="0"/>
         <w:strike w:val="0"/>
@@ -4459,7 +3750,7 @@
         <w:sz w:val="24"/>
         <w:szCs w:val="24"/>
         <w:u w:val="none" w:color="000000"/>
-        <w:bdr w:val="none" w:color="auto" w:sz="0" w:space="0"/>
+        <w:bdr w:val="none" w:sz="0" w:space="0" w:color="auto"/>
         <w:shd w:val="clear" w:color="auto" w:fill="auto"/>
         <w:vertAlign w:val="baseline"/>
       </w:rPr>
@@ -4473,7 +3764,7 @@
         <w:ind w:left="2520"/>
       </w:pPr>
       <w:rPr>
-        <w:rFonts w:ascii="Arial" w:hAnsi="Arial" w:eastAsia="Arial" w:cs="Arial"/>
+        <w:rFonts w:ascii="Arial" w:eastAsia="Arial" w:hAnsi="Arial" w:cs="Arial"/>
         <w:b w:val="0"/>
         <w:i w:val="0"/>
         <w:strike w:val="0"/>
@@ -4482,7 +3773,7 @@
         <w:sz w:val="24"/>
         <w:szCs w:val="24"/>
         <w:u w:val="none" w:color="000000"/>
-        <w:bdr w:val="none" w:color="auto" w:sz="0" w:space="0"/>
+        <w:bdr w:val="none" w:sz="0" w:space="0" w:color="auto"/>
         <w:shd w:val="clear" w:color="auto" w:fill="auto"/>
         <w:vertAlign w:val="baseline"/>
       </w:rPr>
@@ -4496,7 +3787,7 @@
         <w:ind w:left="3240"/>
       </w:pPr>
       <w:rPr>
-        <w:rFonts w:ascii="Arial" w:hAnsi="Arial" w:eastAsia="Arial" w:cs="Arial"/>
+        <w:rFonts w:ascii="Arial" w:eastAsia="Arial" w:hAnsi="Arial" w:cs="Arial"/>
         <w:b w:val="0"/>
         <w:i w:val="0"/>
         <w:strike w:val="0"/>
@@ -4505,7 +3796,7 @@
         <w:sz w:val="24"/>
         <w:szCs w:val="24"/>
         <w:u w:val="none" w:color="000000"/>
-        <w:bdr w:val="none" w:color="auto" w:sz="0" w:space="0"/>
+        <w:bdr w:val="none" w:sz="0" w:space="0" w:color="auto"/>
         <w:shd w:val="clear" w:color="auto" w:fill="auto"/>
         <w:vertAlign w:val="baseline"/>
       </w:rPr>
@@ -4519,7 +3810,7 @@
         <w:ind w:left="3960"/>
       </w:pPr>
       <w:rPr>
-        <w:rFonts w:ascii="Arial" w:hAnsi="Arial" w:eastAsia="Arial" w:cs="Arial"/>
+        <w:rFonts w:ascii="Arial" w:eastAsia="Arial" w:hAnsi="Arial" w:cs="Arial"/>
         <w:b w:val="0"/>
         <w:i w:val="0"/>
         <w:strike w:val="0"/>
@@ -4528,7 +3819,7 @@
         <w:sz w:val="24"/>
         <w:szCs w:val="24"/>
         <w:u w:val="none" w:color="000000"/>
-        <w:bdr w:val="none" w:color="auto" w:sz="0" w:space="0"/>
+        <w:bdr w:val="none" w:sz="0" w:space="0" w:color="auto"/>
         <w:shd w:val="clear" w:color="auto" w:fill="auto"/>
         <w:vertAlign w:val="baseline"/>
       </w:rPr>
@@ -4542,7 +3833,7 @@
         <w:ind w:left="4680"/>
       </w:pPr>
       <w:rPr>
-        <w:rFonts w:ascii="Arial" w:hAnsi="Arial" w:eastAsia="Arial" w:cs="Arial"/>
+        <w:rFonts w:ascii="Arial" w:eastAsia="Arial" w:hAnsi="Arial" w:cs="Arial"/>
         <w:b w:val="0"/>
         <w:i w:val="0"/>
         <w:strike w:val="0"/>
@@ -4551,7 +3842,7 @@
         <w:sz w:val="24"/>
         <w:szCs w:val="24"/>
         <w:u w:val="none" w:color="000000"/>
-        <w:bdr w:val="none" w:color="auto" w:sz="0" w:space="0"/>
+        <w:bdr w:val="none" w:sz="0" w:space="0" w:color="auto"/>
         <w:shd w:val="clear" w:color="auto" w:fill="auto"/>
         <w:vertAlign w:val="baseline"/>
       </w:rPr>
@@ -4565,7 +3856,7 @@
         <w:ind w:left="5400"/>
       </w:pPr>
       <w:rPr>
-        <w:rFonts w:ascii="Arial" w:hAnsi="Arial" w:eastAsia="Arial" w:cs="Arial"/>
+        <w:rFonts w:ascii="Arial" w:eastAsia="Arial" w:hAnsi="Arial" w:cs="Arial"/>
         <w:b w:val="0"/>
         <w:i w:val="0"/>
         <w:strike w:val="0"/>
@@ -4574,7 +3865,7 @@
         <w:sz w:val="24"/>
         <w:szCs w:val="24"/>
         <w:u w:val="none" w:color="000000"/>
-        <w:bdr w:val="none" w:color="auto" w:sz="0" w:space="0"/>
+        <w:bdr w:val="none" w:sz="0" w:space="0" w:color="auto"/>
         <w:shd w:val="clear" w:color="auto" w:fill="auto"/>
         <w:vertAlign w:val="baseline"/>
       </w:rPr>
@@ -4588,7 +3879,7 @@
         <w:ind w:left="6120"/>
       </w:pPr>
       <w:rPr>
-        <w:rFonts w:ascii="Arial" w:hAnsi="Arial" w:eastAsia="Arial" w:cs="Arial"/>
+        <w:rFonts w:ascii="Arial" w:eastAsia="Arial" w:hAnsi="Arial" w:cs="Arial"/>
         <w:b w:val="0"/>
         <w:i w:val="0"/>
         <w:strike w:val="0"/>
@@ -4597,7 +3888,7 @@
         <w:sz w:val="24"/>
         <w:szCs w:val="24"/>
         <w:u w:val="none" w:color="000000"/>
-        <w:bdr w:val="none" w:color="auto" w:sz="0" w:space="0"/>
+        <w:bdr w:val="none" w:sz="0" w:space="0" w:color="auto"/>
         <w:shd w:val="clear" w:color="auto" w:fill="auto"/>
         <w:vertAlign w:val="baseline"/>
       </w:rPr>
@@ -4616,7 +3907,7 @@
         <w:ind w:left="660"/>
       </w:pPr>
       <w:rPr>
-        <w:rFonts w:ascii="Arial" w:hAnsi="Arial" w:eastAsia="Arial" w:cs="Arial"/>
+        <w:rFonts w:ascii="Arial" w:eastAsia="Arial" w:hAnsi="Arial" w:cs="Arial"/>
         <w:b/>
         <w:bCs/>
         <w:i w:val="0"/>
@@ -4626,7 +3917,7 @@
         <w:sz w:val="21"/>
         <w:szCs w:val="21"/>
         <w:u w:val="none" w:color="000000"/>
-        <w:bdr w:val="none" w:color="auto" w:sz="0" w:space="0"/>
+        <w:bdr w:val="none" w:sz="0" w:space="0" w:color="auto"/>
         <w:shd w:val="clear" w:color="auto" w:fill="auto"/>
         <w:vertAlign w:val="baseline"/>
       </w:rPr>
@@ -4640,7 +3931,7 @@
         <w:ind w:left="1380"/>
       </w:pPr>
       <w:rPr>
-        <w:rFonts w:ascii="Arial" w:hAnsi="Arial" w:eastAsia="Arial" w:cs="Arial"/>
+        <w:rFonts w:ascii="Arial" w:eastAsia="Arial" w:hAnsi="Arial" w:cs="Arial"/>
         <w:b/>
         <w:bCs/>
         <w:i w:val="0"/>
@@ -4650,7 +3941,7 @@
         <w:sz w:val="21"/>
         <w:szCs w:val="21"/>
         <w:u w:val="none" w:color="000000"/>
-        <w:bdr w:val="none" w:color="auto" w:sz="0" w:space="0"/>
+        <w:bdr w:val="none" w:sz="0" w:space="0" w:color="auto"/>
         <w:shd w:val="clear" w:color="auto" w:fill="auto"/>
         <w:vertAlign w:val="baseline"/>
       </w:rPr>
@@ -4664,7 +3955,7 @@
         <w:ind w:left="2100"/>
       </w:pPr>
       <w:rPr>
-        <w:rFonts w:ascii="Arial" w:hAnsi="Arial" w:eastAsia="Arial" w:cs="Arial"/>
+        <w:rFonts w:ascii="Arial" w:eastAsia="Arial" w:hAnsi="Arial" w:cs="Arial"/>
         <w:b/>
         <w:bCs/>
         <w:i w:val="0"/>
@@ -4674,7 +3965,7 @@
         <w:sz w:val="21"/>
         <w:szCs w:val="21"/>
         <w:u w:val="none" w:color="000000"/>
-        <w:bdr w:val="none" w:color="auto" w:sz="0" w:space="0"/>
+        <w:bdr w:val="none" w:sz="0" w:space="0" w:color="auto"/>
         <w:shd w:val="clear" w:color="auto" w:fill="auto"/>
         <w:vertAlign w:val="baseline"/>
       </w:rPr>
@@ -4688,7 +3979,7 @@
         <w:ind w:left="2820"/>
       </w:pPr>
       <w:rPr>
-        <w:rFonts w:ascii="Arial" w:hAnsi="Arial" w:eastAsia="Arial" w:cs="Arial"/>
+        <w:rFonts w:ascii="Arial" w:eastAsia="Arial" w:hAnsi="Arial" w:cs="Arial"/>
         <w:b/>
         <w:bCs/>
         <w:i w:val="0"/>
@@ -4698,7 +3989,7 @@
         <w:sz w:val="21"/>
         <w:szCs w:val="21"/>
         <w:u w:val="none" w:color="000000"/>
-        <w:bdr w:val="none" w:color="auto" w:sz="0" w:space="0"/>
+        <w:bdr w:val="none" w:sz="0" w:space="0" w:color="auto"/>
         <w:shd w:val="clear" w:color="auto" w:fill="auto"/>
         <w:vertAlign w:val="baseline"/>
       </w:rPr>
@@ -4712,7 +4003,7 @@
         <w:ind w:left="3540"/>
       </w:pPr>
       <w:rPr>
-        <w:rFonts w:ascii="Arial" w:hAnsi="Arial" w:eastAsia="Arial" w:cs="Arial"/>
+        <w:rFonts w:ascii="Arial" w:eastAsia="Arial" w:hAnsi="Arial" w:cs="Arial"/>
         <w:b/>
         <w:bCs/>
         <w:i w:val="0"/>
@@ -4722,7 +4013,7 @@
         <w:sz w:val="21"/>
         <w:szCs w:val="21"/>
         <w:u w:val="none" w:color="000000"/>
-        <w:bdr w:val="none" w:color="auto" w:sz="0" w:space="0"/>
+        <w:bdr w:val="none" w:sz="0" w:space="0" w:color="auto"/>
         <w:shd w:val="clear" w:color="auto" w:fill="auto"/>
         <w:vertAlign w:val="baseline"/>
       </w:rPr>
@@ -4736,7 +4027,7 @@
         <w:ind w:left="4260"/>
       </w:pPr>
       <w:rPr>
-        <w:rFonts w:ascii="Arial" w:hAnsi="Arial" w:eastAsia="Arial" w:cs="Arial"/>
+        <w:rFonts w:ascii="Arial" w:eastAsia="Arial" w:hAnsi="Arial" w:cs="Arial"/>
         <w:b/>
         <w:bCs/>
         <w:i w:val="0"/>
@@ -4746,7 +4037,7 @@
         <w:sz w:val="21"/>
         <w:szCs w:val="21"/>
         <w:u w:val="none" w:color="000000"/>
-        <w:bdr w:val="none" w:color="auto" w:sz="0" w:space="0"/>
+        <w:bdr w:val="none" w:sz="0" w:space="0" w:color="auto"/>
         <w:shd w:val="clear" w:color="auto" w:fill="auto"/>
         <w:vertAlign w:val="baseline"/>
       </w:rPr>
@@ -4760,7 +4051,7 @@
         <w:ind w:left="4980"/>
       </w:pPr>
       <w:rPr>
-        <w:rFonts w:ascii="Arial" w:hAnsi="Arial" w:eastAsia="Arial" w:cs="Arial"/>
+        <w:rFonts w:ascii="Arial" w:eastAsia="Arial" w:hAnsi="Arial" w:cs="Arial"/>
         <w:b/>
         <w:bCs/>
         <w:i w:val="0"/>
@@ -4770,7 +4061,7 @@
         <w:sz w:val="21"/>
         <w:szCs w:val="21"/>
         <w:u w:val="none" w:color="000000"/>
-        <w:bdr w:val="none" w:color="auto" w:sz="0" w:space="0"/>
+        <w:bdr w:val="none" w:sz="0" w:space="0" w:color="auto"/>
         <w:shd w:val="clear" w:color="auto" w:fill="auto"/>
         <w:vertAlign w:val="baseline"/>
       </w:rPr>
@@ -4784,7 +4075,7 @@
         <w:ind w:left="5700"/>
       </w:pPr>
       <w:rPr>
-        <w:rFonts w:ascii="Arial" w:hAnsi="Arial" w:eastAsia="Arial" w:cs="Arial"/>
+        <w:rFonts w:ascii="Arial" w:eastAsia="Arial" w:hAnsi="Arial" w:cs="Arial"/>
         <w:b/>
         <w:bCs/>
         <w:i w:val="0"/>
@@ -4794,7 +4085,7 @@
         <w:sz w:val="21"/>
         <w:szCs w:val="21"/>
         <w:u w:val="none" w:color="000000"/>
-        <w:bdr w:val="none" w:color="auto" w:sz="0" w:space="0"/>
+        <w:bdr w:val="none" w:sz="0" w:space="0" w:color="auto"/>
         <w:shd w:val="clear" w:color="auto" w:fill="auto"/>
         <w:vertAlign w:val="baseline"/>
       </w:rPr>
@@ -4808,7 +4099,7 @@
         <w:ind w:left="6420"/>
       </w:pPr>
       <w:rPr>
-        <w:rFonts w:ascii="Arial" w:hAnsi="Arial" w:eastAsia="Arial" w:cs="Arial"/>
+        <w:rFonts w:ascii="Arial" w:eastAsia="Arial" w:hAnsi="Arial" w:cs="Arial"/>
         <w:b/>
         <w:bCs/>
         <w:i w:val="0"/>
@@ -4818,7 +4109,7 @@
         <w:sz w:val="21"/>
         <w:szCs w:val="21"/>
         <w:u w:val="none" w:color="000000"/>
-        <w:bdr w:val="none" w:color="auto" w:sz="0" w:space="0"/>
+        <w:bdr w:val="none" w:sz="0" w:space="0" w:color="auto"/>
         <w:shd w:val="clear" w:color="auto" w:fill="auto"/>
         <w:vertAlign w:val="baseline"/>
       </w:rPr>
@@ -4837,7 +4128,7 @@
         <w:ind w:left="280"/>
       </w:pPr>
       <w:rPr>
-        <w:rFonts w:ascii="Arial" w:hAnsi="Arial" w:eastAsia="Arial" w:cs="Arial"/>
+        <w:rFonts w:ascii="Arial" w:eastAsia="Arial" w:hAnsi="Arial" w:cs="Arial"/>
         <w:b w:val="0"/>
         <w:i w:val="0"/>
         <w:strike w:val="0"/>
@@ -4846,7 +4137,7 @@
         <w:sz w:val="24"/>
         <w:szCs w:val="24"/>
         <w:u w:val="none" w:color="000000"/>
-        <w:bdr w:val="none" w:color="auto" w:sz="0" w:space="0"/>
+        <w:bdr w:val="none" w:sz="0" w:space="0" w:color="auto"/>
         <w:shd w:val="clear" w:color="auto" w:fill="auto"/>
         <w:vertAlign w:val="baseline"/>
       </w:rPr>
@@ -4860,7 +4151,7 @@
         <w:ind w:left="1080"/>
       </w:pPr>
       <w:rPr>
-        <w:rFonts w:ascii="Arial" w:hAnsi="Arial" w:eastAsia="Arial" w:cs="Arial"/>
+        <w:rFonts w:ascii="Arial" w:eastAsia="Arial" w:hAnsi="Arial" w:cs="Arial"/>
         <w:b w:val="0"/>
         <w:i w:val="0"/>
         <w:strike w:val="0"/>
@@ -4869,7 +4160,7 @@
         <w:sz w:val="24"/>
         <w:szCs w:val="24"/>
         <w:u w:val="none" w:color="000000"/>
-        <w:bdr w:val="none" w:color="auto" w:sz="0" w:space="0"/>
+        <w:bdr w:val="none" w:sz="0" w:space="0" w:color="auto"/>
         <w:shd w:val="clear" w:color="auto" w:fill="auto"/>
         <w:vertAlign w:val="baseline"/>
       </w:rPr>
@@ -4883,7 +4174,7 @@
         <w:ind w:left="1800"/>
       </w:pPr>
       <w:rPr>
-        <w:rFonts w:ascii="Arial" w:hAnsi="Arial" w:eastAsia="Arial" w:cs="Arial"/>
+        <w:rFonts w:ascii="Arial" w:eastAsia="Arial" w:hAnsi="Arial" w:cs="Arial"/>
         <w:b w:val="0"/>
         <w:i w:val="0"/>
         <w:strike w:val="0"/>
@@ -4892,7 +4183,7 @@
         <w:sz w:val="24"/>
         <w:szCs w:val="24"/>
         <w:u w:val="none" w:color="000000"/>
-        <w:bdr w:val="none" w:color="auto" w:sz="0" w:space="0"/>
+        <w:bdr w:val="none" w:sz="0" w:space="0" w:color="auto"/>
         <w:shd w:val="clear" w:color="auto" w:fill="auto"/>
         <w:vertAlign w:val="baseline"/>
       </w:rPr>
@@ -4906,7 +4197,7 @@
         <w:ind w:left="2520"/>
       </w:pPr>
       <w:rPr>
-        <w:rFonts w:ascii="Arial" w:hAnsi="Arial" w:eastAsia="Arial" w:cs="Arial"/>
+        <w:rFonts w:ascii="Arial" w:eastAsia="Arial" w:hAnsi="Arial" w:cs="Arial"/>
         <w:b w:val="0"/>
         <w:i w:val="0"/>
         <w:strike w:val="0"/>
@@ -4915,7 +4206,7 @@
         <w:sz w:val="24"/>
         <w:szCs w:val="24"/>
         <w:u w:val="none" w:color="000000"/>
-        <w:bdr w:val="none" w:color="auto" w:sz="0" w:space="0"/>
+        <w:bdr w:val="none" w:sz="0" w:space="0" w:color="auto"/>
         <w:shd w:val="clear" w:color="auto" w:fill="auto"/>
         <w:vertAlign w:val="baseline"/>
       </w:rPr>
@@ -4929,7 +4220,7 @@
         <w:ind w:left="3240"/>
       </w:pPr>
       <w:rPr>
-        <w:rFonts w:ascii="Arial" w:hAnsi="Arial" w:eastAsia="Arial" w:cs="Arial"/>
+        <w:rFonts w:ascii="Arial" w:eastAsia="Arial" w:hAnsi="Arial" w:cs="Arial"/>
         <w:b w:val="0"/>
         <w:i w:val="0"/>
         <w:strike w:val="0"/>
@@ -4938,7 +4229,7 @@
         <w:sz w:val="24"/>
         <w:szCs w:val="24"/>
         <w:u w:val="none" w:color="000000"/>
-        <w:bdr w:val="none" w:color="auto" w:sz="0" w:space="0"/>
+        <w:bdr w:val="none" w:sz="0" w:space="0" w:color="auto"/>
         <w:shd w:val="clear" w:color="auto" w:fill="auto"/>
         <w:vertAlign w:val="baseline"/>
       </w:rPr>
@@ -4952,7 +4243,7 @@
         <w:ind w:left="3960"/>
       </w:pPr>
       <w:rPr>
-        <w:rFonts w:ascii="Arial" w:hAnsi="Arial" w:eastAsia="Arial" w:cs="Arial"/>
+        <w:rFonts w:ascii="Arial" w:eastAsia="Arial" w:hAnsi="Arial" w:cs="Arial"/>
         <w:b w:val="0"/>
         <w:i w:val="0"/>
         <w:strike w:val="0"/>
@@ -4961,7 +4252,7 @@
         <w:sz w:val="24"/>
         <w:szCs w:val="24"/>
         <w:u w:val="none" w:color="000000"/>
-        <w:bdr w:val="none" w:color="auto" w:sz="0" w:space="0"/>
+        <w:bdr w:val="none" w:sz="0" w:space="0" w:color="auto"/>
         <w:shd w:val="clear" w:color="auto" w:fill="auto"/>
         <w:vertAlign w:val="baseline"/>
       </w:rPr>
@@ -4975,7 +4266,7 @@
         <w:ind w:left="4680"/>
       </w:pPr>
       <w:rPr>
-        <w:rFonts w:ascii="Arial" w:hAnsi="Arial" w:eastAsia="Arial" w:cs="Arial"/>
+        <w:rFonts w:ascii="Arial" w:eastAsia="Arial" w:hAnsi="Arial" w:cs="Arial"/>
         <w:b w:val="0"/>
         <w:i w:val="0"/>
         <w:strike w:val="0"/>
@@ -4984,7 +4275,7 @@
         <w:sz w:val="24"/>
         <w:szCs w:val="24"/>
         <w:u w:val="none" w:color="000000"/>
-        <w:bdr w:val="none" w:color="auto" w:sz="0" w:space="0"/>
+        <w:bdr w:val="none" w:sz="0" w:space="0" w:color="auto"/>
         <w:shd w:val="clear" w:color="auto" w:fill="auto"/>
         <w:vertAlign w:val="baseline"/>
       </w:rPr>
@@ -4998,7 +4289,7 @@
         <w:ind w:left="5400"/>
       </w:pPr>
       <w:rPr>
-        <w:rFonts w:ascii="Arial" w:hAnsi="Arial" w:eastAsia="Arial" w:cs="Arial"/>
+        <w:rFonts w:ascii="Arial" w:eastAsia="Arial" w:hAnsi="Arial" w:cs="Arial"/>
         <w:b w:val="0"/>
         <w:i w:val="0"/>
         <w:strike w:val="0"/>
@@ -5007,7 +4298,7 @@
         <w:sz w:val="24"/>
         <w:szCs w:val="24"/>
         <w:u w:val="none" w:color="000000"/>
-        <w:bdr w:val="none" w:color="auto" w:sz="0" w:space="0"/>
+        <w:bdr w:val="none" w:sz="0" w:space="0" w:color="auto"/>
         <w:shd w:val="clear" w:color="auto" w:fill="auto"/>
         <w:vertAlign w:val="baseline"/>
       </w:rPr>
@@ -5021,7 +4312,7 @@
         <w:ind w:left="6120"/>
       </w:pPr>
       <w:rPr>
-        <w:rFonts w:ascii="Arial" w:hAnsi="Arial" w:eastAsia="Arial" w:cs="Arial"/>
+        <w:rFonts w:ascii="Arial" w:eastAsia="Arial" w:hAnsi="Arial" w:cs="Arial"/>
         <w:b w:val="0"/>
         <w:i w:val="0"/>
         <w:strike w:val="0"/>
@@ -5030,7 +4321,7 @@
         <w:sz w:val="24"/>
         <w:szCs w:val="24"/>
         <w:u w:val="none" w:color="000000"/>
-        <w:bdr w:val="none" w:color="auto" w:sz="0" w:space="0"/>
+        <w:bdr w:val="none" w:sz="0" w:space="0" w:color="auto"/>
         <w:shd w:val="clear" w:color="auto" w:fill="auto"/>
         <w:vertAlign w:val="baseline"/>
       </w:rPr>
@@ -5049,7 +4340,7 @@
         <w:ind w:left="10"/>
       </w:pPr>
       <w:rPr>
-        <w:rFonts w:ascii="Arial" w:hAnsi="Arial" w:eastAsia="Arial" w:cs="Arial"/>
+        <w:rFonts w:ascii="Arial" w:eastAsia="Arial" w:hAnsi="Arial" w:cs="Arial"/>
         <w:b w:val="0"/>
         <w:i w:val="0"/>
         <w:strike w:val="0"/>
@@ -5058,7 +4349,7 @@
         <w:sz w:val="24"/>
         <w:szCs w:val="24"/>
         <w:u w:val="none" w:color="000000"/>
-        <w:bdr w:val="none" w:color="auto" w:sz="0" w:space="0"/>
+        <w:bdr w:val="none" w:sz="0" w:space="0" w:color="auto"/>
         <w:shd w:val="clear" w:color="auto" w:fill="auto"/>
         <w:vertAlign w:val="baseline"/>
       </w:rPr>
@@ -5072,7 +4363,7 @@
         <w:ind w:left="1080"/>
       </w:pPr>
       <w:rPr>
-        <w:rFonts w:ascii="Arial" w:hAnsi="Arial" w:eastAsia="Arial" w:cs="Arial"/>
+        <w:rFonts w:ascii="Arial" w:eastAsia="Arial" w:hAnsi="Arial" w:cs="Arial"/>
         <w:b w:val="0"/>
         <w:i w:val="0"/>
         <w:strike w:val="0"/>
@@ -5081,7 +4372,7 @@
         <w:sz w:val="24"/>
         <w:szCs w:val="24"/>
         <w:u w:val="none" w:color="000000"/>
-        <w:bdr w:val="none" w:color="auto" w:sz="0" w:space="0"/>
+        <w:bdr w:val="none" w:sz="0" w:space="0" w:color="auto"/>
         <w:shd w:val="clear" w:color="auto" w:fill="auto"/>
         <w:vertAlign w:val="baseline"/>
       </w:rPr>
@@ -5095,7 +4386,7 @@
         <w:ind w:left="1800"/>
       </w:pPr>
       <w:rPr>
-        <w:rFonts w:ascii="Arial" w:hAnsi="Arial" w:eastAsia="Arial" w:cs="Arial"/>
+        <w:rFonts w:ascii="Arial" w:eastAsia="Arial" w:hAnsi="Arial" w:cs="Arial"/>
         <w:b w:val="0"/>
         <w:i w:val="0"/>
         <w:strike w:val="0"/>
@@ -5104,7 +4395,7 @@
         <w:sz w:val="24"/>
         <w:szCs w:val="24"/>
         <w:u w:val="none" w:color="000000"/>
-        <w:bdr w:val="none" w:color="auto" w:sz="0" w:space="0"/>
+        <w:bdr w:val="none" w:sz="0" w:space="0" w:color="auto"/>
         <w:shd w:val="clear" w:color="auto" w:fill="auto"/>
         <w:vertAlign w:val="baseline"/>
       </w:rPr>
@@ -5118,7 +4409,7 @@
         <w:ind w:left="2520"/>
       </w:pPr>
       <w:rPr>
-        <w:rFonts w:ascii="Arial" w:hAnsi="Arial" w:eastAsia="Arial" w:cs="Arial"/>
+        <w:rFonts w:ascii="Arial" w:eastAsia="Arial" w:hAnsi="Arial" w:cs="Arial"/>
         <w:b w:val="0"/>
         <w:i w:val="0"/>
         <w:strike w:val="0"/>
@@ -5127,7 +4418,7 @@
         <w:sz w:val="24"/>
         <w:szCs w:val="24"/>
         <w:u w:val="none" w:color="000000"/>
-        <w:bdr w:val="none" w:color="auto" w:sz="0" w:space="0"/>
+        <w:bdr w:val="none" w:sz="0" w:space="0" w:color="auto"/>
         <w:shd w:val="clear" w:color="auto" w:fill="auto"/>
         <w:vertAlign w:val="baseline"/>
       </w:rPr>
@@ -5141,7 +4432,7 @@
         <w:ind w:left="3240"/>
       </w:pPr>
       <w:rPr>
-        <w:rFonts w:ascii="Arial" w:hAnsi="Arial" w:eastAsia="Arial" w:cs="Arial"/>
+        <w:rFonts w:ascii="Arial" w:eastAsia="Arial" w:hAnsi="Arial" w:cs="Arial"/>
         <w:b w:val="0"/>
         <w:i w:val="0"/>
         <w:strike w:val="0"/>
@@ -5150,7 +4441,7 @@
         <w:sz w:val="24"/>
         <w:szCs w:val="24"/>
         <w:u w:val="none" w:color="000000"/>
-        <w:bdr w:val="none" w:color="auto" w:sz="0" w:space="0"/>
+        <w:bdr w:val="none" w:sz="0" w:space="0" w:color="auto"/>
         <w:shd w:val="clear" w:color="auto" w:fill="auto"/>
         <w:vertAlign w:val="baseline"/>
       </w:rPr>
@@ -5164,7 +4455,7 @@
         <w:ind w:left="3960"/>
       </w:pPr>
       <w:rPr>
-        <w:rFonts w:ascii="Arial" w:hAnsi="Arial" w:eastAsia="Arial" w:cs="Arial"/>
+        <w:rFonts w:ascii="Arial" w:eastAsia="Arial" w:hAnsi="Arial" w:cs="Arial"/>
         <w:b w:val="0"/>
         <w:i w:val="0"/>
         <w:strike w:val="0"/>
@@ -5173,7 +4464,7 @@
         <w:sz w:val="24"/>
         <w:szCs w:val="24"/>
         <w:u w:val="none" w:color="000000"/>
-        <w:bdr w:val="none" w:color="auto" w:sz="0" w:space="0"/>
+        <w:bdr w:val="none" w:sz="0" w:space="0" w:color="auto"/>
         <w:shd w:val="clear" w:color="auto" w:fill="auto"/>
         <w:vertAlign w:val="baseline"/>
       </w:rPr>
@@ -5187,7 +4478,7 @@
         <w:ind w:left="4680"/>
       </w:pPr>
       <w:rPr>
-        <w:rFonts w:ascii="Arial" w:hAnsi="Arial" w:eastAsia="Arial" w:cs="Arial"/>
+        <w:rFonts w:ascii="Arial" w:eastAsia="Arial" w:hAnsi="Arial" w:cs="Arial"/>
         <w:b w:val="0"/>
         <w:i w:val="0"/>
         <w:strike w:val="0"/>
@@ -5196,7 +4487,7 @@
         <w:sz w:val="24"/>
         <w:szCs w:val="24"/>
         <w:u w:val="none" w:color="000000"/>
-        <w:bdr w:val="none" w:color="auto" w:sz="0" w:space="0"/>
+        <w:bdr w:val="none" w:sz="0" w:space="0" w:color="auto"/>
         <w:shd w:val="clear" w:color="auto" w:fill="auto"/>
         <w:vertAlign w:val="baseline"/>
       </w:rPr>
@@ -5210,7 +4501,7 @@
         <w:ind w:left="5400"/>
       </w:pPr>
       <w:rPr>
-        <w:rFonts w:ascii="Arial" w:hAnsi="Arial" w:eastAsia="Arial" w:cs="Arial"/>
+        <w:rFonts w:ascii="Arial" w:eastAsia="Arial" w:hAnsi="Arial" w:cs="Arial"/>
         <w:b w:val="0"/>
         <w:i w:val="0"/>
         <w:strike w:val="0"/>
@@ -5219,7 +4510,7 @@
         <w:sz w:val="24"/>
         <w:szCs w:val="24"/>
         <w:u w:val="none" w:color="000000"/>
-        <w:bdr w:val="none" w:color="auto" w:sz="0" w:space="0"/>
+        <w:bdr w:val="none" w:sz="0" w:space="0" w:color="auto"/>
         <w:shd w:val="clear" w:color="auto" w:fill="auto"/>
         <w:vertAlign w:val="baseline"/>
       </w:rPr>
@@ -5233,7 +4524,7 @@
         <w:ind w:left="6120"/>
       </w:pPr>
       <w:rPr>
-        <w:rFonts w:ascii="Arial" w:hAnsi="Arial" w:eastAsia="Arial" w:cs="Arial"/>
+        <w:rFonts w:ascii="Arial" w:eastAsia="Arial" w:hAnsi="Arial" w:cs="Arial"/>
         <w:b w:val="0"/>
         <w:i w:val="0"/>
         <w:strike w:val="0"/>
@@ -5242,7 +4533,7 @@
         <w:sz w:val="24"/>
         <w:szCs w:val="24"/>
         <w:u w:val="none" w:color="000000"/>
-        <w:bdr w:val="none" w:color="auto" w:sz="0" w:space="0"/>
+        <w:bdr w:val="none" w:sz="0" w:space="0" w:color="auto"/>
         <w:shd w:val="clear" w:color="auto" w:fill="auto"/>
         <w:vertAlign w:val="baseline"/>
       </w:rPr>
@@ -5261,7 +4552,7 @@
         <w:ind w:left="400"/>
       </w:pPr>
       <w:rPr>
-        <w:rFonts w:ascii="Arial" w:hAnsi="Arial" w:eastAsia="Arial" w:cs="Arial"/>
+        <w:rFonts w:ascii="Arial" w:eastAsia="Arial" w:hAnsi="Arial" w:cs="Arial"/>
         <w:b w:val="0"/>
         <w:i w:val="0"/>
         <w:strike w:val="0"/>
@@ -5270,7 +4561,7 @@
         <w:sz w:val="24"/>
         <w:szCs w:val="24"/>
         <w:u w:val="none" w:color="000000"/>
-        <w:bdr w:val="none" w:color="auto" w:sz="0" w:space="0"/>
+        <w:bdr w:val="none" w:sz="0" w:space="0" w:color="auto"/>
         <w:shd w:val="clear" w:color="auto" w:fill="auto"/>
         <w:vertAlign w:val="baseline"/>
       </w:rPr>
@@ -5284,7 +4575,7 @@
         <w:ind w:left="1080"/>
       </w:pPr>
       <w:rPr>
-        <w:rFonts w:ascii="Arial" w:hAnsi="Arial" w:eastAsia="Arial" w:cs="Arial"/>
+        <w:rFonts w:ascii="Arial" w:eastAsia="Arial" w:hAnsi="Arial" w:cs="Arial"/>
         <w:b w:val="0"/>
         <w:i w:val="0"/>
         <w:strike w:val="0"/>
@@ -5293,7 +4584,7 @@
         <w:sz w:val="24"/>
         <w:szCs w:val="24"/>
         <w:u w:val="none" w:color="000000"/>
-        <w:bdr w:val="none" w:color="auto" w:sz="0" w:space="0"/>
+        <w:bdr w:val="none" w:sz="0" w:space="0" w:color="auto"/>
         <w:shd w:val="clear" w:color="auto" w:fill="auto"/>
         <w:vertAlign w:val="baseline"/>
       </w:rPr>
@@ -5307,7 +4598,7 @@
         <w:ind w:left="1800"/>
       </w:pPr>
       <w:rPr>
-        <w:rFonts w:ascii="Arial" w:hAnsi="Arial" w:eastAsia="Arial" w:cs="Arial"/>
+        <w:rFonts w:ascii="Arial" w:eastAsia="Arial" w:hAnsi="Arial" w:cs="Arial"/>
         <w:b w:val="0"/>
         <w:i w:val="0"/>
         <w:strike w:val="0"/>
@@ -5316,7 +4607,7 @@
         <w:sz w:val="24"/>
         <w:szCs w:val="24"/>
         <w:u w:val="none" w:color="000000"/>
-        <w:bdr w:val="none" w:color="auto" w:sz="0" w:space="0"/>
+        <w:bdr w:val="none" w:sz="0" w:space="0" w:color="auto"/>
         <w:shd w:val="clear" w:color="auto" w:fill="auto"/>
         <w:vertAlign w:val="baseline"/>
       </w:rPr>
@@ -5330,7 +4621,7 @@
         <w:ind w:left="2520"/>
       </w:pPr>
       <w:rPr>
-        <w:rFonts w:ascii="Arial" w:hAnsi="Arial" w:eastAsia="Arial" w:cs="Arial"/>
+        <w:rFonts w:ascii="Arial" w:eastAsia="Arial" w:hAnsi="Arial" w:cs="Arial"/>
         <w:b w:val="0"/>
         <w:i w:val="0"/>
         <w:strike w:val="0"/>
@@ -5339,7 +4630,7 @@
         <w:sz w:val="24"/>
         <w:szCs w:val="24"/>
         <w:u w:val="none" w:color="000000"/>
-        <w:bdr w:val="none" w:color="auto" w:sz="0" w:space="0"/>
+        <w:bdr w:val="none" w:sz="0" w:space="0" w:color="auto"/>
         <w:shd w:val="clear" w:color="auto" w:fill="auto"/>
         <w:vertAlign w:val="baseline"/>
       </w:rPr>
@@ -5353,7 +4644,7 @@
         <w:ind w:left="3240"/>
       </w:pPr>
       <w:rPr>
-        <w:rFonts w:ascii="Arial" w:hAnsi="Arial" w:eastAsia="Arial" w:cs="Arial"/>
+        <w:rFonts w:ascii="Arial" w:eastAsia="Arial" w:hAnsi="Arial" w:cs="Arial"/>
         <w:b w:val="0"/>
         <w:i w:val="0"/>
         <w:strike w:val="0"/>
@@ -5362,7 +4653,7 @@
         <w:sz w:val="24"/>
         <w:szCs w:val="24"/>
         <w:u w:val="none" w:color="000000"/>
-        <w:bdr w:val="none" w:color="auto" w:sz="0" w:space="0"/>
+        <w:bdr w:val="none" w:sz="0" w:space="0" w:color="auto"/>
         <w:shd w:val="clear" w:color="auto" w:fill="auto"/>
         <w:vertAlign w:val="baseline"/>
       </w:rPr>
@@ -5376,7 +4667,7 @@
         <w:ind w:left="3960"/>
       </w:pPr>
       <w:rPr>
-        <w:rFonts w:ascii="Arial" w:hAnsi="Arial" w:eastAsia="Arial" w:cs="Arial"/>
+        <w:rFonts w:ascii="Arial" w:eastAsia="Arial" w:hAnsi="Arial" w:cs="Arial"/>
         <w:b w:val="0"/>
         <w:i w:val="0"/>
         <w:strike w:val="0"/>
@@ -5385,7 +4676,7 @@
         <w:sz w:val="24"/>
         <w:szCs w:val="24"/>
         <w:u w:val="none" w:color="000000"/>
-        <w:bdr w:val="none" w:color="auto" w:sz="0" w:space="0"/>
+        <w:bdr w:val="none" w:sz="0" w:space="0" w:color="auto"/>
         <w:shd w:val="clear" w:color="auto" w:fill="auto"/>
         <w:vertAlign w:val="baseline"/>
       </w:rPr>
@@ -5399,7 +4690,7 @@
         <w:ind w:left="4680"/>
       </w:pPr>
       <w:rPr>
-        <w:rFonts w:ascii="Arial" w:hAnsi="Arial" w:eastAsia="Arial" w:cs="Arial"/>
+        <w:rFonts w:ascii="Arial" w:eastAsia="Arial" w:hAnsi="Arial" w:cs="Arial"/>
         <w:b w:val="0"/>
         <w:i w:val="0"/>
         <w:strike w:val="0"/>
@@ -5408,7 +4699,7 @@
         <w:sz w:val="24"/>
         <w:szCs w:val="24"/>
         <w:u w:val="none" w:color="000000"/>
-        <w:bdr w:val="none" w:color="auto" w:sz="0" w:space="0"/>
+        <w:bdr w:val="none" w:sz="0" w:space="0" w:color="auto"/>
         <w:shd w:val="clear" w:color="auto" w:fill="auto"/>
         <w:vertAlign w:val="baseline"/>
       </w:rPr>
@@ -5422,7 +4713,7 @@
         <w:ind w:left="5400"/>
       </w:pPr>
       <w:rPr>
-        <w:rFonts w:ascii="Arial" w:hAnsi="Arial" w:eastAsia="Arial" w:cs="Arial"/>
+        <w:rFonts w:ascii="Arial" w:eastAsia="Arial" w:hAnsi="Arial" w:cs="Arial"/>
         <w:b w:val="0"/>
         <w:i w:val="0"/>
         <w:strike w:val="0"/>
@@ -5431,7 +4722,7 @@
         <w:sz w:val="24"/>
         <w:szCs w:val="24"/>
         <w:u w:val="none" w:color="000000"/>
-        <w:bdr w:val="none" w:color="auto" w:sz="0" w:space="0"/>
+        <w:bdr w:val="none" w:sz="0" w:space="0" w:color="auto"/>
         <w:shd w:val="clear" w:color="auto" w:fill="auto"/>
         <w:vertAlign w:val="baseline"/>
       </w:rPr>
@@ -5445,7 +4736,7 @@
         <w:ind w:left="6120"/>
       </w:pPr>
       <w:rPr>
-        <w:rFonts w:ascii="Arial" w:hAnsi="Arial" w:eastAsia="Arial" w:cs="Arial"/>
+        <w:rFonts w:ascii="Arial" w:eastAsia="Arial" w:hAnsi="Arial" w:cs="Arial"/>
         <w:b w:val="0"/>
         <w:i w:val="0"/>
         <w:strike w:val="0"/>
@@ -5454,7 +4745,7 @@
         <w:sz w:val="24"/>
         <w:szCs w:val="24"/>
         <w:u w:val="none" w:color="000000"/>
-        <w:bdr w:val="none" w:color="auto" w:sz="0" w:space="0"/>
+        <w:bdr w:val="none" w:sz="0" w:space="0" w:color="auto"/>
         <w:shd w:val="clear" w:color="auto" w:fill="auto"/>
         <w:vertAlign w:val="baseline"/>
       </w:rPr>
@@ -5479,11 +4770,11 @@
 </file>
 
 <file path=word/styles.xml><?xml version="1.0" encoding="utf-8"?>
-<w:styles xmlns:wp14="http://schemas.microsoft.com/office/word/2010/wordprocessingDrawing" xmlns:mc="http://schemas.openxmlformats.org/markup-compatibility/2006" xmlns:r="http://schemas.openxmlformats.org/officeDocument/2006/relationships" xmlns:w="http://schemas.openxmlformats.org/wordprocessingml/2006/main" xmlns:w14="http://schemas.microsoft.com/office/word/2010/wordml" xmlns:w15="http://schemas.microsoft.com/office/word/2012/wordml" xmlns:w16cex="http://schemas.microsoft.com/office/word/2018/wordml/cex" xmlns:w16cid="http://schemas.microsoft.com/office/word/2016/wordml/cid" xmlns:w16="http://schemas.microsoft.com/office/word/2018/wordml" xmlns:w16du="http://schemas.microsoft.com/office/word/2023/wordml/word16du" xmlns:w16sdtdh="http://schemas.microsoft.com/office/word/2020/wordml/sdtdatahash" xmlns:w16sdtfl="http://schemas.microsoft.com/office/word/2024/wordml/sdtformatlock" xmlns:w16se="http://schemas.microsoft.com/office/word/2015/wordml/symex" mc:Ignorable="w14 w15 w16se w16cid w16 w16cex w16sdtdh w16sdtfl w16du wp14">
+<w:styles xmlns:mc="http://schemas.openxmlformats.org/markup-compatibility/2006" xmlns:r="http://schemas.openxmlformats.org/officeDocument/2006/relationships" xmlns:w="http://schemas.openxmlformats.org/wordprocessingml/2006/main" xmlns:w14="http://schemas.microsoft.com/office/word/2010/wordml" xmlns:w15="http://schemas.microsoft.com/office/word/2012/wordml" xmlns:w16cex="http://schemas.microsoft.com/office/word/2018/wordml/cex" xmlns:w16cid="http://schemas.microsoft.com/office/word/2016/wordml/cid" xmlns:w16="http://schemas.microsoft.com/office/word/2018/wordml" xmlns:w16du="http://schemas.microsoft.com/office/word/2023/wordml/word16du" xmlns:w16sdtdh="http://schemas.microsoft.com/office/word/2020/wordml/sdtdatahash" xmlns:w16sdtfl="http://schemas.microsoft.com/office/word/2024/wordml/sdtformatlock" xmlns:w16se="http://schemas.microsoft.com/office/word/2015/wordml/symex" mc:Ignorable="w14 w15 w16se w16cid w16 w16cex w16sdtdh w16sdtfl w16du">
   <w:docDefaults>
     <w:rPrDefault>
       <w:rPr>
-        <w:rFonts w:asciiTheme="minorHAnsi" w:hAnsiTheme="minorHAnsi" w:eastAsiaTheme="minorEastAsia" w:cstheme="minorBidi"/>
+        <w:rFonts w:asciiTheme="minorHAnsi" w:eastAsiaTheme="minorEastAsia" w:hAnsiTheme="minorHAnsi" w:cstheme="minorBidi"/>
         <w:kern w:val="2"/>
         <w:sz w:val="24"/>
         <w:szCs w:val="24"/>
@@ -5500,14 +4791,14 @@
   <w:latentStyles w:defLockedState="0" w:defUIPriority="99" w:defSemiHidden="0" w:defUnhideWhenUsed="0" w:defQFormat="0" w:count="376">
     <w:lsdException w:name="Normal" w:uiPriority="0" w:qFormat="1"/>
     <w:lsdException w:name="heading 1" w:uiPriority="9" w:qFormat="1"/>
-    <w:lsdException w:name="heading 2" w:uiPriority="9" w:semiHidden="1" w:unhideWhenUsed="1" w:qFormat="1"/>
-    <w:lsdException w:name="heading 3" w:uiPriority="9" w:semiHidden="1" w:unhideWhenUsed="1" w:qFormat="1"/>
-    <w:lsdException w:name="heading 4" w:uiPriority="9" w:semiHidden="1" w:unhideWhenUsed="1" w:qFormat="1"/>
-    <w:lsdException w:name="heading 5" w:uiPriority="9" w:semiHidden="1" w:unhideWhenUsed="1" w:qFormat="1"/>
-    <w:lsdException w:name="heading 6" w:uiPriority="9" w:semiHidden="1" w:unhideWhenUsed="1" w:qFormat="1"/>
-    <w:lsdException w:name="heading 7" w:uiPriority="9" w:semiHidden="1" w:unhideWhenUsed="1" w:qFormat="1"/>
-    <w:lsdException w:name="heading 8" w:uiPriority="9" w:semiHidden="1" w:unhideWhenUsed="1" w:qFormat="1"/>
-    <w:lsdException w:name="heading 9" w:uiPriority="9" w:semiHidden="1" w:unhideWhenUsed="1" w:qFormat="1"/>
+    <w:lsdException w:name="heading 2" w:semiHidden="1" w:uiPriority="9" w:unhideWhenUsed="1" w:qFormat="1"/>
+    <w:lsdException w:name="heading 3" w:semiHidden="1" w:uiPriority="9" w:unhideWhenUsed="1" w:qFormat="1"/>
+    <w:lsdException w:name="heading 4" w:semiHidden="1" w:uiPriority="9" w:unhideWhenUsed="1" w:qFormat="1"/>
+    <w:lsdException w:name="heading 5" w:semiHidden="1" w:uiPriority="9" w:unhideWhenUsed="1" w:qFormat="1"/>
+    <w:lsdException w:name="heading 6" w:semiHidden="1" w:uiPriority="9" w:unhideWhenUsed="1" w:qFormat="1"/>
+    <w:lsdException w:name="heading 7" w:semiHidden="1" w:uiPriority="9" w:unhideWhenUsed="1" w:qFormat="1"/>
+    <w:lsdException w:name="heading 8" w:semiHidden="1" w:uiPriority="9" w:unhideWhenUsed="1" w:qFormat="1"/>
+    <w:lsdException w:name="heading 9" w:semiHidden="1" w:uiPriority="9" w:unhideWhenUsed="1" w:qFormat="1"/>
     <w:lsdException w:name="index 1" w:semiHidden="1" w:unhideWhenUsed="1"/>
     <w:lsdException w:name="index 2" w:semiHidden="1" w:unhideWhenUsed="1"/>
     <w:lsdException w:name="index 3" w:semiHidden="1" w:unhideWhenUsed="1"/>
@@ -5517,22 +4808,22 @@
     <w:lsdException w:name="index 7" w:semiHidden="1" w:unhideWhenUsed="1"/>
     <w:lsdException w:name="index 8" w:semiHidden="1" w:unhideWhenUsed="1"/>
     <w:lsdException w:name="index 9" w:semiHidden="1" w:unhideWhenUsed="1"/>
-    <w:lsdException w:name="toc 1" w:uiPriority="39" w:semiHidden="1" w:unhideWhenUsed="1"/>
-    <w:lsdException w:name="toc 2" w:uiPriority="39" w:semiHidden="1" w:unhideWhenUsed="1"/>
-    <w:lsdException w:name="toc 3" w:uiPriority="39" w:semiHidden="1" w:unhideWhenUsed="1"/>
-    <w:lsdException w:name="toc 4" w:uiPriority="39" w:semiHidden="1" w:unhideWhenUsed="1"/>
-    <w:lsdException w:name="toc 5" w:uiPriority="39" w:semiHidden="1" w:unhideWhenUsed="1"/>
-    <w:lsdException w:name="toc 6" w:uiPriority="39" w:semiHidden="1" w:unhideWhenUsed="1"/>
-    <w:lsdException w:name="toc 7" w:uiPriority="39" w:semiHidden="1" w:unhideWhenUsed="1"/>
-    <w:lsdException w:name="toc 8" w:uiPriority="39" w:semiHidden="1" w:unhideWhenUsed="1"/>
-    <w:lsdException w:name="toc 9" w:uiPriority="39" w:semiHidden="1" w:unhideWhenUsed="1"/>
+    <w:lsdException w:name="toc 1" w:semiHidden="1" w:uiPriority="39" w:unhideWhenUsed="1"/>
+    <w:lsdException w:name="toc 2" w:semiHidden="1" w:uiPriority="39" w:unhideWhenUsed="1"/>
+    <w:lsdException w:name="toc 3" w:semiHidden="1" w:uiPriority="39" w:unhideWhenUsed="1"/>
+    <w:lsdException w:name="toc 4" w:semiHidden="1" w:uiPriority="39" w:unhideWhenUsed="1"/>
+    <w:lsdException w:name="toc 5" w:semiHidden="1" w:uiPriority="39" w:unhideWhenUsed="1"/>
+    <w:lsdException w:name="toc 6" w:semiHidden="1" w:uiPriority="39" w:unhideWhenUsed="1"/>
+    <w:lsdException w:name="toc 7" w:semiHidden="1" w:uiPriority="39" w:unhideWhenUsed="1"/>
+    <w:lsdException w:name="toc 8" w:semiHidden="1" w:uiPriority="39" w:unhideWhenUsed="1"/>
+    <w:lsdException w:name="toc 9" w:semiHidden="1" w:uiPriority="39" w:unhideWhenUsed="1"/>
     <w:lsdException w:name="Normal Indent" w:semiHidden="1" w:unhideWhenUsed="1"/>
     <w:lsdException w:name="footnote text" w:semiHidden="1" w:unhideWhenUsed="1"/>
     <w:lsdException w:name="annotation text" w:semiHidden="1" w:unhideWhenUsed="1"/>
     <w:lsdException w:name="header" w:semiHidden="1" w:unhideWhenUsed="1"/>
     <w:lsdException w:name="footer" w:semiHidden="1" w:unhideWhenUsed="1"/>
     <w:lsdException w:name="index heading" w:semiHidden="1" w:unhideWhenUsed="1"/>
-    <w:lsdException w:name="caption" w:uiPriority="35" w:semiHidden="1" w:unhideWhenUsed="1" w:qFormat="1"/>
+    <w:lsdException w:name="caption" w:semiHidden="1" w:uiPriority="35" w:unhideWhenUsed="1" w:qFormat="1"/>
     <w:lsdException w:name="table of figures" w:semiHidden="1" w:unhideWhenUsed="1"/>
     <w:lsdException w:name="envelope address" w:semiHidden="1" w:unhideWhenUsed="1"/>
     <w:lsdException w:name="envelope return" w:semiHidden="1" w:unhideWhenUsed="1"/>
@@ -5563,7 +4854,7 @@
     <w:lsdException w:name="Title" w:uiPriority="10" w:qFormat="1"/>
     <w:lsdException w:name="Closing" w:semiHidden="1" w:unhideWhenUsed="1"/>
     <w:lsdException w:name="Signature" w:semiHidden="1" w:unhideWhenUsed="1"/>
-    <w:lsdException w:name="Default Paragraph Font" w:uiPriority="1" w:semiHidden="1" w:unhideWhenUsed="1"/>
+    <w:lsdException w:name="Default Paragraph Font" w:semiHidden="1" w:uiPriority="1" w:unhideWhenUsed="1"/>
     <w:lsdException w:name="Body Text" w:semiHidden="1" w:unhideWhenUsed="1"/>
     <w:lsdException w:name="Body Text Indent" w:semiHidden="1" w:unhideWhenUsed="1"/>
     <w:lsdException w:name="List Continue" w:semiHidden="1" w:unhideWhenUsed="1"/>
@@ -5763,8 +5054,8 @@
     <w:lsdException w:name="Subtle Reference" w:uiPriority="31" w:qFormat="1"/>
     <w:lsdException w:name="Intense Reference" w:uiPriority="32" w:qFormat="1"/>
     <w:lsdException w:name="Book Title" w:uiPriority="33" w:qFormat="1"/>
-    <w:lsdException w:name="Bibliography" w:uiPriority="37" w:semiHidden="1" w:unhideWhenUsed="1"/>
-    <w:lsdException w:name="TOC Heading" w:uiPriority="39" w:semiHidden="1" w:unhideWhenUsed="1" w:qFormat="1"/>
+    <w:lsdException w:name="Bibliography" w:semiHidden="1" w:uiPriority="37" w:unhideWhenUsed="1"/>
+    <w:lsdException w:name="TOC Heading" w:semiHidden="1" w:uiPriority="39" w:unhideWhenUsed="1" w:qFormat="1"/>
     <w:lsdException w:name="Plain Table 1" w:uiPriority="41"/>
     <w:lsdException w:name="Plain Table 2" w:uiPriority="42"/>
     <w:lsdException w:name="Plain Table 3" w:uiPriority="43"/>
@@ -5875,7 +5166,7 @@
     <w:lsdException w:name="Unresolved Mention" w:semiHidden="1" w:unhideWhenUsed="1"/>
     <w:lsdException w:name="Smart Link" w:semiHidden="1" w:unhideWhenUsed="1"/>
   </w:latentStyles>
-  <w:style w:type="paragraph" w:styleId="Normal" w:default="1">
+  <w:style w:type="paragraph" w:default="1" w:styleId="Normal">
     <w:name w:val="Normal"/>
     <w:qFormat/>
     <w:pPr>
@@ -5884,7 +5175,7 @@
       <w:jc w:val="both"/>
     </w:pPr>
     <w:rPr>
-      <w:rFonts w:ascii="Arial" w:hAnsi="Arial" w:eastAsia="Arial" w:cs="Arial"/>
+      <w:rFonts w:ascii="Arial" w:eastAsia="Arial" w:hAnsi="Arial" w:cs="Arial"/>
       <w:color w:val="000000"/>
     </w:rPr>
   </w:style>
@@ -5904,19 +5195,19 @@
       <w:outlineLvl w:val="0"/>
     </w:pPr>
     <w:rPr>
-      <w:rFonts w:ascii="Arial" w:hAnsi="Arial" w:eastAsia="Arial" w:cs="Arial"/>
+      <w:rFonts w:ascii="Arial" w:eastAsia="Arial" w:hAnsi="Arial" w:cs="Arial"/>
       <w:b/>
       <w:color w:val="000000"/>
       <w:shd w:val="clear" w:color="auto" w:fill="B6DDE8"/>
     </w:rPr>
   </w:style>
-  <w:style w:type="character" w:styleId="DefaultParagraphFont" w:default="1">
+  <w:style w:type="character" w:default="1" w:styleId="DefaultParagraphFont">
     <w:name w:val="Default Paragraph Font"/>
     <w:uiPriority w:val="1"/>
     <w:semiHidden/>
     <w:unhideWhenUsed/>
   </w:style>
-  <w:style w:type="table" w:styleId="TableNormal" w:default="1">
+  <w:style w:type="table" w:default="1" w:styleId="TableNormal">
     <w:name w:val="Normal Table"/>
     <w:uiPriority w:val="99"/>
     <w:semiHidden/>
@@ -5931,24 +5222,24 @@
       </w:tblCellMar>
     </w:tblPr>
   </w:style>
-  <w:style w:type="numbering" w:styleId="NoList" w:default="1">
+  <w:style w:type="numbering" w:default="1" w:styleId="NoList">
     <w:name w:val="No List"/>
     <w:uiPriority w:val="99"/>
     <w:semiHidden/>
     <w:unhideWhenUsed/>
   </w:style>
-  <w:style w:type="character" w:styleId="Heading1Char" w:customStyle="1">
+  <w:style w:type="character" w:customStyle="1" w:styleId="Heading1Char">
     <w:name w:val="Heading 1 Char"/>
     <w:link w:val="Heading1"/>
     <w:rPr>
-      <w:rFonts w:ascii="Arial" w:hAnsi="Arial" w:eastAsia="Arial" w:cs="Arial"/>
+      <w:rFonts w:ascii="Arial" w:eastAsia="Arial" w:hAnsi="Arial" w:cs="Arial"/>
       <w:b/>
       <w:color w:val="000000"/>
       <w:sz w:val="24"/>
       <w:shd w:val="clear" w:color="auto" w:fill="B6DDE8"/>
     </w:rPr>
   </w:style>
-  <w:style w:type="table" w:styleId="TableGrid" w:customStyle="1">
+  <w:style w:type="table" w:customStyle="1" w:styleId="TableGrid">
     <w:name w:val="TableGrid"/>
     <w:pPr>
       <w:spacing w:after="0" w:line="240" w:lineRule="auto"/>
@@ -5966,7 +5257,7 @@
 </file>
 
 <file path=word/theme/theme1.xml><?xml version="1.0" encoding="utf-8"?>
-<a:theme xmlns:a="http://schemas.openxmlformats.org/drawingml/2006/main" xmlns:thm15="http://schemas.microsoft.com/office/thememl/2012/main" name="Office Theme">
+<a:theme xmlns:a="http://schemas.openxmlformats.org/drawingml/2006/main" name="Office Theme">
   <a:themeElements>
     <a:clrScheme name="Office">
       <a:dk1>

</xml_diff>

<commit_message>
Fix agreement duration rendering + update templates
</commit_message>
<xml_diff>
--- a/backend-templates/MultiCombinations.docx
+++ b/backend-templates/MultiCombinations.docx
@@ -310,21 +310,12 @@
               <w:ind w:left="66" w:firstLine="0"/>
               <w:jc w:val="left"/>
             </w:pPr>
-            <w:proofErr w:type="gramStart"/>
             <w:r>
               <w:rPr>
                 <w:b/>
                 <w:sz w:val="21"/>
               </w:rPr>
-              <w:t>Price(</w:t>
-            </w:r>
-            <w:proofErr w:type="gramEnd"/>
-            <w:r>
-              <w:rPr>
-                <w:b/>
-                <w:sz w:val="21"/>
-              </w:rPr>
-              <w:t>USD)</w:t>
+              <w:t>Price(USD)</w:t>
             </w:r>
           </w:p>
         </w:tc>
@@ -845,13 +836,6 @@
                 <w:sz w:val="19"/>
               </w:rPr>
               <w:t xml:space="preserve">Months </w:t>
-            </w:r>
-            <w:r>
-              <w:rPr>
-                <w:b/>
-                <w:sz w:val="19"/>
-              </w:rPr>
-              <w:t>Month</w:t>
             </w:r>
           </w:p>
           <w:p/>
@@ -1340,7 +1324,6 @@
               <w:t>discount_percent</w:t>
             </w:r>
             <w:proofErr w:type="spellEnd"/>
-            <w:proofErr w:type="gramStart"/>
             <w:r>
               <w:rPr>
                 <w:b/>
@@ -1353,15 +1336,7 @@
                 <w:b/>
                 <w:sz w:val="19"/>
               </w:rPr>
-              <w:t>%</w:t>
-            </w:r>
-            <w:proofErr w:type="gramEnd"/>
-            <w:r>
-              <w:rPr>
-                <w:b/>
-                <w:sz w:val="19"/>
-              </w:rPr>
-              <w:t xml:space="preserve"> Applied </w:t>
+              <w:t xml:space="preserve">% Applied </w:t>
             </w:r>
           </w:p>
         </w:tc>
@@ -1454,25 +1429,7 @@
           <w:sz w:val="20"/>
           <w:szCs w:val="20"/>
         </w:rPr>
-        <w:t xml:space="preserve">                      </w:t>
-      </w:r>
-      <w:proofErr w:type="gramStart"/>
-      <w:r>
-        <w:rPr>
-          <w:b/>
-          <w:sz w:val="20"/>
-          <w:szCs w:val="20"/>
-        </w:rPr>
-        <w:t xml:space="preserve">   {</w:t>
-      </w:r>
-      <w:proofErr w:type="gramEnd"/>
-      <w:r>
-        <w:rPr>
-          <w:b/>
-          <w:sz w:val="20"/>
-          <w:szCs w:val="20"/>
-        </w:rPr>
-        <w:t>{</w:t>
+        <w:t xml:space="preserve">                         {{</w:t>
       </w:r>
       <w:proofErr w:type="spellStart"/>
       <w:r>
@@ -2065,19 +2022,11 @@
               <w:ind w:left="0" w:firstLine="0"/>
               <w:jc w:val="left"/>
             </w:pPr>
-            <w:proofErr w:type="gramStart"/>
             <w:r>
               <w:rPr>
                 <w:sz w:val="21"/>
               </w:rPr>
-              <w:t>By :</w:t>
-            </w:r>
-            <w:proofErr w:type="gramEnd"/>
-            <w:r>
-              <w:rPr>
-                <w:sz w:val="21"/>
-              </w:rPr>
-              <w:t xml:space="preserve">     _________________________________</w:t>
+              <w:t>By :     _________________________________</w:t>
             </w:r>
           </w:p>
           <w:p>
@@ -2106,19 +2055,11 @@
               <w:ind w:left="0" w:firstLine="0"/>
               <w:jc w:val="left"/>
             </w:pPr>
-            <w:proofErr w:type="gramStart"/>
             <w:r>
               <w:rPr>
                 <w:sz w:val="21"/>
               </w:rPr>
-              <w:t>Title :</w:t>
-            </w:r>
-            <w:proofErr w:type="gramEnd"/>
-            <w:r>
-              <w:rPr>
-                <w:sz w:val="21"/>
-              </w:rPr>
-              <w:t xml:space="preserve">   _________________________________</w:t>
+              <w:t>Title :   _________________________________</w:t>
             </w:r>
             <w:r>
               <w:rPr>
@@ -2141,19 +2082,11 @@
               <w:ind w:left="0" w:firstLine="0"/>
               <w:jc w:val="left"/>
             </w:pPr>
-            <w:proofErr w:type="gramStart"/>
             <w:r>
               <w:rPr>
                 <w:sz w:val="21"/>
               </w:rPr>
-              <w:t>Date :</w:t>
-            </w:r>
-            <w:proofErr w:type="gramEnd"/>
-            <w:r>
-              <w:rPr>
-                <w:sz w:val="21"/>
-              </w:rPr>
-              <w:t xml:space="preserve">  _________________________________</w:t>
+              <w:t>Date :  _________________________________</w:t>
             </w:r>
           </w:p>
         </w:tc>
@@ -2247,19 +2180,11 @@
               <w:spacing w:after="84" w:line="259" w:lineRule="auto"/>
               <w:ind w:left="0" w:firstLine="0"/>
             </w:pPr>
-            <w:proofErr w:type="gramStart"/>
             <w:r>
               <w:rPr>
                 <w:sz w:val="21"/>
               </w:rPr>
-              <w:t>By :</w:t>
-            </w:r>
-            <w:proofErr w:type="gramEnd"/>
-            <w:r>
-              <w:rPr>
-                <w:sz w:val="21"/>
-              </w:rPr>
-              <w:t xml:space="preserve">     _________________________________</w:t>
+              <w:t>By :     _________________________________</w:t>
             </w:r>
           </w:p>
           <w:p>
@@ -2293,19 +2218,11 @@
               <w:spacing w:after="39" w:line="259" w:lineRule="auto"/>
               <w:ind w:left="0" w:firstLine="0"/>
             </w:pPr>
-            <w:proofErr w:type="gramStart"/>
             <w:r>
               <w:rPr>
                 <w:sz w:val="21"/>
               </w:rPr>
-              <w:t>Title :</w:t>
-            </w:r>
-            <w:proofErr w:type="gramEnd"/>
-            <w:r>
-              <w:rPr>
-                <w:sz w:val="21"/>
-              </w:rPr>
-              <w:t xml:space="preserve">   _________________________________</w:t>
+              <w:t>Title :   _________________________________</w:t>
             </w:r>
           </w:p>
           <w:p>
@@ -2313,19 +2230,11 @@
               <w:spacing w:after="0" w:line="259" w:lineRule="auto"/>
               <w:ind w:left="0" w:firstLine="0"/>
             </w:pPr>
-            <w:proofErr w:type="gramStart"/>
             <w:r>
               <w:rPr>
                 <w:sz w:val="21"/>
               </w:rPr>
-              <w:t>Date :</w:t>
-            </w:r>
-            <w:proofErr w:type="gramEnd"/>
-            <w:r>
-              <w:rPr>
-                <w:sz w:val="21"/>
-              </w:rPr>
-              <w:t xml:space="preserve">  _________________________________</w:t>
+              <w:t>Date :  _________________________________</w:t>
             </w:r>
           </w:p>
         </w:tc>
@@ -2482,15 +2391,7 @@
         <w:ind w:left="-5"/>
       </w:pPr>
       <w:r>
-        <w:t xml:space="preserve">Customer will pay Company the then applicable fees described in the Order Form for the Services and Implementation Services in accordance with the terms therein (the “Fees”). If Customer’s use of the Services exceeds the Service Capacity set forth on the Order Form or otherwise requires the payment of additional fees (per the terms of this Agreement), Customer shall be billed for such usage and Customer agrees to pay the additional fees in the manner provided herein. Company reserves the right to change the Fees or applicable charges and to institute new charges and Fees at the end of the Initial Service Term or then-current renewal term, upon thirty (30) days prior notice to Customer (which may be sent by email). If Customer believes that Company has billed Customer incorrectly, Customer must contact Company no later than 60 days after the closing date on the first billing statement in which the error or problem appeared, </w:t>
-      </w:r>
-      <w:proofErr w:type="gramStart"/>
-      <w:r>
-        <w:t>in order to</w:t>
-      </w:r>
-      <w:proofErr w:type="gramEnd"/>
-      <w:r>
-        <w:t xml:space="preserve"> receive an adjustment or credit. Inquiries should be directed to Company’s customer support department. Company represents and warrants that it will perform all Services in a professional and workmanlike manner in accordance with generally accepted industry standards, practices, and principles applicable to such Services and shall be responsible for the professional quality, accuracy and completeness required under this agreement.  Company may choose to bill through an invoice, in which case, full payment for invoices issued in any given month must be received by Company thirty (30) days after the mailing date of the invoice. Unpaid amounts are subject to a finance charge of 1.5% per month on any outstanding balance, or the maximum permitted by law, whichever is lower, plus all expenses of collection and may result in immediate termination of Service. Customer shall be responsible for all taxes associated with Services other than U.S. taxes based on Company’s net income.</w:t>
+        <w:t>Customer will pay Company the then applicable fees described in the Order Form for the Services and Implementation Services in accordance with the terms therein (the “Fees”). If Customer’s use of the Services exceeds the Service Capacity set forth on the Order Form or otherwise requires the payment of additional fees (per the terms of this Agreement), Customer shall be billed for such usage and Customer agrees to pay the additional fees in the manner provided herein. Company reserves the right to change the Fees or applicable charges and to institute new charges and Fees at the end of the Initial Service Term or then-current renewal term, upon thirty (30) days prior notice to Customer (which may be sent by email). If Customer believes that Company has billed Customer incorrectly, Customer must contact Company no later than 60 days after the closing date on the first billing statement in which the error or problem appeared, in order to receive an adjustment or credit. Inquiries should be directed to Company’s customer support department. Company represents and warrants that it will perform all Services in a professional and workmanlike manner in accordance with generally accepted industry standards, practices, and principles applicable to such Services and shall be responsible for the professional quality, accuracy and completeness required under this agreement.  Company may choose to bill through an invoice, in which case, full payment for invoices issued in any given month must be received by Company thirty (30) days after the mailing date of the invoice. Unpaid amounts are subject to a finance charge of 1.5% per month on any outstanding balance, or the maximum permitted by law, whichever is lower, plus all expenses of collection and may result in immediate termination of Service. Customer shall be responsible for all taxes associated with Services other than U.S. taxes based on Company’s net income.</w:t>
       </w:r>
     </w:p>
     <w:p>
@@ -2538,15 +2439,7 @@
         <w:ind w:left="-5"/>
       </w:pPr>
       <w:r>
-        <w:t xml:space="preserve">Subject to earlier termination as provided below, this Agreement is for the Initial Service Term as specified in the Order Form, and shall be automatically renewed for additional periods of the same duration as the Initial Service Term (collectively, the “Term”), unless </w:t>
-      </w:r>
-      <w:proofErr w:type="gramStart"/>
-      <w:r>
-        <w:t>either party</w:t>
-      </w:r>
-      <w:proofErr w:type="gramEnd"/>
-      <w:r>
-        <w:t xml:space="preserve"> requests termination at least thirty (30) days prior to the end of the then-current term.</w:t>
+        <w:t>Subject to earlier termination as provided below, this Agreement is for the Initial Service Term as specified in the Order Form, and shall be automatically renewed for additional periods of the same duration as the Initial Service Term (collectively, the “Term”), unless either party requests termination at least thirty (30) days prior to the end of the then-current term.</w:t>
       </w:r>
     </w:p>
     <w:p>
@@ -2568,15 +2461,7 @@
         <w:ind w:left="-5"/>
       </w:pPr>
       <w:r>
-        <w:t xml:space="preserve">In addition to any other </w:t>
-      </w:r>
-      <w:proofErr w:type="gramStart"/>
-      <w:r>
-        <w:t>remedies</w:t>
-      </w:r>
-      <w:proofErr w:type="gramEnd"/>
-      <w:r>
-        <w:t xml:space="preserve"> it may have, either party may also terminate this Agreement upon thirty (30) days’ notice (or without notice in the case of nonpayment), if the other party materially breaches any of the terms or conditions of this Agreement. Customer will pay in full for the Services up to and including the last day on which the Services are provided. All sections of this Agreement which by their nature should survive termination will survive termination, including, without limitation, accrued rights to payment, confidentiality obligations, warranty disclaimers, and limitations of liability.</w:t>
+        <w:t>In addition to any other remedies it may have, either party may also terminate this Agreement upon thirty (30) days’ notice (or without notice in the case of nonpayment), if the other party materially breaches any of the terms or conditions of this Agreement. Customer will pay in full for the Services up to and including the last day on which the Services are provided. All sections of this Agreement which by their nature should survive termination will survive termination, including, without limitation, accrued rights to payment, confidentiality obligations, warranty disclaimers, and limitations of liability.</w:t>
       </w:r>
     </w:p>
     <w:p>
@@ -3131,15 +3016,7 @@
         <w:ind w:left="-5"/>
       </w:pPr>
       <w:r>
-        <w:t xml:space="preserve">If any provision of this Agreement is found to be unenforceable or invalid, that provision will be limited or eliminated to the minimum extent necessary so that this Agreement will otherwise remain in full force and effect and enforceable. This Agreement is not assignable, transferable or sub-licensable by Customer except with Company’s prior written consent. Company may transfer and assign any of its rights and obligations under this Agreement without consent. This Agreement is the complete and exclusive statement of the mutual understanding of the parties and supersedes and cancels all previous written and oral agreements, communications and other understandings relating to the subject matter of this Agreement, and that all waivers and modifications must be in a writing signed by both parties, except as otherwise provided herein. No agency, partnership, joint venture, or employment is created </w:t>
-      </w:r>
-      <w:proofErr w:type="gramStart"/>
-      <w:r>
-        <w:t>as a result of</w:t>
-      </w:r>
-      <w:proofErr w:type="gramEnd"/>
-      <w:r>
-        <w:t xml:space="preserve"> this Agreement and Customer does not have any authority of any kind to bind Company in any respect whatsoever. In any action or proceeding to enforce rights under this Agreement, the prevailing party will be entitled to recover costs and attorneys’ fees. All notices under this Agreement will be in writing and will be deemed to have been duly given when received, if personally delivered; when receipt is electronically confirmed, if transmitted by facsimile or e-mail; the day after it is sent, if sent for next day delivery by recognized overnight delivery service; and upon receipt, if sent by certified or registered mail, return receipt requested. This Agreement shall be governed by the laws of the State of North Carolina without regard to its conflict of law's provisions. The parties shall work together in good faith to issue a least one mutually agreed upon press release within 90 days of the Effective Date, and Customer otherwise agrees to reasonably cooperate with Company to serve as a reference account up.</w:t>
+        <w:t>If any provision of this Agreement is found to be unenforceable or invalid, that provision will be limited or eliminated to the minimum extent necessary so that this Agreement will otherwise remain in full force and effect and enforceable. This Agreement is not assignable, transferable or sub-licensable by Customer except with Company’s prior written consent. Company may transfer and assign any of its rights and obligations under this Agreement without consent. This Agreement is the complete and exclusive statement of the mutual understanding of the parties and supersedes and cancels all previous written and oral agreements, communications and other understandings relating to the subject matter of this Agreement, and that all waivers and modifications must be in a writing signed by both parties, except as otherwise provided herein. No agency, partnership, joint venture, or employment is created as a result of this Agreement and Customer does not have any authority of any kind to bind Company in any respect whatsoever. In any action or proceeding to enforce rights under this Agreement, the prevailing party will be entitled to recover costs and attorneys’ fees. All notices under this Agreement will be in writing and will be deemed to have been duly given when received, if personally delivered; when receipt is electronically confirmed, if transmitted by facsimile or e-mail; the day after it is sent, if sent for next day delivery by recognized overnight delivery service; and upon receipt, if sent by certified or registered mail, return receipt requested. This Agreement shall be governed by the laws of the State of North Carolina without regard to its conflict of law's provisions. The parties shall work together in good faith to issue a least one mutually agreed upon press release within 90 days of the Effective Date, and Customer otherwise agrees to reasonably cooperate with Company to serve as a reference account up.</w:t>
       </w:r>
     </w:p>
     <w:p>

</xml_diff>

<commit_message>
format requirement is corrected
</commit_message>
<xml_diff>
--- a/backend-templates/MultiCombinations.docx
+++ b/backend-templates/MultiCombinations.docx
@@ -233,9 +233,9 @@
         <w:tblLook w:val="04A0" w:firstRow="1" w:lastRow="0" w:firstColumn="1" w:lastColumn="0" w:noHBand="0" w:noVBand="1"/>
       </w:tblPr>
       <w:tblGrid>
-        <w:gridCol w:w="3079"/>
-        <w:gridCol w:w="4346"/>
-        <w:gridCol w:w="3348"/>
+        <w:gridCol w:w="3119"/>
+        <w:gridCol w:w="4819"/>
+        <w:gridCol w:w="2835"/>
       </w:tblGrid>
       <w:tr>
         <w:trPr>
@@ -243,7 +243,7 @@
         </w:trPr>
         <w:tc>
           <w:tcPr>
-            <w:tcW w:w="3079" w:type="dxa"/>
+            <w:tcW w:w="3119" w:type="dxa"/>
             <w:tcBorders>
               <w:top w:val="single" w:sz="6" w:space="0" w:color="666666"/>
               <w:left w:val="single" w:sz="6" w:space="0" w:color="666666"/>
@@ -269,7 +269,7 @@
         </w:tc>
         <w:tc>
           <w:tcPr>
-            <w:tcW w:w="4346" w:type="dxa"/>
+            <w:tcW w:w="4819" w:type="dxa"/>
             <w:tcBorders>
               <w:top w:val="single" w:sz="6" w:space="0" w:color="666666"/>
               <w:left w:val="single" w:sz="6" w:space="0" w:color="666666"/>
@@ -295,7 +295,7 @@
         </w:tc>
         <w:tc>
           <w:tcPr>
-            <w:tcW w:w="3348" w:type="dxa"/>
+            <w:tcW w:w="2835" w:type="dxa"/>
             <w:tcBorders>
               <w:top w:val="single" w:sz="6" w:space="0" w:color="666666"/>
               <w:left w:val="single" w:sz="6" w:space="0" w:color="666666"/>
@@ -308,14 +308,23 @@
             <w:pPr>
               <w:spacing w:after="0" w:line="259" w:lineRule="auto"/>
               <w:ind w:left="66" w:firstLine="0"/>
-              <w:jc w:val="left"/>
+              <w:jc w:val="center"/>
             </w:pPr>
+            <w:proofErr w:type="gramStart"/>
             <w:r>
               <w:rPr>
                 <w:b/>
                 <w:sz w:val="21"/>
               </w:rPr>
-              <w:t>Price(USD)</w:t>
+              <w:t>Price(</w:t>
+            </w:r>
+            <w:proofErr w:type="gramEnd"/>
+            <w:r>
+              <w:rPr>
+                <w:b/>
+                <w:sz w:val="21"/>
+              </w:rPr>
+              <w:t>USD)</w:t>
             </w:r>
           </w:p>
         </w:tc>
@@ -326,7 +335,7 @@
         </w:trPr>
         <w:tc>
           <w:tcPr>
-            <w:tcW w:w="3079" w:type="dxa"/>
+            <w:tcW w:w="3119" w:type="dxa"/>
             <w:tcBorders>
               <w:top w:val="single" w:sz="6" w:space="0" w:color="666666"/>
               <w:left w:val="single" w:sz="6" w:space="0" w:color="666666"/>
@@ -355,7 +364,7 @@
         </w:tc>
         <w:tc>
           <w:tcPr>
-            <w:tcW w:w="4346" w:type="dxa"/>
+            <w:tcW w:w="4819" w:type="dxa"/>
             <w:tcBorders>
               <w:top w:val="single" w:sz="6" w:space="0" w:color="666666"/>
               <w:left w:val="single" w:sz="6" w:space="0" w:color="666666"/>
@@ -381,7 +390,7 @@
         </w:tc>
         <w:tc>
           <w:tcPr>
-            <w:tcW w:w="3348" w:type="dxa"/>
+            <w:tcW w:w="2835" w:type="dxa"/>
             <w:tcBorders>
               <w:top w:val="single" w:sz="6" w:space="0" w:color="666666"/>
               <w:left w:val="single" w:sz="6" w:space="0" w:color="666666"/>
@@ -408,7 +417,7 @@
         </w:trPr>
         <w:tc>
           <w:tcPr>
-            <w:tcW w:w="3079" w:type="dxa"/>
+            <w:tcW w:w="3119" w:type="dxa"/>
             <w:tcBorders>
               <w:top w:val="single" w:sz="6" w:space="0" w:color="666666"/>
               <w:left w:val="single" w:sz="6" w:space="0" w:color="666666"/>
@@ -453,7 +462,7 @@
         </w:tc>
         <w:tc>
           <w:tcPr>
-            <w:tcW w:w="4346" w:type="dxa"/>
+            <w:tcW w:w="4819" w:type="dxa"/>
             <w:tcBorders>
               <w:top w:val="single" w:sz="6" w:space="0" w:color="666666"/>
               <w:left w:val="single" w:sz="6" w:space="0" w:color="666666"/>
@@ -468,14 +477,14 @@
               <w:ind w:left="0" w:right="162" w:firstLine="0"/>
               <w:jc w:val="center"/>
               <w:rPr>
-                <w:b/>
+                <w:bCs/>
                 <w:sz w:val="20"/>
                 <w:szCs w:val="20"/>
               </w:rPr>
             </w:pPr>
             <w:r>
               <w:rPr>
-                <w:b/>
+                <w:bCs/>
                 <w:sz w:val="20"/>
                 <w:szCs w:val="20"/>
               </w:rPr>
@@ -484,7 +493,7 @@
             <w:proofErr w:type="spellStart"/>
             <w:r>
               <w:rPr>
-                <w:b/>
+                <w:bCs/>
                 <w:sz w:val="20"/>
                 <w:szCs w:val="20"/>
               </w:rPr>
@@ -493,7 +502,7 @@
             <w:proofErr w:type="spellEnd"/>
             <w:r>
               <w:rPr>
-                <w:b/>
+                <w:bCs/>
                 <w:sz w:val="20"/>
                 <w:szCs w:val="20"/>
               </w:rPr>
@@ -503,7 +512,7 @@
         </w:tc>
         <w:tc>
           <w:tcPr>
-            <w:tcW w:w="3348" w:type="dxa"/>
+            <w:tcW w:w="2835" w:type="dxa"/>
             <w:tcBorders>
               <w:top w:val="single" w:sz="6" w:space="0" w:color="666666"/>
               <w:left w:val="single" w:sz="6" w:space="0" w:color="666666"/>
@@ -553,7 +562,7 @@
         </w:trPr>
         <w:tc>
           <w:tcPr>
-            <w:tcW w:w="3079" w:type="dxa"/>
+            <w:tcW w:w="3119" w:type="dxa"/>
             <w:tcBorders>
               <w:top w:val="single" w:sz="6" w:space="0" w:color="666666"/>
               <w:left w:val="single" w:sz="6" w:space="0" w:color="666666"/>
@@ -582,7 +591,7 @@
         </w:tc>
         <w:tc>
           <w:tcPr>
-            <w:tcW w:w="4346" w:type="dxa"/>
+            <w:tcW w:w="4819" w:type="dxa"/>
             <w:tcBorders>
               <w:top w:val="single" w:sz="6" w:space="0" w:color="666666"/>
               <w:left w:val="single" w:sz="6" w:space="0" w:color="666666"/>
@@ -605,7 +614,7 @@
         </w:tc>
         <w:tc>
           <w:tcPr>
-            <w:tcW w:w="3348" w:type="dxa"/>
+            <w:tcW w:w="2835" w:type="dxa"/>
             <w:tcBorders>
               <w:top w:val="single" w:sz="6" w:space="0" w:color="666666"/>
               <w:left w:val="single" w:sz="6" w:space="0" w:color="666666"/>
@@ -628,11 +637,11 @@
       </w:tr>
       <w:tr>
         <w:trPr>
-          <w:trHeight w:val="2175"/>
+          <w:trHeight w:val="1012"/>
         </w:trPr>
         <w:tc>
           <w:tcPr>
-            <w:tcW w:w="3079" w:type="dxa"/>
+            <w:tcW w:w="3119" w:type="dxa"/>
             <w:tcBorders>
               <w:top w:val="single" w:sz="6" w:space="0" w:color="666666"/>
               <w:left w:val="single" w:sz="6" w:space="0" w:color="666666"/>
@@ -644,15 +653,16 @@
             <w:pPr>
               <w:spacing w:after="0" w:line="259" w:lineRule="auto"/>
               <w:ind w:left="40" w:firstLine="0"/>
-              <w:jc w:val="left"/>
-              <w:rPr>
+              <w:jc w:val="center"/>
+              <w:rPr>
+                <w:bCs/>
                 <w:sz w:val="20"/>
                 <w:szCs w:val="20"/>
               </w:rPr>
             </w:pPr>
             <w:r>
               <w:rPr>
-                <w:b/>
+                <w:bCs/>
                 <w:sz w:val="20"/>
                 <w:szCs w:val="20"/>
               </w:rPr>
@@ -662,7 +672,7 @@
         </w:tc>
         <w:tc>
           <w:tcPr>
-            <w:tcW w:w="4346" w:type="dxa"/>
+            <w:tcW w:w="4819" w:type="dxa"/>
             <w:tcBorders>
               <w:top w:val="single" w:sz="6" w:space="0" w:color="666666"/>
               <w:left w:val="single" w:sz="6" w:space="0" w:color="666666"/>
@@ -776,7 +786,7 @@
               <w:ind w:left="0" w:right="54" w:firstLine="0"/>
               <w:jc w:val="center"/>
               <w:rPr>
-                <w:b/>
+                <w:bCs/>
                 <w:sz w:val="19"/>
               </w:rPr>
             </w:pPr>
@@ -789,14 +799,13 @@
             </w:r>
             <w:r>
               <w:rPr>
-                <w:b/>
+                <w:bCs/>
                 <w:sz w:val="19"/>
               </w:rPr>
               <w:t xml:space="preserve">Valid for </w:t>
             </w:r>
             <w:r>
               <w:rPr>
-                <w:b/>
                 <w:bCs/>
                 <w:sz w:val="20"/>
                 <w:szCs w:val="20"/>
@@ -806,7 +815,6 @@
             <w:proofErr w:type="spellStart"/>
             <w:r>
               <w:rPr>
-                <w:b/>
                 <w:bCs/>
                 <w:sz w:val="20"/>
                 <w:szCs w:val="20"/>
@@ -816,7 +824,6 @@
             <w:proofErr w:type="spellEnd"/>
             <w:r>
               <w:rPr>
-                <w:b/>
                 <w:bCs/>
                 <w:sz w:val="20"/>
                 <w:szCs w:val="20"/>
@@ -825,35 +832,29 @@
             </w:r>
             <w:r>
               <w:rPr>
-                <w:b/>
                 <w:bCs/>
               </w:rPr>
               <w:t xml:space="preserve"> </w:t>
             </w:r>
             <w:r>
               <w:rPr>
-                <w:b/>
+                <w:bCs/>
                 <w:sz w:val="19"/>
               </w:rPr>
               <w:t xml:space="preserve">Months </w:t>
             </w:r>
+            <w:r>
+              <w:rPr>
+                <w:bCs/>
+                <w:sz w:val="19"/>
+              </w:rPr>
+              <w:br/>
+            </w:r>
           </w:p>
-          <w:p/>
-          <w:p/>
-          <w:p/>
-          <w:p>
-            <w:pPr>
-              <w:rPr>
-                <w:b/>
-                <w:sz w:val="19"/>
-              </w:rPr>
-            </w:pPr>
-          </w:p>
-          <w:p/>
         </w:tc>
         <w:tc>
           <w:tcPr>
-            <w:tcW w:w="3348" w:type="dxa"/>
+            <w:tcW w:w="2835" w:type="dxa"/>
             <w:tcBorders>
               <w:top w:val="single" w:sz="6" w:space="0" w:color="666666"/>
               <w:left w:val="single" w:sz="6" w:space="0" w:color="666666"/>
@@ -873,8 +874,6 @@
             </w:pPr>
             <w:r>
               <w:rPr>
-                <w:b/>
-                <w:bCs/>
                 <w:sz w:val="20"/>
                 <w:szCs w:val="20"/>
               </w:rPr>
@@ -884,8 +883,6 @@
             <w:proofErr w:type="spellStart"/>
             <w:r>
               <w:rPr>
-                <w:b/>
-                <w:bCs/>
                 <w:sz w:val="20"/>
                 <w:szCs w:val="20"/>
               </w:rPr>
@@ -894,8 +891,6 @@
             <w:proofErr w:type="spellEnd"/>
             <w:r>
               <w:rPr>
-                <w:b/>
-                <w:bCs/>
                 <w:sz w:val="20"/>
                 <w:szCs w:val="20"/>
               </w:rPr>
@@ -910,7 +905,7 @@
         </w:trPr>
         <w:tc>
           <w:tcPr>
-            <w:tcW w:w="3079" w:type="dxa"/>
+            <w:tcW w:w="3119" w:type="dxa"/>
             <w:tcBorders>
               <w:top w:val="single" w:sz="6" w:space="0" w:color="666666"/>
               <w:left w:val="single" w:sz="6" w:space="0" w:color="666666"/>
@@ -926,27 +921,39 @@
               <w:spacing w:after="0" w:line="259" w:lineRule="auto"/>
               <w:ind w:left="0" w:right="54" w:firstLine="0"/>
               <w:rPr>
+                <w:color w:val="auto"/>
+                <w:sz w:val="19"/>
+              </w:rPr>
+            </w:pPr>
+            <w:r>
+              <w:rPr>
                 <w:b/>
                 <w:sz w:val="19"/>
               </w:rPr>
-            </w:pPr>
-            <w:r>
-              <w:rPr>
-                <w:b/>
-                <w:sz w:val="19"/>
-              </w:rPr>
               <w:tab/>
             </w:r>
             <w:r>
+              <w:rPr>
+                <w:color w:val="auto"/>
+              </w:rPr>
               <w:t>{</w:t>
             </w:r>
             <w:r>
+              <w:rPr>
+                <w:color w:val="auto"/>
+              </w:rPr>
               <w:t>{</w:t>
             </w:r>
             <w:r>
+              <w:rPr>
+                <w:color w:val="auto"/>
+              </w:rPr>
               <w:t>#servers}</w:t>
             </w:r>
             <w:r>
+              <w:rPr>
+                <w:color w:val="auto"/>
+              </w:rPr>
               <w:t>}</w:t>
             </w:r>
           </w:p>
@@ -959,6 +966,7 @@
             </w:pPr>
             <w:r>
               <w:rPr>
+                <w:color w:val="auto"/>
                 <w:sz w:val="19"/>
               </w:rPr>
               <w:t>Instance Type</w:t>
@@ -967,7 +975,7 @@
         </w:tc>
         <w:tc>
           <w:tcPr>
-            <w:tcW w:w="4346" w:type="dxa"/>
+            <w:tcW w:w="4819" w:type="dxa"/>
             <w:tcBorders>
               <w:top w:val="single" w:sz="6" w:space="0" w:color="666666"/>
               <w:left w:val="single" w:sz="6" w:space="0" w:color="666666"/>
@@ -1013,8 +1021,6 @@
             </w:r>
             <w:r>
               <w:rPr>
-                <w:b/>
-                <w:bCs/>
                 <w:sz w:val="19"/>
               </w:rPr>
               <w:t>{{</w:t>
@@ -1022,8 +1028,6 @@
             <w:proofErr w:type="spellStart"/>
             <w:r>
               <w:rPr>
-                <w:b/>
-                <w:bCs/>
                 <w:sz w:val="19"/>
               </w:rPr>
               <w:t>combinationName</w:t>
@@ -1031,16 +1035,12 @@
             <w:proofErr w:type="spellEnd"/>
             <w:r>
               <w:rPr>
-                <w:b/>
-                <w:bCs/>
                 <w:sz w:val="19"/>
               </w:rPr>
               <w:t>}}</w:t>
             </w:r>
             <w:r>
               <w:rPr>
-                <w:b/>
-                <w:bCs/>
                 <w:sz w:val="19"/>
               </w:rPr>
               <w:br/>
@@ -1050,29 +1050,18 @@
                 <w:sz w:val="19"/>
               </w:rPr>
               <w:br/>
-            </w:r>
-            <w:r>
-              <w:rPr>
-                <w:b/>
-                <w:bCs/>
+              <w:t>Instance Valid for {{</w:t>
+            </w:r>
+            <w:proofErr w:type="spellStart"/>
+            <w:r>
+              <w:rPr>
                 <w:sz w:val="19"/>
               </w:rPr>
-              <w:t>Instance Valid for {{</w:t>
-            </w:r>
-            <w:proofErr w:type="spellStart"/>
-            <w:r>
-              <w:rPr>
-                <w:b/>
-                <w:bCs/>
-                <w:sz w:val="19"/>
-              </w:rPr>
               <w:t>serverMonths</w:t>
             </w:r>
             <w:proofErr w:type="spellEnd"/>
             <w:r>
               <w:rPr>
-                <w:b/>
-                <w:bCs/>
                 <w:sz w:val="19"/>
               </w:rPr>
               <w:t>}} Months</w:t>
@@ -1091,7 +1080,7 @@
         </w:tc>
         <w:tc>
           <w:tcPr>
-            <w:tcW w:w="3348" w:type="dxa"/>
+            <w:tcW w:w="2835" w:type="dxa"/>
             <w:tcBorders>
               <w:top w:val="single" w:sz="6" w:space="0" w:color="666666"/>
               <w:left w:val="single" w:sz="6" w:space="0" w:color="666666"/>
@@ -1112,12 +1101,25 @@
           </w:p>
           <w:p>
             <w:pPr>
-              <w:ind w:left="720" w:firstLine="0"/>
               <w:rPr>
                 <w:sz w:val="20"/>
                 <w:szCs w:val="20"/>
               </w:rPr>
             </w:pPr>
+            <w:r>
+              <w:rPr>
+                <w:sz w:val="20"/>
+                <w:szCs w:val="20"/>
+              </w:rPr>
+              <w:t xml:space="preserve">           </w:t>
+            </w:r>
+            <w:r>
+              <w:rPr>
+                <w:sz w:val="20"/>
+                <w:szCs w:val="20"/>
+              </w:rPr>
+              <w:t xml:space="preserve">  </w:t>
+            </w:r>
             <w:r>
               <w:rPr>
                 <w:sz w:val="20"/>
@@ -1154,11 +1156,11 @@
       </w:tr>
       <w:tr>
         <w:trPr>
-          <w:trHeight w:val="1335"/>
+          <w:trHeight w:val="743"/>
         </w:trPr>
         <w:tc>
           <w:tcPr>
-            <w:tcW w:w="3079" w:type="dxa"/>
+            <w:tcW w:w="3119" w:type="dxa"/>
             <w:tcBorders>
               <w:top w:val="single" w:sz="6" w:space="0" w:color="666666"/>
               <w:left w:val="single" w:sz="6" w:space="0" w:color="666666"/>
@@ -1171,34 +1173,34 @@
               <w:spacing w:after="0" w:line="259" w:lineRule="auto"/>
               <w:ind w:left="720" w:right="54" w:firstLine="0"/>
               <w:rPr>
-                <w:b/>
+                <w:bCs/>
                 <w:sz w:val="19"/>
               </w:rPr>
             </w:pPr>
             <w:r>
               <w:rPr>
-                <w:b/>
+                <w:bCs/>
                 <w:sz w:val="19"/>
               </w:rPr>
               <w:t>{</w:t>
             </w:r>
             <w:r>
               <w:rPr>
-                <w:b/>
+                <w:bCs/>
                 <w:sz w:val="19"/>
               </w:rPr>
               <w:t>{</w:t>
             </w:r>
             <w:r>
               <w:rPr>
-                <w:b/>
+                <w:bCs/>
                 <w:sz w:val="19"/>
               </w:rPr>
               <w:t>/servers}</w:t>
             </w:r>
             <w:r>
               <w:rPr>
-                <w:b/>
+                <w:bCs/>
                 <w:sz w:val="19"/>
               </w:rPr>
               <w:t>}</w:t>
@@ -1218,7 +1220,7 @@
         </w:tc>
         <w:tc>
           <w:tcPr>
-            <w:tcW w:w="4346" w:type="dxa"/>
+            <w:tcW w:w="4819" w:type="dxa"/>
             <w:tcBorders>
               <w:top w:val="single" w:sz="6" w:space="0" w:color="666666"/>
               <w:left w:val="single" w:sz="6" w:space="0" w:color="666666"/>
@@ -1240,7 +1242,7 @@
         </w:tc>
         <w:tc>
           <w:tcPr>
-            <w:tcW w:w="3348" w:type="dxa"/>
+            <w:tcW w:w="2835" w:type="dxa"/>
             <w:tcBorders>
               <w:top w:val="single" w:sz="6" w:space="0" w:color="666666"/>
               <w:left w:val="single" w:sz="6" w:space="0" w:color="666666"/>
@@ -1267,7 +1269,7 @@
         </w:trPr>
         <w:tc>
           <w:tcPr>
-            <w:tcW w:w="3079" w:type="dxa"/>
+            <w:tcW w:w="3119" w:type="dxa"/>
             <w:tcBorders>
               <w:top w:val="single" w:sz="6" w:space="0" w:color="666666"/>
               <w:left w:val="single" w:sz="6" w:space="0" w:color="666666"/>
@@ -1281,10 +1283,13 @@
               <w:spacing w:after="0" w:line="259" w:lineRule="auto"/>
               <w:ind w:left="0" w:right="108" w:firstLine="0"/>
               <w:jc w:val="center"/>
+              <w:rPr>
+                <w:bCs/>
+              </w:rPr>
             </w:pPr>
             <w:r>
               <w:rPr>
-                <w:b/>
+                <w:bCs/>
                 <w:sz w:val="19"/>
               </w:rPr>
               <w:t xml:space="preserve">Discount </w:t>
@@ -1293,7 +1298,7 @@
         </w:tc>
         <w:tc>
           <w:tcPr>
-            <w:tcW w:w="4346" w:type="dxa"/>
+            <w:tcW w:w="4819" w:type="dxa"/>
             <w:tcBorders>
               <w:top w:val="single" w:sz="6" w:space="0" w:color="666666"/>
               <w:left w:val="single" w:sz="6" w:space="0" w:color="666666"/>
@@ -1307,6 +1312,9 @@
               <w:spacing w:after="0" w:line="259" w:lineRule="auto"/>
               <w:ind w:left="0" w:right="109" w:firstLine="0"/>
               <w:jc w:val="center"/>
+              <w:rPr>
+                <w:bCs/>
+              </w:rPr>
             </w:pPr>
             <w:r>
               <w:rPr>
@@ -1324,6 +1332,7 @@
               <w:t>discount_percent</w:t>
             </w:r>
             <w:proofErr w:type="spellEnd"/>
+            <w:proofErr w:type="gramStart"/>
             <w:r>
               <w:rPr>
                 <w:b/>
@@ -1336,13 +1345,21 @@
                 <w:b/>
                 <w:sz w:val="19"/>
               </w:rPr>
-              <w:t xml:space="preserve">% Applied </w:t>
+              <w:t>%</w:t>
+            </w:r>
+            <w:proofErr w:type="gramEnd"/>
+            <w:r>
+              <w:rPr>
+                <w:bCs/>
+                <w:sz w:val="19"/>
+              </w:rPr>
+              <w:t xml:space="preserve"> Applied </w:t>
             </w:r>
           </w:p>
         </w:tc>
         <w:tc>
           <w:tcPr>
-            <w:tcW w:w="3348" w:type="dxa"/>
+            <w:tcW w:w="2835" w:type="dxa"/>
             <w:tcBorders>
               <w:top w:val="single" w:sz="6" w:space="0" w:color="666666"/>
               <w:left w:val="single" w:sz="6" w:space="0" w:color="666666"/>
@@ -1363,8 +1380,6 @@
             </w:pPr>
             <w:r>
               <w:rPr>
-                <w:b/>
-                <w:bCs/>
                 <w:sz w:val="20"/>
                 <w:szCs w:val="20"/>
               </w:rPr>
@@ -1373,8 +1388,6 @@
             <w:proofErr w:type="spellStart"/>
             <w:r>
               <w:rPr>
-                <w:b/>
-                <w:bCs/>
                 <w:sz w:val="20"/>
                 <w:szCs w:val="20"/>
               </w:rPr>
@@ -1383,8 +1396,6 @@
             <w:proofErr w:type="spellEnd"/>
             <w:r>
               <w:rPr>
-                <w:b/>
-                <w:bCs/>
                 <w:sz w:val="20"/>
                 <w:szCs w:val="20"/>
               </w:rPr>
@@ -1429,7 +1440,41 @@
           <w:sz w:val="20"/>
           <w:szCs w:val="20"/>
         </w:rPr>
-        <w:t xml:space="preserve">                         {{</w:t>
+        <w:t xml:space="preserve">                        </w:t>
+      </w:r>
+      <w:r>
+        <w:rPr>
+          <w:b/>
+          <w:sz w:val="20"/>
+          <w:szCs w:val="20"/>
+        </w:rPr>
+        <w:t xml:space="preserve">  </w:t>
+      </w:r>
+      <w:proofErr w:type="gramStart"/>
+      <w:r>
+        <w:rPr>
+          <w:b/>
+          <w:sz w:val="20"/>
+          <w:szCs w:val="20"/>
+        </w:rPr>
+        <w:t xml:space="preserve">  </w:t>
+      </w:r>
+      <w:r>
+        <w:rPr>
+          <w:b/>
+          <w:sz w:val="20"/>
+          <w:szCs w:val="20"/>
+        </w:rPr>
+        <w:t xml:space="preserve"> {</w:t>
+      </w:r>
+      <w:proofErr w:type="gramEnd"/>
+      <w:r>
+        <w:rPr>
+          <w:b/>
+          <w:sz w:val="20"/>
+          <w:szCs w:val="20"/>
+        </w:rPr>
+        <w:t>{</w:t>
       </w:r>
       <w:proofErr w:type="spellStart"/>
       <w:r>
@@ -1842,6 +1887,9 @@
       <w:pPr>
         <w:spacing w:after="4" w:line="265" w:lineRule="auto"/>
         <w:ind w:left="-5"/>
+        <w:rPr>
+          <w:sz w:val="21"/>
+        </w:rPr>
       </w:pPr>
       <w:proofErr w:type="spellStart"/>
       <w:r>
@@ -1946,56 +1994,132 @@
       <w:r>
         <w:rPr>
           <w:sz w:val="21"/>
+          <w:szCs w:val="21"/>
         </w:rPr>
         <w:br/>
       </w:r>
+      <w:r>
+        <w:rPr>
+          <w:sz w:val="21"/>
+          <w:szCs w:val="21"/>
+        </w:rPr>
+        <w:br/>
+      </w:r>
+      <w:r>
+        <w:rPr>
+          <w:sz w:val="21"/>
+          <w:szCs w:val="21"/>
+        </w:rPr>
+        <w:br/>
+      </w:r>
+      <w:r>
+        <w:rPr>
+          <w:sz w:val="21"/>
+          <w:szCs w:val="21"/>
+        </w:rPr>
+        <w:br/>
+      </w:r>
+      <w:r>
+        <w:rPr>
+          <w:sz w:val="21"/>
+          <w:szCs w:val="21"/>
+        </w:rPr>
+        <w:br/>
+      </w:r>
+      <w:r>
+        <w:rPr>
+          <w:sz w:val="21"/>
+          <w:szCs w:val="21"/>
+        </w:rPr>
+        <w:br/>
+      </w:r>
+      <w:r>
+        <w:rPr>
+          <w:sz w:val="21"/>
+          <w:szCs w:val="21"/>
+        </w:rPr>
+        <w:br/>
+      </w:r>
+      <w:r>
+        <w:rPr>
+          <w:sz w:val="21"/>
+          <w:szCs w:val="21"/>
+        </w:rPr>
+        <w:br/>
+      </w:r>
+      <w:r>
+        <w:rPr>
+          <w:sz w:val="21"/>
+          <w:szCs w:val="21"/>
+        </w:rPr>
+        <w:br/>
+      </w:r>
+    </w:p>
+    <w:p>
+      <w:pPr>
+        <w:spacing w:after="4" w:line="265" w:lineRule="auto"/>
+        <w:ind w:left="-5"/>
+        <w:rPr>
+          <w:sz w:val="21"/>
+        </w:rPr>
+      </w:pPr>
+    </w:p>
+    <w:p>
+      <w:pPr>
+        <w:spacing w:after="4" w:line="265" w:lineRule="auto"/>
+        <w:ind w:left="-5"/>
+        <w:rPr>
+          <w:sz w:val="21"/>
+        </w:rPr>
+      </w:pPr>
+    </w:p>
+    <w:p>
+      <w:pPr>
+        <w:spacing w:after="4" w:line="265" w:lineRule="auto"/>
+        <w:ind w:left="-5"/>
+        <w:rPr>
+          <w:sz w:val="21"/>
+        </w:rPr>
+      </w:pPr>
     </w:p>
     <w:tbl>
       <w:tblPr>
-        <w:tblStyle w:val="TableGrid"/>
-        <w:tblW w:w="10506" w:type="dxa"/>
+        <w:tblStyle w:val="PDRowItem"/>
+        <w:tblW w:w="0" w:type="auto"/>
+        <w:jc w:val="center"/>
         <w:tblInd w:w="0" w:type="dxa"/>
         <w:tblLook w:val="04A0" w:firstRow="1" w:lastRow="0" w:firstColumn="1" w:lastColumn="0" w:noHBand="0" w:noVBand="1"/>
       </w:tblPr>
       <w:tblGrid>
-        <w:gridCol w:w="5789"/>
-        <w:gridCol w:w="4717"/>
+        <w:gridCol w:w="5357"/>
+        <w:gridCol w:w="5357"/>
       </w:tblGrid>
       <w:tr>
         <w:trPr>
-          <w:trHeight w:val="3087"/>
+          <w:jc w:val="center"/>
         </w:trPr>
         <w:tc>
           <w:tcPr>
-            <w:tcW w:w="5789" w:type="dxa"/>
-            <w:tcBorders>
-              <w:top w:val="nil"/>
-              <w:left w:val="nil"/>
-              <w:bottom w:val="nil"/>
-              <w:right w:val="nil"/>
-            </w:tcBorders>
+            <w:tcW w:w="5357" w:type="dxa"/>
           </w:tcPr>
           <w:p>
             <w:pPr>
-              <w:spacing w:after="654" w:line="259" w:lineRule="auto"/>
-              <w:ind w:left="0" w:firstLine="0"/>
-              <w:jc w:val="left"/>
+              <w:pStyle w:val="PDParagraphDefault"/>
             </w:pPr>
             <w:r>
               <w:rPr>
                 <w:b/>
-                <w:sz w:val="21"/>
-                <w:u w:val="single" w:color="000000"/>
-              </w:rPr>
-              <w:lastRenderedPageBreak/>
+                <w:bCs/>
+                <w:u w:val="single"/>
+              </w:rPr>
               <w:t xml:space="preserve">For </w:t>
             </w:r>
             <w:proofErr w:type="spellStart"/>
             <w:r>
               <w:rPr>
                 <w:b/>
-                <w:sz w:val="21"/>
-                <w:u w:val="single" w:color="000000"/>
+                <w:bCs/>
+                <w:u w:val="single"/>
               </w:rPr>
               <w:t>CloudFuze</w:t>
             </w:r>
@@ -2003,139 +2127,114 @@
             <w:r>
               <w:rPr>
                 <w:b/>
-                <w:sz w:val="21"/>
-              </w:rPr>
-              <w:t>,</w:t>
-            </w:r>
-            <w:r>
-              <w:rPr>
-                <w:b/>
-                <w:sz w:val="21"/>
-                <w:u w:val="single" w:color="000000"/>
-              </w:rPr>
-              <w:t xml:space="preserve"> Inc.</w:t>
+                <w:bCs/>
+                <w:u w:val="single"/>
+              </w:rPr>
+              <w:t>, Inc.</w:t>
             </w:r>
           </w:p>
           <w:p>
             <w:pPr>
-              <w:spacing w:after="297" w:line="259" w:lineRule="auto"/>
-              <w:ind w:left="0" w:firstLine="0"/>
-              <w:jc w:val="left"/>
-            </w:pPr>
-            <w:r>
-              <w:rPr>
-                <w:sz w:val="21"/>
-              </w:rPr>
-              <w:t>By :     _________________________________</w:t>
-            </w:r>
-          </w:p>
-          <w:p>
-            <w:pPr>
-              <w:spacing w:after="208" w:line="259" w:lineRule="auto"/>
-              <w:ind w:left="0" w:firstLine="0"/>
-              <w:jc w:val="left"/>
-            </w:pPr>
-            <w:r>
-              <w:rPr>
-                <w:sz w:val="21"/>
-              </w:rPr>
-              <w:t>Name: _________________________________</w:t>
-            </w:r>
-            <w:r>
-              <w:rPr>
-                <w:sz w:val="32"/>
-                <w:vertAlign w:val="superscript"/>
-              </w:rPr>
-              <w:t xml:space="preserve"> </w:t>
-            </w:r>
-          </w:p>
-          <w:p>
-            <w:pPr>
-              <w:spacing w:after="0" w:line="259" w:lineRule="auto"/>
-              <w:ind w:left="0" w:firstLine="0"/>
-              <w:jc w:val="left"/>
-            </w:pPr>
-            <w:r>
-              <w:rPr>
-                <w:sz w:val="21"/>
-              </w:rPr>
-              <w:t>Title :   _________________________________</w:t>
-            </w:r>
-            <w:r>
-              <w:rPr>
-                <w:sz w:val="32"/>
-                <w:vertAlign w:val="superscript"/>
-              </w:rPr>
-              <w:t xml:space="preserve"> </w:t>
-            </w:r>
-          </w:p>
-          <w:p>
-            <w:pPr>
-              <w:spacing w:after="0" w:line="259" w:lineRule="auto"/>
-              <w:ind w:left="765" w:firstLine="0"/>
-              <w:jc w:val="left"/>
+              <w:spacing w:after="0" w:line="240" w:lineRule="auto"/>
             </w:pPr>
           </w:p>
           <w:p>
             <w:pPr>
-              <w:spacing w:after="0" w:line="259" w:lineRule="auto"/>
-              <w:ind w:left="0" w:firstLine="0"/>
-              <w:jc w:val="left"/>
+              <w:pStyle w:val="PDParagraphDefault"/>
             </w:pPr>
-            <w:r>
-              <w:rPr>
-                <w:sz w:val="21"/>
-              </w:rPr>
-              <w:t>Date :  _________________________________</w:t>
+          </w:p>
+          <w:p>
+            <w:pPr>
+              <w:pStyle w:val="PDParagraphDefault"/>
+            </w:pPr>
+            <w:proofErr w:type="gramStart"/>
+            <w:r>
+              <w:t>By :</w:t>
+            </w:r>
+            <w:proofErr w:type="gramEnd"/>
+            <w:r>
+              <w:t xml:space="preserve">     _________________________________</w:t>
+            </w:r>
+          </w:p>
+          <w:p>
+            <w:pPr>
+              <w:pStyle w:val="PDParagraphDefault"/>
+            </w:pPr>
+          </w:p>
+          <w:p>
+            <w:pPr>
+              <w:pStyle w:val="PDParagraphDefault"/>
+            </w:pPr>
+            <w:r>
+              <w:t>Name: _________________________________</w:t>
+            </w:r>
+          </w:p>
+          <w:p>
+            <w:pPr>
+              <w:pStyle w:val="PDParagraphDefault"/>
+            </w:pPr>
+          </w:p>
+          <w:p>
+            <w:pPr>
+              <w:pStyle w:val="PDParagraphDefault"/>
+            </w:pPr>
+            <w:proofErr w:type="gramStart"/>
+            <w:r>
+              <w:t>Title :</w:t>
+            </w:r>
+            <w:proofErr w:type="gramEnd"/>
+            <w:r>
+              <w:t xml:space="preserve">   _________________________________</w:t>
+            </w:r>
+          </w:p>
+          <w:p>
+            <w:pPr>
+              <w:pStyle w:val="PDParagraphDefault"/>
+            </w:pPr>
+          </w:p>
+          <w:p>
+            <w:pPr>
+              <w:pStyle w:val="PDParagraphDefault"/>
+            </w:pPr>
+            <w:proofErr w:type="gramStart"/>
+            <w:r>
+              <w:t>Date :</w:t>
+            </w:r>
+            <w:proofErr w:type="gramEnd"/>
+            <w:r>
+              <w:t xml:space="preserve">  _________________________________</w:t>
             </w:r>
           </w:p>
         </w:tc>
         <w:tc>
           <w:tcPr>
-            <w:tcW w:w="4717" w:type="dxa"/>
-            <w:tcBorders>
-              <w:top w:val="nil"/>
-              <w:left w:val="nil"/>
-              <w:bottom w:val="nil"/>
-              <w:right w:val="nil"/>
-            </w:tcBorders>
+            <w:tcW w:w="5357" w:type="dxa"/>
           </w:tcPr>
           <w:p>
             <w:pPr>
-              <w:spacing w:after="654" w:line="259" w:lineRule="auto"/>
-              <w:ind w:left="0" w:firstLine="0"/>
-              <w:jc w:val="left"/>
-              <w:rPr>
-                <w:sz w:val="21"/>
-                <w:szCs w:val="21"/>
-              </w:rPr>
+              <w:pStyle w:val="PDParagraphDefault"/>
             </w:pPr>
-            <w:r>
-              <w:rPr>
-                <w:b/>
-                <w:sz w:val="21"/>
-                <w:szCs w:val="21"/>
-                <w:u w:val="single" w:color="000000"/>
-              </w:rPr>
-              <w:t xml:space="preserve">For </w:t>
-            </w:r>
             <w:r>
               <w:rPr>
                 <w:b/>
                 <w:bCs/>
-                <w:sz w:val="21"/>
-                <w:szCs w:val="21"/>
                 <w:u w:val="single"/>
               </w:rPr>
-              <w:t>{{</w:t>
-            </w:r>
-            <w:proofErr w:type="spellStart"/>
+              <w:t xml:space="preserve">For </w:t>
+            </w:r>
             <w:r>
               <w:rPr>
                 <w:b/>
                 <w:bCs/>
-                <w:sz w:val="21"/>
-                <w:szCs w:val="21"/>
+                <w:u w:val="single"/>
+              </w:rPr>
+              <w:t>{{</w:t>
+            </w:r>
+            <w:proofErr w:type="spellStart"/>
+            <w:r>
+              <w:rPr>
+                <w:b/>
+                <w:bCs/>
                 <w:u w:val="single"/>
               </w:rPr>
               <w:t>Company</w:t>
@@ -2145,8 +2244,6 @@
                 <w:b/>
                 <w:bCs/>
                 <w:spacing w:val="-7"/>
-                <w:sz w:val="21"/>
-                <w:szCs w:val="21"/>
                 <w:u w:val="single"/>
               </w:rPr>
               <w:t>_</w:t>
@@ -2156,8 +2253,6 @@
                 <w:b/>
                 <w:bCs/>
                 <w:spacing w:val="-2"/>
-                <w:sz w:val="21"/>
-                <w:szCs w:val="21"/>
                 <w:u w:val="single"/>
               </w:rPr>
               <w:t>Name</w:t>
@@ -2168,8 +2263,6 @@
                 <w:b/>
                 <w:bCs/>
                 <w:spacing w:val="-2"/>
-                <w:sz w:val="21"/>
-                <w:szCs w:val="21"/>
                 <w:u w:val="single"/>
               </w:rPr>
               <w:t>}}</w:t>
@@ -2177,64 +2270,74 @@
           </w:p>
           <w:p>
             <w:pPr>
-              <w:spacing w:after="84" w:line="259" w:lineRule="auto"/>
-              <w:ind w:left="0" w:firstLine="0"/>
-            </w:pPr>
-            <w:r>
-              <w:rPr>
-                <w:sz w:val="21"/>
-              </w:rPr>
-              <w:t>By :     _________________________________</w:t>
-            </w:r>
-          </w:p>
-          <w:p>
-            <w:pPr>
-              <w:spacing w:after="0" w:line="259" w:lineRule="auto"/>
-              <w:ind w:left="765" w:firstLine="0"/>
-              <w:jc w:val="left"/>
+              <w:spacing w:after="0" w:line="240" w:lineRule="auto"/>
             </w:pPr>
           </w:p>
           <w:p>
             <w:pPr>
-              <w:spacing w:after="54" w:line="259" w:lineRule="auto"/>
-              <w:ind w:left="0" w:firstLine="0"/>
-            </w:pPr>
-            <w:r>
-              <w:rPr>
-                <w:sz w:val="21"/>
-              </w:rPr>
-              <w:t>Name: _________________________________</w:t>
-            </w:r>
-          </w:p>
-          <w:p>
-            <w:pPr>
-              <w:spacing w:after="0" w:line="259" w:lineRule="auto"/>
-              <w:ind w:left="765" w:firstLine="0"/>
-              <w:jc w:val="left"/>
+              <w:pStyle w:val="PDParagraphDefault"/>
             </w:pPr>
           </w:p>
           <w:p>
             <w:pPr>
-              <w:spacing w:after="39" w:line="259" w:lineRule="auto"/>
-              <w:ind w:left="0" w:firstLine="0"/>
+              <w:pStyle w:val="PDParagraphDefault"/>
             </w:pPr>
-            <w:r>
-              <w:rPr>
-                <w:sz w:val="21"/>
-              </w:rPr>
-              <w:t>Title :   _________________________________</w:t>
+            <w:proofErr w:type="gramStart"/>
+            <w:r>
+              <w:t>By :</w:t>
+            </w:r>
+            <w:proofErr w:type="gramEnd"/>
+            <w:r>
+              <w:t xml:space="preserve">     _________________________________</w:t>
             </w:r>
           </w:p>
           <w:p>
             <w:pPr>
-              <w:spacing w:after="0" w:line="259" w:lineRule="auto"/>
-              <w:ind w:left="0" w:firstLine="0"/>
+              <w:pStyle w:val="PDParagraphDefault"/>
             </w:pPr>
-            <w:r>
-              <w:rPr>
-                <w:sz w:val="21"/>
-              </w:rPr>
-              <w:t>Date :  _________________________________</w:t>
+          </w:p>
+          <w:p>
+            <w:pPr>
+              <w:pStyle w:val="PDParagraphDefault"/>
+            </w:pPr>
+            <w:r>
+              <w:t>Name: _________________________________</w:t>
+            </w:r>
+          </w:p>
+          <w:p>
+            <w:pPr>
+              <w:pStyle w:val="PDParagraphDefault"/>
+            </w:pPr>
+          </w:p>
+          <w:p>
+            <w:pPr>
+              <w:pStyle w:val="PDParagraphDefault"/>
+            </w:pPr>
+            <w:proofErr w:type="gramStart"/>
+            <w:r>
+              <w:t>Title :</w:t>
+            </w:r>
+            <w:proofErr w:type="gramEnd"/>
+            <w:r>
+              <w:t xml:space="preserve">   _________________________________</w:t>
+            </w:r>
+          </w:p>
+          <w:p>
+            <w:pPr>
+              <w:pStyle w:val="PDParagraphDefault"/>
+            </w:pPr>
+          </w:p>
+          <w:p>
+            <w:pPr>
+              <w:pStyle w:val="PDParagraphDefault"/>
+            </w:pPr>
+            <w:proofErr w:type="gramStart"/>
+            <w:r>
+              <w:t>Date :</w:t>
+            </w:r>
+            <w:proofErr w:type="gramEnd"/>
+            <w:r>
+              <w:t xml:space="preserve">  _________________________________</w:t>
             </w:r>
           </w:p>
         </w:tc>
@@ -2242,6 +2345,18 @@
     </w:tbl>
     <w:p>
       <w:pPr>
+        <w:spacing w:after="4" w:line="265" w:lineRule="auto"/>
+        <w:ind w:left="-5"/>
+      </w:pPr>
+      <w:r>
+        <w:rPr>
+          <w:sz w:val="21"/>
+        </w:rPr>
+        <w:br/>
+      </w:r>
+    </w:p>
+    <w:p>
+      <w:pPr>
         <w:pStyle w:val="Heading1"/>
         <w:spacing w:after="302" w:line="263" w:lineRule="auto"/>
       </w:pPr>
@@ -2287,14 +2402,14 @@
         <w:rPr>
           <w:sz w:val="21"/>
         </w:rPr>
-        <w:t xml:space="preserve">Customer will not, directly or indirectly: reverse engineer, decompile, disassemble or otherwise attempt to discover the source code, object code or underlying structure, ideas, know-how or algorithms relevant to the Services or any software, documentation or data related to the Services (“Software”); modify, translate, or create derivative works based on the Services or any Software (except to the extent expressly permitted by Company or authorized within the Services); use the Services or any Software for timesharing or service bureau purposes or otherwise for the benefit of a third; or remove any proprietary notices or labels. With respect to any Software that is distributed or provided to Customer for use on Customer premises or devices, Company hereby grants Customer a nonexclusive, non-transferable, non-sub licensable license to use such Software during the Term only in connection with the Services. Customer represents, covenants, and warrants that Customer will use the Services only in compliance with Company’s standard published policies then in effect (the “Policy”) and all applicable laws and regulations. Customer hereby agrees to indemnify and hold harmless Company against any damages, losses, liabilities, settlements, and expenses (including without limitation costs and attorneys’ fees) in connection with any claim or action that arises from an alleged violation of the foregoing or otherwise from Customer’s use of Services. Although Company has no obligation to monitor Customer’s use of the Services, Company may do so and may prohibit any use of the Services </w:t>
+        <w:t xml:space="preserve">Customer will not, directly or indirectly: reverse engineer, decompile, disassemble or otherwise attempt to discover the source code, object code or underlying structure, ideas, know-how or algorithms relevant to the Services or any software, documentation or data related to the Services (“Software”); modify, translate, or create derivative works based on the Services or any Software (except to the extent expressly permitted by Company or authorized within the Services); use the Services or any Software for timesharing or service bureau purposes or otherwise for the benefit of a third; or remove any proprietary notices or labels. With respect to any Software that is distributed or provided to Customer for use on Customer premises or devices, Company hereby grants Customer a nonexclusive, non-transferable, non-sub licensable license to use such Software during the Term only in connection with the Services. Customer represents, covenants, and warrants that Customer will use the Services only in compliance with </w:t>
       </w:r>
       <w:r>
         <w:rPr>
           <w:sz w:val="21"/>
         </w:rPr>
         <w:lastRenderedPageBreak/>
-        <w:t>it believes may be (or alleged to be) in violation of the foregoing. Customer shall be responsible for obtaining and maintaining any equipment and ancillary services needed to connect to, access or otherwise use the Services, including, without limitation, modems, hardware, servers, software, operating systems, networking, web servers and the like (collectively, “Equipment”). Customer shall also be responsible for maintaining the security of the Equipment, Customer account, passwords (including but not limited to administrative and user passwords) and files, and for all uses of Customer account or the Equipment with or without Customer’s knowledge or consent.</w:t>
+        <w:t>Company’s standard published policies then in effect (the “Policy”) and all applicable laws and regulations. Customer hereby agrees to indemnify and hold harmless Company against any damages, losses, liabilities, settlements, and expenses (including without limitation costs and attorneys’ fees) in connection with any claim or action that arises from an alleged violation of the foregoing or otherwise from Customer’s use of Services. Although Company has no obligation to monitor Customer’s use of the Services, Company may do so and may prohibit any use of the Services it believes may be (or alleged to be) in violation of the foregoing. Customer shall be responsible for obtaining and maintaining any equipment and ancillary services needed to connect to, access or otherwise use the Services, including, without limitation, modems, hardware, servers, software, operating systems, networking, web servers and the like (collectively, “Equipment”). Customer shall also be responsible for maintaining the security of the Equipment, Customer account, passwords (including but not limited to administrative and user passwords) and files, and for all uses of Customer account or the Equipment with or without Customer’s knowledge or consent.</w:t>
       </w:r>
       <w:r>
         <w:br w:type="page"/>
@@ -2391,7 +2506,15 @@
         <w:ind w:left="-5"/>
       </w:pPr>
       <w:r>
-        <w:t>Customer will pay Company the then applicable fees described in the Order Form for the Services and Implementation Services in accordance with the terms therein (the “Fees”). If Customer’s use of the Services exceeds the Service Capacity set forth on the Order Form or otherwise requires the payment of additional fees (per the terms of this Agreement), Customer shall be billed for such usage and Customer agrees to pay the additional fees in the manner provided herein. Company reserves the right to change the Fees or applicable charges and to institute new charges and Fees at the end of the Initial Service Term or then-current renewal term, upon thirty (30) days prior notice to Customer (which may be sent by email). If Customer believes that Company has billed Customer incorrectly, Customer must contact Company no later than 60 days after the closing date on the first billing statement in which the error or problem appeared, in order to receive an adjustment or credit. Inquiries should be directed to Company’s customer support department. Company represents and warrants that it will perform all Services in a professional and workmanlike manner in accordance with generally accepted industry standards, practices, and principles applicable to such Services and shall be responsible for the professional quality, accuracy and completeness required under this agreement.  Company may choose to bill through an invoice, in which case, full payment for invoices issued in any given month must be received by Company thirty (30) days after the mailing date of the invoice. Unpaid amounts are subject to a finance charge of 1.5% per month on any outstanding balance, or the maximum permitted by law, whichever is lower, plus all expenses of collection and may result in immediate termination of Service. Customer shall be responsible for all taxes associated with Services other than U.S. taxes based on Company’s net income.</w:t>
+        <w:t xml:space="preserve">Customer will pay Company the then applicable fees described in the Order Form for the Services and Implementation Services in accordance with the terms therein (the “Fees”). If Customer’s use of the Services exceeds the Service Capacity set forth on the Order Form or otherwise requires the payment of additional fees (per the terms of this Agreement), Customer shall be billed for such usage and Customer agrees to pay the additional fees in the manner provided herein. Company reserves the right to change the Fees or applicable charges and to institute new charges and Fees at the end of the Initial Service Term or then-current renewal term, upon thirty (30) days prior notice to Customer (which may be sent by email). If Customer believes that Company has billed Customer incorrectly, Customer must contact Company no later than 60 days after the closing date on the first billing statement in which the error or problem appeared, </w:t>
+      </w:r>
+      <w:proofErr w:type="gramStart"/>
+      <w:r>
+        <w:t>in order to</w:t>
+      </w:r>
+      <w:proofErr w:type="gramEnd"/>
+      <w:r>
+        <w:t xml:space="preserve"> receive an adjustment or credit. Inquiries should be directed to Company’s customer support department. Company represents and warrants that it will perform all Services in a professional and workmanlike manner in accordance with generally accepted industry standards, practices, and principles applicable to such Services and shall be responsible for the professional quality, accuracy and completeness required under this agreement.  Company may choose to bill through an invoice, in which case, full payment for invoices issued in any given month must be received by Company thirty (30) days after the mailing date of the invoice. Unpaid amounts are subject to a finance charge of 1.5% per month on any outstanding balance, or the maximum permitted by law, whichever is lower, plus all expenses of collection and may result in immediate termination of Service. Customer shall be responsible for all taxes associated with Services other than U.S. taxes based on Company’s net income.</w:t>
       </w:r>
     </w:p>
     <w:p>
@@ -2439,7 +2562,15 @@
         <w:ind w:left="-5"/>
       </w:pPr>
       <w:r>
-        <w:t>Subject to earlier termination as provided below, this Agreement is for the Initial Service Term as specified in the Order Form, and shall be automatically renewed for additional periods of the same duration as the Initial Service Term (collectively, the “Term”), unless either party requests termination at least thirty (30) days prior to the end of the then-current term.</w:t>
+        <w:t xml:space="preserve">Subject to earlier termination as provided below, this Agreement is for the Initial Service Term as specified in the Order Form, and shall be automatically renewed for additional periods of the same duration as the Initial Service Term (collectively, the “Term”), unless </w:t>
+      </w:r>
+      <w:proofErr w:type="gramStart"/>
+      <w:r>
+        <w:t>either party</w:t>
+      </w:r>
+      <w:proofErr w:type="gramEnd"/>
+      <w:r>
+        <w:t xml:space="preserve"> requests termination at least thirty (30) days prior to the end of the then-current term.</w:t>
       </w:r>
     </w:p>
     <w:p>
@@ -2461,7 +2592,15 @@
         <w:ind w:left="-5"/>
       </w:pPr>
       <w:r>
-        <w:t>In addition to any other remedies it may have, either party may also terminate this Agreement upon thirty (30) days’ notice (or without notice in the case of nonpayment), if the other party materially breaches any of the terms or conditions of this Agreement. Customer will pay in full for the Services up to and including the last day on which the Services are provided. All sections of this Agreement which by their nature should survive termination will survive termination, including, without limitation, accrued rights to payment, confidentiality obligations, warranty disclaimers, and limitations of liability.</w:t>
+        <w:t xml:space="preserve">In addition to any other </w:t>
+      </w:r>
+      <w:proofErr w:type="gramStart"/>
+      <w:r>
+        <w:t>remedies</w:t>
+      </w:r>
+      <w:proofErr w:type="gramEnd"/>
+      <w:r>
+        <w:t xml:space="preserve"> it may have, either party may also terminate this Agreement upon thirty (30) days’ notice (or without notice in the case of nonpayment), if the other party materially breaches any of the terms or conditions of this Agreement. Customer will pay in full for the Services up to and including the last day on which the Services are provided. All sections of this Agreement which by their nature should survive termination will survive termination, including, without limitation, accrued rights to payment, confidentiality obligations, warranty disclaimers, and limitations of liability.</w:t>
       </w:r>
     </w:p>
     <w:p>
@@ -3016,7 +3155,15 @@
         <w:ind w:left="-5"/>
       </w:pPr>
       <w:r>
-        <w:t>If any provision of this Agreement is found to be unenforceable or invalid, that provision will be limited or eliminated to the minimum extent necessary so that this Agreement will otherwise remain in full force and effect and enforceable. This Agreement is not assignable, transferable or sub-licensable by Customer except with Company’s prior written consent. Company may transfer and assign any of its rights and obligations under this Agreement without consent. This Agreement is the complete and exclusive statement of the mutual understanding of the parties and supersedes and cancels all previous written and oral agreements, communications and other understandings relating to the subject matter of this Agreement, and that all waivers and modifications must be in a writing signed by both parties, except as otherwise provided herein. No agency, partnership, joint venture, or employment is created as a result of this Agreement and Customer does not have any authority of any kind to bind Company in any respect whatsoever. In any action or proceeding to enforce rights under this Agreement, the prevailing party will be entitled to recover costs and attorneys’ fees. All notices under this Agreement will be in writing and will be deemed to have been duly given when received, if personally delivered; when receipt is electronically confirmed, if transmitted by facsimile or e-mail; the day after it is sent, if sent for next day delivery by recognized overnight delivery service; and upon receipt, if sent by certified or registered mail, return receipt requested. This Agreement shall be governed by the laws of the State of North Carolina without regard to its conflict of law's provisions. The parties shall work together in good faith to issue a least one mutually agreed upon press release within 90 days of the Effective Date, and Customer otherwise agrees to reasonably cooperate with Company to serve as a reference account up.</w:t>
+        <w:t xml:space="preserve">If any provision of this Agreement is found to be unenforceable or invalid, that provision will be limited or eliminated to the minimum extent necessary so that this Agreement will otherwise remain in full force and effect and enforceable. This Agreement is not assignable, transferable or sub-licensable by Customer except with Company’s prior written consent. Company may transfer and assign any of its rights and obligations under this Agreement without consent. This Agreement is the complete and exclusive statement of the mutual understanding of the parties and supersedes and cancels all previous written and oral agreements, communications and other understandings relating to the subject matter of this Agreement, and that all waivers and modifications must be in a writing signed by both parties, except as otherwise provided herein. No agency, partnership, joint venture, or employment is created </w:t>
+      </w:r>
+      <w:proofErr w:type="gramStart"/>
+      <w:r>
+        <w:t>as a result of</w:t>
+      </w:r>
+      <w:proofErr w:type="gramEnd"/>
+      <w:r>
+        <w:t xml:space="preserve"> this Agreement and Customer does not have any authority of any kind to bind Company in any respect whatsoever. In any action or proceeding to enforce rights under this Agreement, the prevailing party will be entitled to recover costs and attorneys’ fees. All notices under this Agreement will be in writing and will be deemed to have been duly given when received, if personally delivered; when receipt is electronically confirmed, if transmitted by facsimile or e-mail; the day after it is sent, if sent for next day delivery by recognized overnight delivery service; and upon receipt, if sent by certified or registered mail, return receipt requested. This Agreement shall be governed by the laws of the State of North Carolina without regard to its conflict of law's provisions. The parties shall work together in good faith to issue a least one mutually agreed upon press release within 90 days of the Effective Date, and Customer otherwise agrees to reasonably cooperate with Company to serve as a reference account up.</w:t>
       </w:r>
     </w:p>
     <w:p>
@@ -6529,6 +6676,49 @@
       </w:tblCellMar>
     </w:tblPr>
   </w:style>
+  <w:style w:type="table" w:customStyle="1" w:styleId="PDRowItem">
+    <w:name w:val="PDRowItem"/>
+    <w:uiPriority w:val="99"/>
+    <w:rsid w:val="007D0C79"/>
+    <w:pPr>
+      <w:spacing w:after="200" w:line="276" w:lineRule="auto"/>
+    </w:pPr>
+    <w:rPr>
+      <w:rFonts w:eastAsiaTheme="minorHAnsi"/>
+      <w:kern w:val="0"/>
+      <w:sz w:val="22"/>
+      <w:szCs w:val="22"/>
+      <w:lang w:val="en-US" w:eastAsia="en-US"/>
+      <w14:ligatures w14:val="none"/>
+    </w:rPr>
+    <w:tblPr>
+      <w:tblCellMar>
+        <w:top w:w="0" w:type="dxa"/>
+        <w:left w:w="0" w:type="dxa"/>
+        <w:bottom w:w="350" w:type="dxa"/>
+        <w:right w:w="180" w:type="dxa"/>
+      </w:tblCellMar>
+    </w:tblPr>
+  </w:style>
+  <w:style w:type="paragraph" w:customStyle="1" w:styleId="PDParagraphDefault">
+    <w:name w:val="PDParagraphDefault"/>
+    <w:basedOn w:val="Normal"/>
+    <w:uiPriority w:val="99"/>
+    <w:rsid w:val="007D0C79"/>
+    <w:pPr>
+      <w:spacing w:after="0" w:line="300" w:lineRule="auto"/>
+      <w:ind w:left="0" w:firstLine="0"/>
+      <w:jc w:val="left"/>
+    </w:pPr>
+    <w:rPr>
+      <w:rFonts w:eastAsiaTheme="minorHAnsi"/>
+      <w:kern w:val="0"/>
+      <w:sz w:val="21"/>
+      <w:szCs w:val="21"/>
+      <w:lang w:val="en-US" w:eastAsia="en-US"/>
+      <w14:ligatures w14:val="none"/>
+    </w:rPr>
+  </w:style>
 </w:styles>
 </file>
 

</xml_diff>

<commit_message>
fixed the 0 GB issue and added separate overage charges for the selected exhibits
</commit_message>
<xml_diff>
--- a/backend-templates/MultiCombinations.docx
+++ b/backend-templates/MultiCombinations.docx
@@ -8,34 +8,18 @@
         <w:ind w:left="0" w:firstLine="0"/>
         <w:jc w:val="center"/>
       </w:pPr>
-      <w:proofErr w:type="spellStart"/>
       <w:r>
         <w:rPr>
           <w:b/>
         </w:rPr>
-        <w:t>CloudFuze</w:t>
-      </w:r>
-      <w:proofErr w:type="spellEnd"/>
-      <w:r>
-        <w:rPr>
-          <w:b/>
-        </w:rPr>
-        <w:t xml:space="preserve"> Purchase Agreement for </w:t>
+        <w:t xml:space="preserve">CloudFuze Purchase Agreement for </w:t>
       </w:r>
       <w:r>
         <w:rPr>
           <w:b/>
           <w:bCs/>
         </w:rPr>
-        <w:t>{{</w:t>
-      </w:r>
-      <w:proofErr w:type="spellStart"/>
-      <w:r>
-        <w:rPr>
-          <w:b/>
-          <w:bCs/>
-        </w:rPr>
-        <w:t>Company</w:t>
+        <w:t>{{Company</w:t>
       </w:r>
       <w:r>
         <w:rPr>
@@ -51,16 +35,7 @@
           <w:bCs/>
           <w:spacing w:val="-2"/>
         </w:rPr>
-        <w:t>Name</w:t>
-      </w:r>
-      <w:proofErr w:type="spellEnd"/>
-      <w:r>
-        <w:rPr>
-          <w:b/>
-          <w:bCs/>
-          <w:spacing w:val="-2"/>
-        </w:rPr>
-        <w:t>}}</w:t>
+        <w:t>Name}}</w:t>
       </w:r>
     </w:p>
     <w:p>
@@ -86,17 +61,7 @@
           <w:sz w:val="21"/>
           <w:szCs w:val="21"/>
         </w:rPr>
-        <w:t>{{</w:t>
-      </w:r>
-      <w:proofErr w:type="spellStart"/>
-      <w:r>
-        <w:rPr>
-          <w:b/>
-          <w:bCs/>
-          <w:sz w:val="21"/>
-          <w:szCs w:val="21"/>
-        </w:rPr>
-        <w:t>Company</w:t>
+        <w:t>{{Company</w:t>
       </w:r>
       <w:r>
         <w:rPr>
@@ -116,9 +81,8 @@
           <w:sz w:val="21"/>
           <w:szCs w:val="21"/>
         </w:rPr>
-        <w:t>Name</w:t>
-      </w:r>
-      <w:proofErr w:type="spellEnd"/>
+        <w:t>Name}}</w:t>
+      </w:r>
       <w:r>
         <w:rPr>
           <w:b/>
@@ -127,40 +91,14 @@
           <w:sz w:val="21"/>
           <w:szCs w:val="21"/>
         </w:rPr>
-        <w:t>}}</w:t>
-      </w:r>
-      <w:r>
-        <w:rPr>
-          <w:b/>
-          <w:bCs/>
-          <w:spacing w:val="-2"/>
+        <w:t xml:space="preserve"> </w:t>
+      </w:r>
+      <w:r>
+        <w:rPr>
           <w:sz w:val="21"/>
           <w:szCs w:val="21"/>
         </w:rPr>
-        <w:t xml:space="preserve"> </w:t>
-      </w:r>
-      <w:r>
-        <w:rPr>
-          <w:sz w:val="21"/>
-          <w:szCs w:val="21"/>
-        </w:rPr>
-        <w:t xml:space="preserve">with pricing for use of the </w:t>
-      </w:r>
-      <w:proofErr w:type="spellStart"/>
-      <w:r>
-        <w:rPr>
-          <w:sz w:val="21"/>
-          <w:szCs w:val="21"/>
-        </w:rPr>
-        <w:t>CloudFuze’s</w:t>
-      </w:r>
-      <w:proofErr w:type="spellEnd"/>
-      <w:r>
-        <w:rPr>
-          <w:sz w:val="21"/>
-          <w:szCs w:val="21"/>
-        </w:rPr>
-        <w:t xml:space="preserve"> X-Change Enterprise Data Migration Solution:</w:t>
+        <w:t>with pricing for use of the CloudFuze’s X-Change Enterprise Data Migration Solution:</w:t>
       </w:r>
     </w:p>
     <w:p>
@@ -310,21 +248,12 @@
               <w:ind w:left="66" w:firstLine="0"/>
               <w:jc w:val="center"/>
             </w:pPr>
-            <w:proofErr w:type="gramStart"/>
             <w:r>
               <w:rPr>
                 <w:b/>
                 <w:sz w:val="21"/>
               </w:rPr>
-              <w:t>Price(</w:t>
-            </w:r>
-            <w:proofErr w:type="gramEnd"/>
-            <w:r>
-              <w:rPr>
-                <w:b/>
-                <w:sz w:val="21"/>
-              </w:rPr>
-              <w:t>USD)</w:t>
+              <w:t>Price(USD)</w:t>
             </w:r>
           </w:p>
         </w:tc>
@@ -440,23 +369,7 @@
                 <w:sz w:val="20"/>
                 <w:szCs w:val="20"/>
               </w:rPr>
-              <w:t>{{</w:t>
-            </w:r>
-            <w:proofErr w:type="spellStart"/>
-            <w:r>
-              <w:rPr>
-                <w:sz w:val="20"/>
-                <w:szCs w:val="20"/>
-              </w:rPr>
-              <w:t>exhibitType</w:t>
-            </w:r>
-            <w:proofErr w:type="spellEnd"/>
-            <w:r>
-              <w:rPr>
-                <w:sz w:val="20"/>
-                <w:szCs w:val="20"/>
-              </w:rPr>
-              <w:t>}}</w:t>
+              <w:t>{{exhibitType}}</w:t>
             </w:r>
           </w:p>
         </w:tc>
@@ -488,25 +401,7 @@
                 <w:sz w:val="20"/>
                 <w:szCs w:val="20"/>
               </w:rPr>
-              <w:t>{{</w:t>
-            </w:r>
-            <w:proofErr w:type="spellStart"/>
-            <w:r>
-              <w:rPr>
-                <w:bCs/>
-                <w:sz w:val="20"/>
-                <w:szCs w:val="20"/>
-              </w:rPr>
-              <w:t>exhibitDesc</w:t>
-            </w:r>
-            <w:proofErr w:type="spellEnd"/>
-            <w:r>
-              <w:rPr>
-                <w:bCs/>
-                <w:sz w:val="20"/>
-                <w:szCs w:val="20"/>
-              </w:rPr>
-              <w:t>}}</w:t>
+              <w:t>{{exhibitDesc}}</w:t>
             </w:r>
           </w:p>
         </w:tc>
@@ -535,23 +430,7 @@
                 <w:sz w:val="20"/>
                 <w:szCs w:val="20"/>
               </w:rPr>
-              <w:t>{{</w:t>
-            </w:r>
-            <w:proofErr w:type="spellStart"/>
-            <w:r>
-              <w:rPr>
-                <w:sz w:val="20"/>
-                <w:szCs w:val="20"/>
-              </w:rPr>
-              <w:t>exhibitPrice</w:t>
-            </w:r>
-            <w:proofErr w:type="spellEnd"/>
-            <w:r>
-              <w:rPr>
-                <w:sz w:val="20"/>
-                <w:szCs w:val="20"/>
-              </w:rPr>
-              <w:t>}}</w:t>
+              <w:t>{{exhibitPrice}}</w:t>
             </w:r>
           </w:p>
         </w:tc>
@@ -810,25 +689,7 @@
                 <w:sz w:val="20"/>
                 <w:szCs w:val="20"/>
               </w:rPr>
-              <w:t>{{</w:t>
-            </w:r>
-            <w:proofErr w:type="spellStart"/>
-            <w:r>
-              <w:rPr>
-                <w:bCs/>
-                <w:sz w:val="20"/>
-                <w:szCs w:val="20"/>
-              </w:rPr>
-              <w:t>Duration_of_months</w:t>
-            </w:r>
-            <w:proofErr w:type="spellEnd"/>
-            <w:r>
-              <w:rPr>
-                <w:bCs/>
-                <w:sz w:val="20"/>
-                <w:szCs w:val="20"/>
-              </w:rPr>
-              <w:t>}}</w:t>
+              <w:t>{{Duration_of_months}}</w:t>
             </w:r>
             <w:r>
               <w:rPr>
@@ -878,23 +739,7 @@
                 <w:szCs w:val="20"/>
               </w:rPr>
               <w:lastRenderedPageBreak/>
-              <w:t>{{</w:t>
-            </w:r>
-            <w:proofErr w:type="spellStart"/>
-            <w:r>
-              <w:rPr>
-                <w:sz w:val="20"/>
-                <w:szCs w:val="20"/>
-              </w:rPr>
-              <w:t>price_migration</w:t>
-            </w:r>
-            <w:proofErr w:type="spellEnd"/>
-            <w:r>
-              <w:rPr>
-                <w:sz w:val="20"/>
-                <w:szCs w:val="20"/>
-              </w:rPr>
-              <w:t>}}</w:t>
+              <w:t>{{price_migration}}</w:t>
             </w:r>
           </w:p>
         </w:tc>
@@ -997,21 +842,7 @@
               <w:rPr>
                 <w:sz w:val="19"/>
               </w:rPr>
-              <w:t>{{</w:t>
-            </w:r>
-            <w:proofErr w:type="spellStart"/>
-            <w:r>
-              <w:rPr>
-                <w:sz w:val="19"/>
-              </w:rPr>
-              <w:t>serverDescription</w:t>
-            </w:r>
-            <w:proofErr w:type="spellEnd"/>
-            <w:r>
-              <w:rPr>
-                <w:sz w:val="19"/>
-              </w:rPr>
-              <w:t>}}</w:t>
+              <w:t>{{serverDescription}}</w:t>
             </w:r>
             <w:r>
               <w:rPr>
@@ -1023,21 +854,7 @@
               <w:rPr>
                 <w:sz w:val="19"/>
               </w:rPr>
-              <w:t>{{</w:t>
-            </w:r>
-            <w:proofErr w:type="spellStart"/>
-            <w:r>
-              <w:rPr>
-                <w:sz w:val="19"/>
-              </w:rPr>
-              <w:t>combinationName</w:t>
-            </w:r>
-            <w:proofErr w:type="spellEnd"/>
-            <w:r>
-              <w:rPr>
-                <w:sz w:val="19"/>
-              </w:rPr>
-              <w:t>}}</w:t>
+              <w:t>{{combinationName}}</w:t>
             </w:r>
             <w:r>
               <w:rPr>
@@ -1050,21 +867,7 @@
                 <w:sz w:val="19"/>
               </w:rPr>
               <w:br/>
-              <w:t>Instance Valid for {{</w:t>
-            </w:r>
-            <w:proofErr w:type="spellStart"/>
-            <w:r>
-              <w:rPr>
-                <w:sz w:val="19"/>
-              </w:rPr>
-              <w:t>serverMonths</w:t>
-            </w:r>
-            <w:proofErr w:type="spellEnd"/>
-            <w:r>
-              <w:rPr>
-                <w:sz w:val="19"/>
-              </w:rPr>
-              <w:t>}} Months</w:t>
+              <w:t>Instance Valid for {{serverMonths}} Months</w:t>
             </w:r>
           </w:p>
           <w:p>
@@ -1125,23 +928,7 @@
                 <w:sz w:val="20"/>
                 <w:szCs w:val="20"/>
               </w:rPr>
-              <w:t>{{</w:t>
-            </w:r>
-            <w:proofErr w:type="spellStart"/>
-            <w:r>
-              <w:rPr>
-                <w:sz w:val="20"/>
-                <w:szCs w:val="20"/>
-              </w:rPr>
-              <w:t>serverPrice</w:t>
-            </w:r>
-            <w:proofErr w:type="spellEnd"/>
-            <w:r>
-              <w:rPr>
-                <w:sz w:val="20"/>
-                <w:szCs w:val="20"/>
-              </w:rPr>
-              <w:t>}}</w:t>
+              <w:t>{{serverPrice}}</w:t>
             </w:r>
           </w:p>
           <w:p>
@@ -1321,33 +1108,15 @@
                 <w:b/>
                 <w:sz w:val="19"/>
               </w:rPr>
-              <w:t>{{</w:t>
+              <w:t>{{discount_percent}}</w:t>
             </w:r>
-            <w:proofErr w:type="spellStart"/>
             <w:r>
               <w:rPr>
                 <w:b/>
                 <w:sz w:val="19"/>
               </w:rPr>
-              <w:t>discount_percent</w:t>
-            </w:r>
-            <w:proofErr w:type="spellEnd"/>
-            <w:proofErr w:type="gramStart"/>
-            <w:r>
-              <w:rPr>
-                <w:b/>
-                <w:sz w:val="19"/>
-              </w:rPr>
-              <w:t>}}</w:t>
-            </w:r>
-            <w:r>
-              <w:rPr>
-                <w:b/>
-                <w:sz w:val="19"/>
-              </w:rPr>
               <w:t>%</w:t>
             </w:r>
-            <w:proofErr w:type="gramEnd"/>
             <w:r>
               <w:rPr>
                 <w:bCs/>
@@ -1383,23 +1152,7 @@
                 <w:sz w:val="20"/>
                 <w:szCs w:val="20"/>
               </w:rPr>
-              <w:t>{{</w:t>
-            </w:r>
-            <w:proofErr w:type="spellStart"/>
-            <w:r>
-              <w:rPr>
-                <w:sz w:val="20"/>
-                <w:szCs w:val="20"/>
-              </w:rPr>
-              <w:t>discount_amount</w:t>
-            </w:r>
-            <w:proofErr w:type="spellEnd"/>
-            <w:r>
-              <w:rPr>
-                <w:sz w:val="20"/>
-                <w:szCs w:val="20"/>
-              </w:rPr>
-              <w:t>}}</w:t>
+              <w:t>{{discount_amount}}</w:t>
             </w:r>
           </w:p>
         </w:tc>
@@ -1448,51 +1201,15 @@
           <w:sz w:val="20"/>
           <w:szCs w:val="20"/>
         </w:rPr>
-        <w:t xml:space="preserve">  </w:t>
-      </w:r>
-      <w:proofErr w:type="gramStart"/>
+        <w:t xml:space="preserve">    </w:t>
+      </w:r>
       <w:r>
         <w:rPr>
           <w:b/>
           <w:sz w:val="20"/>
           <w:szCs w:val="20"/>
         </w:rPr>
-        <w:t xml:space="preserve">  </w:t>
-      </w:r>
-      <w:r>
-        <w:rPr>
-          <w:b/>
-          <w:sz w:val="20"/>
-          <w:szCs w:val="20"/>
-        </w:rPr>
-        <w:t xml:space="preserve"> {</w:t>
-      </w:r>
-      <w:proofErr w:type="gramEnd"/>
-      <w:r>
-        <w:rPr>
-          <w:b/>
-          <w:sz w:val="20"/>
-          <w:szCs w:val="20"/>
-        </w:rPr>
-        <w:t>{</w:t>
-      </w:r>
-      <w:proofErr w:type="spellStart"/>
-      <w:r>
-        <w:rPr>
-          <w:b/>
-          <w:sz w:val="20"/>
-          <w:szCs w:val="20"/>
-        </w:rPr>
-        <w:t>total_price_discount</w:t>
-      </w:r>
-      <w:proofErr w:type="spellEnd"/>
-      <w:r>
-        <w:rPr>
-          <w:b/>
-          <w:sz w:val="20"/>
-          <w:szCs w:val="20"/>
-        </w:rPr>
-        <w:t>}}</w:t>
+        <w:t xml:space="preserve"> {{total_price_discount}}</w:t>
       </w:r>
       <w:r>
         <w:rPr>
@@ -1610,162 +1327,51 @@
     </w:p>
     <w:p>
       <w:pPr>
-        <w:numPr>
-          <w:ilvl w:val="0"/>
-          <w:numId w:val="1"/>
-        </w:numPr>
         <w:spacing w:after="314" w:line="265" w:lineRule="auto"/>
-        <w:ind w:hanging="375"/>
+        <w:ind w:left="660" w:firstLine="0"/>
         <w:jc w:val="left"/>
         <w:rPr>
+          <w:bCs/>
           <w:sz w:val="21"/>
           <w:szCs w:val="21"/>
         </w:rPr>
       </w:pPr>
       <w:r>
+        <w:rPr>
+          <w:bCs/>
+          <w:sz w:val="21"/>
+          <w:szCs w:val="21"/>
+        </w:rPr>
+        <w:t>{{#exhibits}}Overage Charges for {{exhibitCombinationName}}: {{exhibitOveragePerUser}} per User | {{exhibitOveragePerServer}} per server per month{{#exhibitOveragePerGB}} | {{exhibitOveragePerGB}} per GB{{/exhibitOveragePerGB}}</w:t>
+      </w:r>
+    </w:p>
+    <w:p>
+      <w:pPr>
+        <w:spacing w:after="314" w:line="265" w:lineRule="auto"/>
+        <w:ind w:left="660" w:firstLine="0"/>
+        <w:jc w:val="left"/>
         <w:rPr>
           <w:b/>
           <w:sz w:val="21"/>
           <w:szCs w:val="21"/>
         </w:rPr>
-        <w:t>Overage Charges:</w:t>
-      </w:r>
-      <w:r>
-        <w:rPr>
-          <w:sz w:val="21"/>
-          <w:szCs w:val="21"/>
-        </w:rPr>
-        <w:t xml:space="preserve"> </w:t>
-      </w:r>
-      <w:bookmarkStart w:id="0" w:name="_Hlk214907252"/>
-      <w:r>
-        <w:rPr>
-          <w:sz w:val="21"/>
-          <w:szCs w:val="21"/>
-        </w:rPr>
-        <w:t>{{</w:t>
-      </w:r>
-      <w:bookmarkStart w:id="1" w:name="_Hlk210928552"/>
-      <w:bookmarkStart w:id="2" w:name="_Hlk212118340"/>
-      <w:proofErr w:type="spellStart"/>
-      <w:r>
-        <w:rPr>
-          <w:sz w:val="21"/>
-          <w:szCs w:val="21"/>
-        </w:rPr>
-        <w:t>per_user_cost</w:t>
-      </w:r>
-      <w:proofErr w:type="spellEnd"/>
-      <w:r>
-        <w:rPr>
-          <w:sz w:val="21"/>
-          <w:szCs w:val="21"/>
-        </w:rPr>
-        <w:t>}}</w:t>
-      </w:r>
-      <w:r>
-        <w:rPr>
-          <w:b/>
+      </w:pPr>
+      <w:r>
+        <w:rPr>
           <w:bCs/>
           <w:sz w:val="21"/>
           <w:szCs w:val="21"/>
         </w:rPr>
-        <w:t xml:space="preserve"> </w:t>
-      </w:r>
-      <w:r>
-        <w:rPr>
-          <w:sz w:val="21"/>
-          <w:szCs w:val="21"/>
-        </w:rPr>
-        <w:t>per User | {{</w:t>
-      </w:r>
-      <w:proofErr w:type="spellStart"/>
-      <w:r>
-        <w:rPr>
-          <w:sz w:val="21"/>
-          <w:szCs w:val="21"/>
-        </w:rPr>
-        <w:t>instance_type_cost</w:t>
-      </w:r>
-      <w:proofErr w:type="spellEnd"/>
-      <w:r>
-        <w:rPr>
-          <w:sz w:val="21"/>
-          <w:szCs w:val="21"/>
-        </w:rPr>
-        <w:t>}}</w:t>
-      </w:r>
-      <w:r>
-        <w:rPr>
-          <w:b/>
+        <w:t>{{/exhibits}}</w:t>
+      </w:r>
+      <w:r>
+        <w:rPr>
           <w:bCs/>
           <w:sz w:val="21"/>
           <w:szCs w:val="21"/>
         </w:rPr>
-        <w:t xml:space="preserve"> </w:t>
-      </w:r>
-      <w:r>
-        <w:rPr>
-          <w:sz w:val="21"/>
-          <w:szCs w:val="21"/>
-        </w:rPr>
-        <w:t>per server per month</w:t>
-      </w:r>
-      <w:bookmarkEnd w:id="1"/>
-      <w:r>
-        <w:rPr>
-          <w:sz w:val="21"/>
-          <w:szCs w:val="21"/>
-        </w:rPr>
-        <w:t xml:space="preserve"> </w:t>
-      </w:r>
-      <w:r>
-        <w:rPr>
-          <w:sz w:val="21"/>
-          <w:szCs w:val="21"/>
-        </w:rPr>
-        <w:t>| {{</w:t>
-      </w:r>
-      <w:proofErr w:type="spellStart"/>
-      <w:r>
-        <w:rPr>
-          <w:sz w:val="21"/>
-          <w:szCs w:val="21"/>
-        </w:rPr>
-        <w:t>per_data_cost</w:t>
-      </w:r>
-      <w:proofErr w:type="spellEnd"/>
-      <w:r>
-        <w:rPr>
-          <w:sz w:val="21"/>
-          <w:szCs w:val="21"/>
-        </w:rPr>
-        <w:t>}} per GB</w:t>
-      </w:r>
-      <w:r>
-        <w:rPr>
-          <w:sz w:val="21"/>
-          <w:szCs w:val="21"/>
-        </w:rPr>
-        <w:t>.</w:t>
-      </w:r>
-      <w:bookmarkEnd w:id="0"/>
-      <w:bookmarkEnd w:id="2"/>
-    </w:p>
-    <w:p>
-      <w:pPr>
-        <w:numPr>
-          <w:ilvl w:val="0"/>
-          <w:numId w:val="1"/>
-        </w:numPr>
-        <w:spacing w:after="625" w:line="265" w:lineRule="auto"/>
-        <w:ind w:hanging="375"/>
-        <w:jc w:val="left"/>
-        <w:rPr>
-          <w:sz w:val="21"/>
-          <w:szCs w:val="21"/>
-        </w:rPr>
-      </w:pPr>
+        <w:br/>
+      </w:r>
       <w:r>
         <w:rPr>
           <w:b/>
@@ -1781,47 +1387,15 @@
         </w:rPr>
         <w:t xml:space="preserve"> </w:t>
       </w:r>
-      <w:bookmarkStart w:id="3" w:name="_Hlk210928566"/>
+      <w:bookmarkStart w:id="0" w:name="_Hlk210928566"/>
       <w:r>
         <w:rPr>
           <w:sz w:val="21"/>
           <w:szCs w:val="21"/>
         </w:rPr>
-        <w:t>{{</w:t>
-      </w:r>
-      <w:proofErr w:type="spellStart"/>
-      <w:r>
-        <w:rPr>
-          <w:sz w:val="21"/>
-          <w:szCs w:val="21"/>
-        </w:rPr>
-        <w:t>Start_date</w:t>
-      </w:r>
-      <w:proofErr w:type="spellEnd"/>
-      <w:r>
-        <w:rPr>
-          <w:sz w:val="21"/>
-          <w:szCs w:val="21"/>
-        </w:rPr>
-        <w:t>}} till {{</w:t>
-      </w:r>
-      <w:proofErr w:type="spellStart"/>
-      <w:r>
-        <w:rPr>
-          <w:sz w:val="21"/>
-          <w:szCs w:val="21"/>
-        </w:rPr>
-        <w:t>End_date</w:t>
-      </w:r>
-      <w:proofErr w:type="spellEnd"/>
-      <w:r>
-        <w:rPr>
-          <w:sz w:val="21"/>
-          <w:szCs w:val="21"/>
-        </w:rPr>
-        <w:t>}}</w:t>
-      </w:r>
-      <w:bookmarkEnd w:id="3"/>
+        <w:t>{{Start_date}} till {{End_date}}</w:t>
+      </w:r>
+      <w:bookmarkEnd w:id="0"/>
     </w:p>
     <w:p>
       <w:pPr>
@@ -1864,7 +1438,7 @@
         </w:rPr>
         <w:t xml:space="preserve">This SaaS Services Agreement (“Agreement”) is entered on this </w:t>
       </w:r>
-      <w:bookmarkStart w:id="4" w:name="_Hlk210928581"/>
+      <w:bookmarkStart w:id="1" w:name="_Hlk210928581"/>
       <w:r>
         <w:rPr>
           <w:b/>
@@ -1874,7 +1448,7 @@
         </w:rPr>
         <w:t>{{Date}}</w:t>
       </w:r>
-      <w:bookmarkEnd w:id="4"/>
+      <w:bookmarkEnd w:id="1"/>
       <w:r>
         <w:rPr>
           <w:sz w:val="21"/>
@@ -1891,23 +1465,13 @@
           <w:sz w:val="21"/>
         </w:rPr>
       </w:pPr>
-      <w:proofErr w:type="spellStart"/>
       <w:r>
         <w:rPr>
           <w:b/>
           <w:sz w:val="21"/>
           <w:szCs w:val="21"/>
         </w:rPr>
-        <w:t>CloudFuze</w:t>
-      </w:r>
-      <w:proofErr w:type="spellEnd"/>
-      <w:r>
-        <w:rPr>
-          <w:b/>
-          <w:sz w:val="21"/>
-          <w:szCs w:val="21"/>
-        </w:rPr>
-        <w:t>, Inc.</w:t>
+        <w:t>CloudFuze, Inc.</w:t>
       </w:r>
       <w:r>
         <w:rPr>
@@ -2112,25 +1676,7 @@
                 <w:bCs/>
                 <w:u w:val="single"/>
               </w:rPr>
-              <w:t xml:space="preserve">For </w:t>
-            </w:r>
-            <w:proofErr w:type="spellStart"/>
-            <w:r>
-              <w:rPr>
-                <w:b/>
-                <w:bCs/>
-                <w:u w:val="single"/>
-              </w:rPr>
-              <w:t>CloudFuze</w:t>
-            </w:r>
-            <w:proofErr w:type="spellEnd"/>
-            <w:r>
-              <w:rPr>
-                <w:b/>
-                <w:bCs/>
-                <w:u w:val="single"/>
-              </w:rPr>
-              <w:t>, Inc.</w:t>
+              <w:t>For CloudFuze, Inc.</w:t>
             </w:r>
           </w:p>
           <w:p>
@@ -2147,13 +1693,8 @@
             <w:pPr>
               <w:pStyle w:val="PDParagraphDefault"/>
             </w:pPr>
-            <w:proofErr w:type="gramStart"/>
             <w:r>
-              <w:t>By :</w:t>
-            </w:r>
-            <w:proofErr w:type="gramEnd"/>
-            <w:r>
-              <w:t xml:space="preserve">     _________________________________</w:t>
+              <w:t>By :     _________________________________</w:t>
             </w:r>
           </w:p>
           <w:p>
@@ -2178,13 +1719,8 @@
             <w:pPr>
               <w:pStyle w:val="PDParagraphDefault"/>
             </w:pPr>
-            <w:proofErr w:type="gramStart"/>
             <w:r>
-              <w:t>Title :</w:t>
-            </w:r>
-            <w:proofErr w:type="gramEnd"/>
-            <w:r>
-              <w:t xml:space="preserve">   _________________________________</w:t>
+              <w:t>Title :   _________________________________</w:t>
             </w:r>
           </w:p>
           <w:p>
@@ -2196,13 +1732,8 @@
             <w:pPr>
               <w:pStyle w:val="PDParagraphDefault"/>
             </w:pPr>
-            <w:proofErr w:type="gramStart"/>
             <w:r>
-              <w:t>Date :</w:t>
-            </w:r>
-            <w:proofErr w:type="gramEnd"/>
-            <w:r>
-              <w:t xml:space="preserve">  _________________________________</w:t>
+              <w:t>Date :  _________________________________</w:t>
             </w:r>
           </w:p>
         </w:tc>
@@ -2228,16 +1759,7 @@
                 <w:bCs/>
                 <w:u w:val="single"/>
               </w:rPr>
-              <w:t>{{</w:t>
-            </w:r>
-            <w:proofErr w:type="spellStart"/>
-            <w:r>
-              <w:rPr>
-                <w:b/>
-                <w:bCs/>
-                <w:u w:val="single"/>
-              </w:rPr>
-              <w:t>Company</w:t>
+              <w:t>{{Company</w:t>
             </w:r>
             <w:r>
               <w:rPr>
@@ -2255,17 +1777,7 @@
                 <w:spacing w:val="-2"/>
                 <w:u w:val="single"/>
               </w:rPr>
-              <w:t>Name</w:t>
-            </w:r>
-            <w:proofErr w:type="spellEnd"/>
-            <w:r>
-              <w:rPr>
-                <w:b/>
-                <w:bCs/>
-                <w:spacing w:val="-2"/>
-                <w:u w:val="single"/>
-              </w:rPr>
-              <w:t>}}</w:t>
+              <w:t>Name}}</w:t>
             </w:r>
           </w:p>
           <w:p>
@@ -2282,13 +1794,8 @@
             <w:pPr>
               <w:pStyle w:val="PDParagraphDefault"/>
             </w:pPr>
-            <w:proofErr w:type="gramStart"/>
             <w:r>
-              <w:t>By :</w:t>
-            </w:r>
-            <w:proofErr w:type="gramEnd"/>
-            <w:r>
-              <w:t xml:space="preserve">     _________________________________</w:t>
+              <w:t>By :     _________________________________</w:t>
             </w:r>
           </w:p>
           <w:p>
@@ -2313,13 +1820,8 @@
             <w:pPr>
               <w:pStyle w:val="PDParagraphDefault"/>
             </w:pPr>
-            <w:proofErr w:type="gramStart"/>
             <w:r>
-              <w:t>Title :</w:t>
-            </w:r>
-            <w:proofErr w:type="gramEnd"/>
-            <w:r>
-              <w:t xml:space="preserve">   _________________________________</w:t>
+              <w:t>Title :   _________________________________</w:t>
             </w:r>
           </w:p>
           <w:p>
@@ -2331,13 +1833,8 @@
             <w:pPr>
               <w:pStyle w:val="PDParagraphDefault"/>
             </w:pPr>
-            <w:proofErr w:type="gramStart"/>
             <w:r>
-              <w:t>Date :</w:t>
-            </w:r>
-            <w:proofErr w:type="gramEnd"/>
-            <w:r>
-              <w:t xml:space="preserve">  _________________________________</w:t>
+              <w:t>Date :  _________________________________</w:t>
             </w:r>
           </w:p>
         </w:tc>
@@ -2429,39 +1926,7 @@
         <w:ind w:left="-5"/>
       </w:pPr>
       <w:r>
-        <w:t>Each party (the “Receiving Party”) understands that the other party (the “Disclosing Party”) has disclosed or may disclose business, technical or financial information relating to the Disclosing Party’s business (hereinafter referred to as “Proprietary Information” of the Disclosing Party). Proprietary Information of Company includes non-public information regarding features, functionality and performance of the Service. Proprietary Information of Customer includes non-public data provided by Customer to Company to enable the provision of the Services (“Customer Data”). The Receiving Party agrees: (</w:t>
-      </w:r>
-      <w:proofErr w:type="spellStart"/>
-      <w:r>
-        <w:t>i</w:t>
-      </w:r>
-      <w:proofErr w:type="spellEnd"/>
-      <w:r>
-        <w:t xml:space="preserve">) to take reasonable precautions to protect such Proprietary Information, and (ii) not to use (except in performance of the Services or as otherwise permitted herein) or divulge to any third person any such Proprietary Information. The Disclosing Party agrees that the foregoing shall not apply with respect to any information after five (5) years following the disclosure thereof or any information that the Receiving Party can document (a) is or becomes generally available to the public, or (b) was in its possession or known by </w:t>
-      </w:r>
-      <w:proofErr w:type="spellStart"/>
-      <w:r>
-        <w:t>it</w:t>
-      </w:r>
-      <w:proofErr w:type="spellEnd"/>
-      <w:r>
-        <w:t xml:space="preserve"> prior to receipt from the Disclosing Party, or (c) was rightfully disclosed to it without restriction by a third party, or (d) was independently developed without use of any Proprietary Information of the Disclosing Party or (e) is required to be disclosed by law. Customer shall own all right, title and interest in and to the Customer Data, as well as any data that is based on or derived from the Customer Data and provided to Customer as part of the Services. Company shall own and retain all right, title and interest in and to (a) the Services and Software, all improvements, enhancements or modifications thereto, (b) any software, applications, inventions or other technology developed in connection with Implementation Services or support, and (c) all intellectual property rights related to any of the foregoing. Notwithstanding anything to the contrary, Company shall have the right collect and </w:t>
-      </w:r>
-      <w:proofErr w:type="spellStart"/>
-      <w:r>
-        <w:t>analyze</w:t>
-      </w:r>
-      <w:proofErr w:type="spellEnd"/>
-      <w:r>
-        <w:t xml:space="preserve"> data and other information relating to the provision, use and performance of various aspects of the Services and related systems and technologies (including, without limitation, information concerning Customer Data and data derived there from), and Company will be free (during and after the term hereof) to (</w:t>
-      </w:r>
-      <w:proofErr w:type="spellStart"/>
-      <w:r>
-        <w:t>i</w:t>
-      </w:r>
-      <w:proofErr w:type="spellEnd"/>
-      <w:r>
-        <w:t>) use such information and data to improve and enhance the Services and for other development, diagnostic and corrective purposes in connection with the Services and other Company offerings, and (ii) disclose such data solely in aggregate or other de-identified form in connection with its business. No rights or licenses are granted except as expressly set forth herein.</w:t>
+        <w:t>Each party (the “Receiving Party”) understands that the other party (the “Disclosing Party”) has disclosed or may disclose business, technical or financial information relating to the Disclosing Party’s business (hereinafter referred to as “Proprietary Information” of the Disclosing Party). Proprietary Information of Company includes non-public information regarding features, functionality and performance of the Service. Proprietary Information of Customer includes non-public data provided by Customer to Company to enable the provision of the Services (“Customer Data”). The Receiving Party agrees: (i) to take reasonable precautions to protect such Proprietary Information, and (ii) not to use (except in performance of the Services or as otherwise permitted herein) or divulge to any third person any such Proprietary Information. The Disclosing Party agrees that the foregoing shall not apply with respect to any information after five (5) years following the disclosure thereof or any information that the Receiving Party can document (a) is or becomes generally available to the public, or (b) was in its possession or known by it prior to receipt from the Disclosing Party, or (c) was rightfully disclosed to it without restriction by a third party, or (d) was independently developed without use of any Proprietary Information of the Disclosing Party or (e) is required to be disclosed by law. Customer shall own all right, title and interest in and to the Customer Data, as well as any data that is based on or derived from the Customer Data and provided to Customer as part of the Services. Company shall own and retain all right, title and interest in and to (a) the Services and Software, all improvements, enhancements or modifications thereto, (b) any software, applications, inventions or other technology developed in connection with Implementation Services or support, and (c) all intellectual property rights related to any of the foregoing. Notwithstanding anything to the contrary, Company shall have the right collect and analyze data and other information relating to the provision, use and performance of various aspects of the Services and related systems and technologies (including, without limitation, information concerning Customer Data and data derived there from), and Company will be free (during and after the term hereof) to (i) use such information and data to improve and enhance the Services and for other development, diagnostic and corrective purposes in connection with the Services and other Company offerings, and (ii) disclose such data solely in aggregate or other de-identified form in connection with its business. No rights or licenses are granted except as expressly set forth herein.</w:t>
       </w:r>
     </w:p>
     <w:p>
@@ -2506,15 +1971,7 @@
         <w:ind w:left="-5"/>
       </w:pPr>
       <w:r>
-        <w:t xml:space="preserve">Customer will pay Company the then applicable fees described in the Order Form for the Services and Implementation Services in accordance with the terms therein (the “Fees”). If Customer’s use of the Services exceeds the Service Capacity set forth on the Order Form or otherwise requires the payment of additional fees (per the terms of this Agreement), Customer shall be billed for such usage and Customer agrees to pay the additional fees in the manner provided herein. Company reserves the right to change the Fees or applicable charges and to institute new charges and Fees at the end of the Initial Service Term or then-current renewal term, upon thirty (30) days prior notice to Customer (which may be sent by email). If Customer believes that Company has billed Customer incorrectly, Customer must contact Company no later than 60 days after the closing date on the first billing statement in which the error or problem appeared, </w:t>
-      </w:r>
-      <w:proofErr w:type="gramStart"/>
-      <w:r>
-        <w:t>in order to</w:t>
-      </w:r>
-      <w:proofErr w:type="gramEnd"/>
-      <w:r>
-        <w:t xml:space="preserve"> receive an adjustment or credit. Inquiries should be directed to Company’s customer support department. Company represents and warrants that it will perform all Services in a professional and workmanlike manner in accordance with generally accepted industry standards, practices, and principles applicable to such Services and shall be responsible for the professional quality, accuracy and completeness required under this agreement.  Company may choose to bill through an invoice, in which case, full payment for invoices issued in any given month must be received by Company thirty (30) days after the mailing date of the invoice. Unpaid amounts are subject to a finance charge of 1.5% per month on any outstanding balance, or the maximum permitted by law, whichever is lower, plus all expenses of collection and may result in immediate termination of Service. Customer shall be responsible for all taxes associated with Services other than U.S. taxes based on Company’s net income.</w:t>
+        <w:t>Customer will pay Company the then applicable fees described in the Order Form for the Services and Implementation Services in accordance with the terms therein (the “Fees”). If Customer’s use of the Services exceeds the Service Capacity set forth on the Order Form or otherwise requires the payment of additional fees (per the terms of this Agreement), Customer shall be billed for such usage and Customer agrees to pay the additional fees in the manner provided herein. Company reserves the right to change the Fees or applicable charges and to institute new charges and Fees at the end of the Initial Service Term or then-current renewal term, upon thirty (30) days prior notice to Customer (which may be sent by email). If Customer believes that Company has billed Customer incorrectly, Customer must contact Company no later than 60 days after the closing date on the first billing statement in which the error or problem appeared, in order to receive an adjustment or credit. Inquiries should be directed to Company’s customer support department. Company represents and warrants that it will perform all Services in a professional and workmanlike manner in accordance with generally accepted industry standards, practices, and principles applicable to such Services and shall be responsible for the professional quality, accuracy and completeness required under this agreement.  Company may choose to bill through an invoice, in which case, full payment for invoices issued in any given month must be received by Company thirty (30) days after the mailing date of the invoice. Unpaid amounts are subject to a finance charge of 1.5% per month on any outstanding balance, or the maximum permitted by law, whichever is lower, plus all expenses of collection and may result in immediate termination of Service. Customer shall be responsible for all taxes associated with Services other than U.S. taxes based on Company’s net income.</w:t>
       </w:r>
     </w:p>
     <w:p>
@@ -2562,15 +2019,7 @@
         <w:ind w:left="-5"/>
       </w:pPr>
       <w:r>
-        <w:t xml:space="preserve">Subject to earlier termination as provided below, this Agreement is for the Initial Service Term as specified in the Order Form, and shall be automatically renewed for additional periods of the same duration as the Initial Service Term (collectively, the “Term”), unless </w:t>
-      </w:r>
-      <w:proofErr w:type="gramStart"/>
-      <w:r>
-        <w:t>either party</w:t>
-      </w:r>
-      <w:proofErr w:type="gramEnd"/>
-      <w:r>
-        <w:t xml:space="preserve"> requests termination at least thirty (30) days prior to the end of the then-current term.</w:t>
+        <w:t>Subject to earlier termination as provided below, this Agreement is for the Initial Service Term as specified in the Order Form, and shall be automatically renewed for additional periods of the same duration as the Initial Service Term (collectively, the “Term”), unless either party requests termination at least thirty (30) days prior to the end of the then-current term.</w:t>
       </w:r>
     </w:p>
     <w:p>
@@ -2592,15 +2041,7 @@
         <w:ind w:left="-5"/>
       </w:pPr>
       <w:r>
-        <w:t xml:space="preserve">In addition to any other </w:t>
-      </w:r>
-      <w:proofErr w:type="gramStart"/>
-      <w:r>
-        <w:t>remedies</w:t>
-      </w:r>
-      <w:proofErr w:type="gramEnd"/>
-      <w:r>
-        <w:t xml:space="preserve"> it may have, either party may also terminate this Agreement upon thirty (30) days’ notice (or without notice in the case of nonpayment), if the other party materially breaches any of the terms or conditions of this Agreement. Customer will pay in full for the Services up to and including the last day on which the Services are provided. All sections of this Agreement which by their nature should survive termination will survive termination, including, without limitation, accrued rights to payment, confidentiality obligations, warranty disclaimers, and limitations of liability.</w:t>
+        <w:t>In addition to any other remedies it may have, either party may also terminate this Agreement upon thirty (30) days’ notice (or without notice in the case of nonpayment), if the other party materially breaches any of the terms or conditions of this Agreement. Customer will pay in full for the Services up to and including the last day on which the Services are provided. All sections of this Agreement which by their nature should survive termination will survive termination, including, without limitation, accrued rights to payment, confidentiality obligations, warranty disclaimers, and limitations of liability.</w:t>
       </w:r>
     </w:p>
     <w:p>
@@ -2744,15 +2185,7 @@
         <w:ind w:left="-5"/>
       </w:pPr>
       <w:r>
-        <w:t xml:space="preserve">Company shall hold Customer harmless from liability to third parties resulting from infringement by the Service of any United States patent or any copyright or misappropriation of any trade secret, provided Company is promptly notified of any and all threats, claims and proceedings related thereto and given reasonable assistance and the opportunity to assume sole control over </w:t>
-      </w:r>
-      <w:proofErr w:type="spellStart"/>
-      <w:r>
-        <w:t>defense</w:t>
-      </w:r>
-      <w:proofErr w:type="spellEnd"/>
-      <w:r>
-        <w:t xml:space="preserve"> and settlement; Company will not be responsible for any settlement it does not approve in writing. The foregoing obligations do not apply with respect to portions or components of the Service</w:t>
+        <w:t>Company shall hold Customer harmless from liability to third parties resulting from infringement by the Service of any United States patent or any copyright or misappropriation of any trade secret, provided Company is promptly notified of any and all threats, claims and proceedings related thereto and given reasonable assistance and the opportunity to assume sole control over defense and settlement; Company will not be responsible for any settlement it does not approve in writing. The foregoing obligations do not apply with respect to portions or components of the Service</w:t>
       </w:r>
     </w:p>
     <w:p>
@@ -3155,15 +2588,7 @@
         <w:ind w:left="-5"/>
       </w:pPr>
       <w:r>
-        <w:t xml:space="preserve">If any provision of this Agreement is found to be unenforceable or invalid, that provision will be limited or eliminated to the minimum extent necessary so that this Agreement will otherwise remain in full force and effect and enforceable. This Agreement is not assignable, transferable or sub-licensable by Customer except with Company’s prior written consent. Company may transfer and assign any of its rights and obligations under this Agreement without consent. This Agreement is the complete and exclusive statement of the mutual understanding of the parties and supersedes and cancels all previous written and oral agreements, communications and other understandings relating to the subject matter of this Agreement, and that all waivers and modifications must be in a writing signed by both parties, except as otherwise provided herein. No agency, partnership, joint venture, or employment is created </w:t>
-      </w:r>
-      <w:proofErr w:type="gramStart"/>
-      <w:r>
-        <w:t>as a result of</w:t>
-      </w:r>
-      <w:proofErr w:type="gramEnd"/>
-      <w:r>
-        <w:t xml:space="preserve"> this Agreement and Customer does not have any authority of any kind to bind Company in any respect whatsoever. In any action or proceeding to enforce rights under this Agreement, the prevailing party will be entitled to recover costs and attorneys’ fees. All notices under this Agreement will be in writing and will be deemed to have been duly given when received, if personally delivered; when receipt is electronically confirmed, if transmitted by facsimile or e-mail; the day after it is sent, if sent for next day delivery by recognized overnight delivery service; and upon receipt, if sent by certified or registered mail, return receipt requested. This Agreement shall be governed by the laws of the State of North Carolina without regard to its conflict of law's provisions. The parties shall work together in good faith to issue a least one mutually agreed upon press release within 90 days of the Effective Date, and Customer otherwise agrees to reasonably cooperate with Company to serve as a reference account up.</w:t>
+        <w:t>If any provision of this Agreement is found to be unenforceable or invalid, that provision will be limited or eliminated to the minimum extent necessary so that this Agreement will otherwise remain in full force and effect and enforceable. This Agreement is not assignable, transferable or sub-licensable by Customer except with Company’s prior written consent. Company may transfer and assign any of its rights and obligations under this Agreement without consent. This Agreement is the complete and exclusive statement of the mutual understanding of the parties and supersedes and cancels all previous written and oral agreements, communications and other understandings relating to the subject matter of this Agreement, and that all waivers and modifications must be in a writing signed by both parties, except as otherwise provided herein. No agency, partnership, joint venture, or employment is created as a result of this Agreement and Customer does not have any authority of any kind to bind Company in any respect whatsoever. In any action or proceeding to enforce rights under this Agreement, the prevailing party will be entitled to recover costs and attorneys’ fees. All notices under this Agreement will be in writing and will be deemed to have been duly given when received, if personally delivered; when receipt is electronically confirmed, if transmitted by facsimile or e-mail; the day after it is sent, if sent for next day delivery by recognized overnight delivery service; and upon receipt, if sent by certified or registered mail, return receipt requested. This Agreement shall be governed by the laws of the State of North Carolina without regard to its conflict of law's provisions. The parties shall work together in good faith to issue a least one mutually agreed upon press release within 90 days of the Effective Date, and Customer otherwise agrees to reasonably cooperate with Company to serve as a reference account up.</w:t>
       </w:r>
     </w:p>
     <w:p>
@@ -3380,19 +2805,11 @@
       <w:ind w:left="0" w:firstLine="0"/>
       <w:jc w:val="center"/>
     </w:pPr>
-    <w:proofErr w:type="spellStart"/>
     <w:r>
       <w:rPr>
         <w:sz w:val="16"/>
       </w:rPr>
-      <w:t>CloudFuze</w:t>
-    </w:r>
-    <w:proofErr w:type="spellEnd"/>
-    <w:r>
-      <w:rPr>
-        <w:sz w:val="16"/>
-      </w:rPr>
-      <w:t xml:space="preserve">, Inc. </w:t>
+      <w:t xml:space="preserve">CloudFuze, Inc. </w:t>
     </w:r>
     <w:r>
       <w:rPr>
@@ -3651,19 +3068,11 @@
       <w:ind w:left="0" w:firstLine="0"/>
       <w:jc w:val="center"/>
     </w:pPr>
-    <w:proofErr w:type="spellStart"/>
     <w:r>
       <w:rPr>
         <w:sz w:val="16"/>
       </w:rPr>
-      <w:t>CloudFuze</w:t>
-    </w:r>
-    <w:proofErr w:type="spellEnd"/>
-    <w:r>
-      <w:rPr>
-        <w:sz w:val="16"/>
-      </w:rPr>
-      <w:t xml:space="preserve">, Inc. </w:t>
+      <w:t xml:space="preserve">CloudFuze, Inc. </w:t>
     </w:r>
     <w:r>
       <w:rPr>
@@ -3922,19 +3331,11 @@
       <w:ind w:left="0" w:firstLine="0"/>
       <w:jc w:val="center"/>
     </w:pPr>
-    <w:proofErr w:type="spellStart"/>
     <w:r>
       <w:rPr>
         <w:sz w:val="16"/>
       </w:rPr>
-      <w:t>CloudFuze</w:t>
-    </w:r>
-    <w:proofErr w:type="spellEnd"/>
-    <w:r>
-      <w:rPr>
-        <w:sz w:val="16"/>
-      </w:rPr>
-      <w:t xml:space="preserve">, Inc. </w:t>
+      <w:t xml:space="preserve">CloudFuze, Inc. </w:t>
     </w:r>
     <w:r>
       <w:rPr>
@@ -4647,6 +4048,131 @@
     </w:lvl>
   </w:abstractNum>
   <w:abstractNum w:abstractNumId="1" w15:restartNumberingAfterBreak="0">
+    <w:nsid w:val="145F2E32"/>
+    <w:multiLevelType w:val="hybridMultilevel"/>
+    <w:tmpl w:val="98405982"/>
+    <w:lvl w:ilvl="0" w:tplc="8EBC24C6">
+      <w:start w:val="1"/>
+      <w:numFmt w:val="bullet"/>
+      <w:lvlText w:val="•"/>
+      <w:lvlJc w:val="left"/>
+      <w:pPr>
+        <w:ind w:left="1380" w:hanging="360"/>
+      </w:pPr>
+      <w:rPr>
+        <w:rFonts w:ascii="Arial" w:eastAsia="Arial" w:hAnsi="Arial" w:cs="Arial" w:hint="default"/>
+        <w:b/>
+        <w:bCs/>
+        <w:i w:val="0"/>
+        <w:strike w:val="0"/>
+        <w:dstrike w:val="0"/>
+        <w:color w:val="000000"/>
+        <w:sz w:val="21"/>
+        <w:szCs w:val="21"/>
+        <w:u w:val="none" w:color="000000"/>
+        <w:bdr w:val="none" w:sz="0" w:space="0" w:color="auto"/>
+        <w:shd w:val="clear" w:color="auto" w:fill="auto"/>
+        <w:vertAlign w:val="baseline"/>
+      </w:rPr>
+    </w:lvl>
+    <w:lvl w:ilvl="1" w:tplc="FFFFFFFF" w:tentative="1">
+      <w:start w:val="1"/>
+      <w:numFmt w:val="bullet"/>
+      <w:lvlText w:val="o"/>
+      <w:lvlJc w:val="left"/>
+      <w:pPr>
+        <w:ind w:left="2100" w:hanging="360"/>
+      </w:pPr>
+      <w:rPr>
+        <w:rFonts w:ascii="Courier New" w:hAnsi="Courier New" w:cs="Courier New" w:hint="default"/>
+      </w:rPr>
+    </w:lvl>
+    <w:lvl w:ilvl="2" w:tplc="FFFFFFFF" w:tentative="1">
+      <w:start w:val="1"/>
+      <w:numFmt w:val="bullet"/>
+      <w:lvlText w:val=""/>
+      <w:lvlJc w:val="left"/>
+      <w:pPr>
+        <w:ind w:left="2820" w:hanging="360"/>
+      </w:pPr>
+      <w:rPr>
+        <w:rFonts w:ascii="Wingdings" w:hAnsi="Wingdings" w:hint="default"/>
+      </w:rPr>
+    </w:lvl>
+    <w:lvl w:ilvl="3" w:tplc="FFFFFFFF" w:tentative="1">
+      <w:start w:val="1"/>
+      <w:numFmt w:val="bullet"/>
+      <w:lvlText w:val=""/>
+      <w:lvlJc w:val="left"/>
+      <w:pPr>
+        <w:ind w:left="3540" w:hanging="360"/>
+      </w:pPr>
+      <w:rPr>
+        <w:rFonts w:ascii="Symbol" w:hAnsi="Symbol" w:hint="default"/>
+      </w:rPr>
+    </w:lvl>
+    <w:lvl w:ilvl="4" w:tplc="FFFFFFFF" w:tentative="1">
+      <w:start w:val="1"/>
+      <w:numFmt w:val="bullet"/>
+      <w:lvlText w:val="o"/>
+      <w:lvlJc w:val="left"/>
+      <w:pPr>
+        <w:ind w:left="4260" w:hanging="360"/>
+      </w:pPr>
+      <w:rPr>
+        <w:rFonts w:ascii="Courier New" w:hAnsi="Courier New" w:cs="Courier New" w:hint="default"/>
+      </w:rPr>
+    </w:lvl>
+    <w:lvl w:ilvl="5" w:tplc="FFFFFFFF" w:tentative="1">
+      <w:start w:val="1"/>
+      <w:numFmt w:val="bullet"/>
+      <w:lvlText w:val=""/>
+      <w:lvlJc w:val="left"/>
+      <w:pPr>
+        <w:ind w:left="4980" w:hanging="360"/>
+      </w:pPr>
+      <w:rPr>
+        <w:rFonts w:ascii="Wingdings" w:hAnsi="Wingdings" w:hint="default"/>
+      </w:rPr>
+    </w:lvl>
+    <w:lvl w:ilvl="6" w:tplc="FFFFFFFF" w:tentative="1">
+      <w:start w:val="1"/>
+      <w:numFmt w:val="bullet"/>
+      <w:lvlText w:val=""/>
+      <w:lvlJc w:val="left"/>
+      <w:pPr>
+        <w:ind w:left="5700" w:hanging="360"/>
+      </w:pPr>
+      <w:rPr>
+        <w:rFonts w:ascii="Symbol" w:hAnsi="Symbol" w:hint="default"/>
+      </w:rPr>
+    </w:lvl>
+    <w:lvl w:ilvl="7" w:tplc="FFFFFFFF" w:tentative="1">
+      <w:start w:val="1"/>
+      <w:numFmt w:val="bullet"/>
+      <w:lvlText w:val="o"/>
+      <w:lvlJc w:val="left"/>
+      <w:pPr>
+        <w:ind w:left="6420" w:hanging="360"/>
+      </w:pPr>
+      <w:rPr>
+        <w:rFonts w:ascii="Courier New" w:hAnsi="Courier New" w:cs="Courier New" w:hint="default"/>
+      </w:rPr>
+    </w:lvl>
+    <w:lvl w:ilvl="8" w:tplc="FFFFFFFF" w:tentative="1">
+      <w:start w:val="1"/>
+      <w:numFmt w:val="bullet"/>
+      <w:lvlText w:val=""/>
+      <w:lvlJc w:val="left"/>
+      <w:pPr>
+        <w:ind w:left="7140" w:hanging="360"/>
+      </w:pPr>
+      <w:rPr>
+        <w:rFonts w:ascii="Wingdings" w:hAnsi="Wingdings" w:hint="default"/>
+      </w:rPr>
+    </w:lvl>
+  </w:abstractNum>
+  <w:abstractNum w:abstractNumId="2" w15:restartNumberingAfterBreak="0">
     <w:nsid w:val="27C90621"/>
     <w:multiLevelType w:val="hybridMultilevel"/>
     <w:tmpl w:val="9E9431B0"/>
@@ -4858,7 +4384,7 @@
       </w:rPr>
     </w:lvl>
   </w:abstractNum>
-  <w:abstractNum w:abstractNumId="2" w15:restartNumberingAfterBreak="0">
+  <w:abstractNum w:abstractNumId="3" w15:restartNumberingAfterBreak="0">
     <w:nsid w:val="30DC1C20"/>
     <w:multiLevelType w:val="multilevel"/>
     <w:tmpl w:val="536247A8"/>
@@ -5007,7 +4533,7 @@
       </w:rPr>
     </w:lvl>
   </w:abstractNum>
-  <w:abstractNum w:abstractNumId="3" w15:restartNumberingAfterBreak="0">
+  <w:abstractNum w:abstractNumId="4" w15:restartNumberingAfterBreak="0">
     <w:nsid w:val="37851BEC"/>
     <w:multiLevelType w:val="multilevel"/>
     <w:tmpl w:val="E7D44FA6"/>
@@ -5156,7 +4682,7 @@
       </w:rPr>
     </w:lvl>
   </w:abstractNum>
-  <w:abstractNum w:abstractNumId="4" w15:restartNumberingAfterBreak="0">
+  <w:abstractNum w:abstractNumId="5" w15:restartNumberingAfterBreak="0">
     <w:nsid w:val="4B250FD6"/>
     <w:multiLevelType w:val="hybridMultilevel"/>
     <w:tmpl w:val="6964A4C4"/>
@@ -5377,7 +4903,120 @@
       </w:rPr>
     </w:lvl>
   </w:abstractNum>
-  <w:abstractNum w:abstractNumId="5" w15:restartNumberingAfterBreak="0">
+  <w:abstractNum w:abstractNumId="6" w15:restartNumberingAfterBreak="0">
+    <w:nsid w:val="4C872C39"/>
+    <w:multiLevelType w:val="hybridMultilevel"/>
+    <w:tmpl w:val="854E81F8"/>
+    <w:lvl w:ilvl="0" w:tplc="40090001">
+      <w:start w:val="1"/>
+      <w:numFmt w:val="bullet"/>
+      <w:lvlText w:val=""/>
+      <w:lvlJc w:val="left"/>
+      <w:pPr>
+        <w:ind w:left="1380" w:hanging="360"/>
+      </w:pPr>
+      <w:rPr>
+        <w:rFonts w:ascii="Symbol" w:hAnsi="Symbol" w:hint="default"/>
+      </w:rPr>
+    </w:lvl>
+    <w:lvl w:ilvl="1" w:tplc="40090003" w:tentative="1">
+      <w:start w:val="1"/>
+      <w:numFmt w:val="bullet"/>
+      <w:lvlText w:val="o"/>
+      <w:lvlJc w:val="left"/>
+      <w:pPr>
+        <w:ind w:left="2100" w:hanging="360"/>
+      </w:pPr>
+      <w:rPr>
+        <w:rFonts w:ascii="Courier New" w:hAnsi="Courier New" w:cs="Courier New" w:hint="default"/>
+      </w:rPr>
+    </w:lvl>
+    <w:lvl w:ilvl="2" w:tplc="40090005" w:tentative="1">
+      <w:start w:val="1"/>
+      <w:numFmt w:val="bullet"/>
+      <w:lvlText w:val=""/>
+      <w:lvlJc w:val="left"/>
+      <w:pPr>
+        <w:ind w:left="2820" w:hanging="360"/>
+      </w:pPr>
+      <w:rPr>
+        <w:rFonts w:ascii="Wingdings" w:hAnsi="Wingdings" w:hint="default"/>
+      </w:rPr>
+    </w:lvl>
+    <w:lvl w:ilvl="3" w:tplc="40090001" w:tentative="1">
+      <w:start w:val="1"/>
+      <w:numFmt w:val="bullet"/>
+      <w:lvlText w:val=""/>
+      <w:lvlJc w:val="left"/>
+      <w:pPr>
+        <w:ind w:left="3540" w:hanging="360"/>
+      </w:pPr>
+      <w:rPr>
+        <w:rFonts w:ascii="Symbol" w:hAnsi="Symbol" w:hint="default"/>
+      </w:rPr>
+    </w:lvl>
+    <w:lvl w:ilvl="4" w:tplc="40090003" w:tentative="1">
+      <w:start w:val="1"/>
+      <w:numFmt w:val="bullet"/>
+      <w:lvlText w:val="o"/>
+      <w:lvlJc w:val="left"/>
+      <w:pPr>
+        <w:ind w:left="4260" w:hanging="360"/>
+      </w:pPr>
+      <w:rPr>
+        <w:rFonts w:ascii="Courier New" w:hAnsi="Courier New" w:cs="Courier New" w:hint="default"/>
+      </w:rPr>
+    </w:lvl>
+    <w:lvl w:ilvl="5" w:tplc="40090005" w:tentative="1">
+      <w:start w:val="1"/>
+      <w:numFmt w:val="bullet"/>
+      <w:lvlText w:val=""/>
+      <w:lvlJc w:val="left"/>
+      <w:pPr>
+        <w:ind w:left="4980" w:hanging="360"/>
+      </w:pPr>
+      <w:rPr>
+        <w:rFonts w:ascii="Wingdings" w:hAnsi="Wingdings" w:hint="default"/>
+      </w:rPr>
+    </w:lvl>
+    <w:lvl w:ilvl="6" w:tplc="40090001" w:tentative="1">
+      <w:start w:val="1"/>
+      <w:numFmt w:val="bullet"/>
+      <w:lvlText w:val=""/>
+      <w:lvlJc w:val="left"/>
+      <w:pPr>
+        <w:ind w:left="5700" w:hanging="360"/>
+      </w:pPr>
+      <w:rPr>
+        <w:rFonts w:ascii="Symbol" w:hAnsi="Symbol" w:hint="default"/>
+      </w:rPr>
+    </w:lvl>
+    <w:lvl w:ilvl="7" w:tplc="40090003" w:tentative="1">
+      <w:start w:val="1"/>
+      <w:numFmt w:val="bullet"/>
+      <w:lvlText w:val="o"/>
+      <w:lvlJc w:val="left"/>
+      <w:pPr>
+        <w:ind w:left="6420" w:hanging="360"/>
+      </w:pPr>
+      <w:rPr>
+        <w:rFonts w:ascii="Courier New" w:hAnsi="Courier New" w:cs="Courier New" w:hint="default"/>
+      </w:rPr>
+    </w:lvl>
+    <w:lvl w:ilvl="8" w:tplc="40090005" w:tentative="1">
+      <w:start w:val="1"/>
+      <w:numFmt w:val="bullet"/>
+      <w:lvlText w:val=""/>
+      <w:lvlJc w:val="left"/>
+      <w:pPr>
+        <w:ind w:left="7140" w:hanging="360"/>
+      </w:pPr>
+      <w:rPr>
+        <w:rFonts w:ascii="Wingdings" w:hAnsi="Wingdings" w:hint="default"/>
+      </w:rPr>
+    </w:lvl>
+  </w:abstractNum>
+  <w:abstractNum w:abstractNumId="7" w15:restartNumberingAfterBreak="0">
     <w:nsid w:val="577C73C6"/>
     <w:multiLevelType w:val="hybridMultilevel"/>
     <w:tmpl w:val="6F743D5C"/>
@@ -5589,7 +5228,7 @@
       </w:rPr>
     </w:lvl>
   </w:abstractNum>
-  <w:abstractNum w:abstractNumId="6" w15:restartNumberingAfterBreak="0">
+  <w:abstractNum w:abstractNumId="8" w15:restartNumberingAfterBreak="0">
     <w:nsid w:val="59B665A9"/>
     <w:multiLevelType w:val="hybridMultilevel"/>
     <w:tmpl w:val="B90A47DC"/>
@@ -5801,7 +5440,7 @@
       </w:rPr>
     </w:lvl>
   </w:abstractNum>
-  <w:abstractNum w:abstractNumId="7" w15:restartNumberingAfterBreak="0">
+  <w:abstractNum w:abstractNumId="9" w15:restartNumberingAfterBreak="0">
     <w:nsid w:val="5E97054E"/>
     <w:multiLevelType w:val="multilevel"/>
     <w:tmpl w:val="5130F884"/>
@@ -5950,7 +5589,7 @@
       </w:rPr>
     </w:lvl>
   </w:abstractNum>
-  <w:abstractNum w:abstractNumId="8" w15:restartNumberingAfterBreak="0">
+  <w:abstractNum w:abstractNumId="10" w15:restartNumberingAfterBreak="0">
     <w:nsid w:val="5F306F66"/>
     <w:multiLevelType w:val="hybridMultilevel"/>
     <w:tmpl w:val="C29A3B9E"/>
@@ -6162,32 +5801,154 @@
       </w:rPr>
     </w:lvl>
   </w:abstractNum>
+  <w:abstractNum w:abstractNumId="11" w15:restartNumberingAfterBreak="0">
+    <w:nsid w:val="75BA1EF4"/>
+    <w:multiLevelType w:val="hybridMultilevel"/>
+    <w:tmpl w:val="EB5CE160"/>
+    <w:lvl w:ilvl="0" w:tplc="40090001">
+      <w:start w:val="1"/>
+      <w:numFmt w:val="bullet"/>
+      <w:lvlText w:val=""/>
+      <w:lvlJc w:val="left"/>
+      <w:pPr>
+        <w:ind w:left="1380" w:hanging="360"/>
+      </w:pPr>
+      <w:rPr>
+        <w:rFonts w:ascii="Symbol" w:hAnsi="Symbol" w:hint="default"/>
+      </w:rPr>
+    </w:lvl>
+    <w:lvl w:ilvl="1" w:tplc="FFFFFFFF" w:tentative="1">
+      <w:start w:val="1"/>
+      <w:numFmt w:val="bullet"/>
+      <w:lvlText w:val="o"/>
+      <w:lvlJc w:val="left"/>
+      <w:pPr>
+        <w:ind w:left="2100" w:hanging="360"/>
+      </w:pPr>
+      <w:rPr>
+        <w:rFonts w:ascii="Courier New" w:hAnsi="Courier New" w:cs="Courier New" w:hint="default"/>
+      </w:rPr>
+    </w:lvl>
+    <w:lvl w:ilvl="2" w:tplc="FFFFFFFF" w:tentative="1">
+      <w:start w:val="1"/>
+      <w:numFmt w:val="bullet"/>
+      <w:lvlText w:val=""/>
+      <w:lvlJc w:val="left"/>
+      <w:pPr>
+        <w:ind w:left="2820" w:hanging="360"/>
+      </w:pPr>
+      <w:rPr>
+        <w:rFonts w:ascii="Wingdings" w:hAnsi="Wingdings" w:hint="default"/>
+      </w:rPr>
+    </w:lvl>
+    <w:lvl w:ilvl="3" w:tplc="FFFFFFFF" w:tentative="1">
+      <w:start w:val="1"/>
+      <w:numFmt w:val="bullet"/>
+      <w:lvlText w:val=""/>
+      <w:lvlJc w:val="left"/>
+      <w:pPr>
+        <w:ind w:left="3540" w:hanging="360"/>
+      </w:pPr>
+      <w:rPr>
+        <w:rFonts w:ascii="Symbol" w:hAnsi="Symbol" w:hint="default"/>
+      </w:rPr>
+    </w:lvl>
+    <w:lvl w:ilvl="4" w:tplc="FFFFFFFF" w:tentative="1">
+      <w:start w:val="1"/>
+      <w:numFmt w:val="bullet"/>
+      <w:lvlText w:val="o"/>
+      <w:lvlJc w:val="left"/>
+      <w:pPr>
+        <w:ind w:left="4260" w:hanging="360"/>
+      </w:pPr>
+      <w:rPr>
+        <w:rFonts w:ascii="Courier New" w:hAnsi="Courier New" w:cs="Courier New" w:hint="default"/>
+      </w:rPr>
+    </w:lvl>
+    <w:lvl w:ilvl="5" w:tplc="FFFFFFFF" w:tentative="1">
+      <w:start w:val="1"/>
+      <w:numFmt w:val="bullet"/>
+      <w:lvlText w:val=""/>
+      <w:lvlJc w:val="left"/>
+      <w:pPr>
+        <w:ind w:left="4980" w:hanging="360"/>
+      </w:pPr>
+      <w:rPr>
+        <w:rFonts w:ascii="Wingdings" w:hAnsi="Wingdings" w:hint="default"/>
+      </w:rPr>
+    </w:lvl>
+    <w:lvl w:ilvl="6" w:tplc="FFFFFFFF" w:tentative="1">
+      <w:start w:val="1"/>
+      <w:numFmt w:val="bullet"/>
+      <w:lvlText w:val=""/>
+      <w:lvlJc w:val="left"/>
+      <w:pPr>
+        <w:ind w:left="5700" w:hanging="360"/>
+      </w:pPr>
+      <w:rPr>
+        <w:rFonts w:ascii="Symbol" w:hAnsi="Symbol" w:hint="default"/>
+      </w:rPr>
+    </w:lvl>
+    <w:lvl w:ilvl="7" w:tplc="FFFFFFFF" w:tentative="1">
+      <w:start w:val="1"/>
+      <w:numFmt w:val="bullet"/>
+      <w:lvlText w:val="o"/>
+      <w:lvlJc w:val="left"/>
+      <w:pPr>
+        <w:ind w:left="6420" w:hanging="360"/>
+      </w:pPr>
+      <w:rPr>
+        <w:rFonts w:ascii="Courier New" w:hAnsi="Courier New" w:cs="Courier New" w:hint="default"/>
+      </w:rPr>
+    </w:lvl>
+    <w:lvl w:ilvl="8" w:tplc="FFFFFFFF" w:tentative="1">
+      <w:start w:val="1"/>
+      <w:numFmt w:val="bullet"/>
+      <w:lvlText w:val=""/>
+      <w:lvlJc w:val="left"/>
+      <w:pPr>
+        <w:ind w:left="7140" w:hanging="360"/>
+      </w:pPr>
+      <w:rPr>
+        <w:rFonts w:ascii="Wingdings" w:hAnsi="Wingdings" w:hint="default"/>
+      </w:rPr>
+    </w:lvl>
+  </w:abstractNum>
   <w:num w:numId="1" w16cid:durableId="553659016">
-    <w:abstractNumId w:val="4"/>
+    <w:abstractNumId w:val="5"/>
   </w:num>
   <w:num w:numId="2" w16cid:durableId="1620990736">
-    <w:abstractNumId w:val="5"/>
+    <w:abstractNumId w:val="7"/>
   </w:num>
   <w:num w:numId="3" w16cid:durableId="2114204824">
-    <w:abstractNumId w:val="1"/>
+    <w:abstractNumId w:val="2"/>
   </w:num>
   <w:num w:numId="4" w16cid:durableId="2080401312">
-    <w:abstractNumId w:val="6"/>
+    <w:abstractNumId w:val="8"/>
   </w:num>
   <w:num w:numId="5" w16cid:durableId="1446654949">
-    <w:abstractNumId w:val="8"/>
+    <w:abstractNumId w:val="10"/>
   </w:num>
   <w:num w:numId="6" w16cid:durableId="792217316">
     <w:abstractNumId w:val="0"/>
   </w:num>
   <w:num w:numId="7" w16cid:durableId="53477411">
+    <w:abstractNumId w:val="4"/>
+  </w:num>
+  <w:num w:numId="8" w16cid:durableId="851796687">
     <w:abstractNumId w:val="3"/>
   </w:num>
-  <w:num w:numId="8" w16cid:durableId="851796687">
-    <w:abstractNumId w:val="2"/>
+  <w:num w:numId="9" w16cid:durableId="1194148858">
+    <w:abstractNumId w:val="9"/>
   </w:num>
-  <w:num w:numId="9" w16cid:durableId="1194148858">
-    <w:abstractNumId w:val="7"/>
+  <w:num w:numId="10" w16cid:durableId="764617942">
+    <w:abstractNumId w:val="6"/>
+  </w:num>
+  <w:num w:numId="11" w16cid:durableId="664433144">
+    <w:abstractNumId w:val="11"/>
+  </w:num>
+  <w:num w:numId="12" w16cid:durableId="1599479457">
+    <w:abstractNumId w:val="1"/>
   </w:num>
 </w:numbering>
 </file>
@@ -6719,6 +6480,17 @@
       <w14:ligatures w14:val="none"/>
     </w:rPr>
   </w:style>
+  <w:style w:type="paragraph" w:styleId="ListParagraph">
+    <w:name w:val="List Paragraph"/>
+    <w:basedOn w:val="Normal"/>
+    <w:uiPriority w:val="34"/>
+    <w:qFormat/>
+    <w:rsid w:val="00B23195"/>
+    <w:pPr>
+      <w:ind w:left="720"/>
+      <w:contextualSpacing/>
+    </w:pPr>
+  </w:style>
 </w:styles>
 </file>
 

</xml_diff>

<commit_message>
added extra row and column in the generated agreement
</commit_message>
<xml_diff>
--- a/backend-templates/MultiCombinations.docx
+++ b/backend-templates/MultiCombinations.docx
@@ -161,8 +161,9 @@
     <w:tbl>
       <w:tblPr>
         <w:tblStyle w:val="TableGrid"/>
-        <w:tblW w:w="10773" w:type="dxa"/>
-        <w:tblInd w:w="-8" w:type="dxa"/>
+        <w:tblW w:w="10732" w:type="dxa"/>
+        <w:jc w:val="center"/>
+        <w:tblInd w:w="0" w:type="dxa"/>
         <w:tblCellMar>
           <w:top w:w="108" w:type="dxa"/>
           <w:left w:w="96" w:type="dxa"/>
@@ -171,17 +172,19 @@
         <w:tblLook w:val="04A0" w:firstRow="1" w:lastRow="0" w:firstColumn="1" w:lastColumn="0" w:noHBand="0" w:noVBand="1"/>
       </w:tblPr>
       <w:tblGrid>
-        <w:gridCol w:w="3119"/>
-        <w:gridCol w:w="4819"/>
-        <w:gridCol w:w="2835"/>
+        <w:gridCol w:w="2155"/>
+        <w:gridCol w:w="3463"/>
+        <w:gridCol w:w="2462"/>
+        <w:gridCol w:w="2652"/>
       </w:tblGrid>
       <w:tr>
         <w:trPr>
           <w:trHeight w:val="386"/>
+          <w:jc w:val="center"/>
         </w:trPr>
         <w:tc>
           <w:tcPr>
-            <w:tcW w:w="3119" w:type="dxa"/>
+            <w:tcW w:w="2253" w:type="dxa"/>
             <w:tcBorders>
               <w:top w:val="single" w:sz="6" w:space="0" w:color="666666"/>
               <w:left w:val="single" w:sz="6" w:space="0" w:color="666666"/>
@@ -207,7 +210,7 @@
         </w:tc>
         <w:tc>
           <w:tcPr>
-            <w:tcW w:w="4819" w:type="dxa"/>
+            <w:tcW w:w="3835" w:type="dxa"/>
             <w:tcBorders>
               <w:top w:val="single" w:sz="6" w:space="0" w:color="666666"/>
               <w:left w:val="single" w:sz="6" w:space="0" w:color="666666"/>
@@ -233,7 +236,7 @@
         </w:tc>
         <w:tc>
           <w:tcPr>
-            <w:tcW w:w="2835" w:type="dxa"/>
+            <w:tcW w:w="1992" w:type="dxa"/>
             <w:tcBorders>
               <w:top w:val="single" w:sz="6" w:space="0" w:color="666666"/>
               <w:left w:val="single" w:sz="6" w:space="0" w:color="666666"/>
@@ -257,14 +260,66 @@
             </w:r>
           </w:p>
         </w:tc>
+        <w:tc>
+          <w:tcPr>
+            <w:tcW w:w="2652" w:type="dxa"/>
+            <w:tcBorders>
+              <w:top w:val="single" w:sz="6" w:space="0" w:color="666666"/>
+              <w:left w:val="single" w:sz="6" w:space="0" w:color="666666"/>
+              <w:bottom w:val="single" w:sz="6" w:space="0" w:color="666666"/>
+              <w:right w:val="single" w:sz="6" w:space="0" w:color="666666"/>
+            </w:tcBorders>
+            <w:shd w:val="clear" w:color="auto" w:fill="A6A6A6"/>
+          </w:tcPr>
+          <w:p>
+            <w:pPr>
+              <w:spacing w:after="0" w:line="259" w:lineRule="auto"/>
+              <w:ind w:left="66" w:firstLine="0"/>
+              <w:jc w:val="center"/>
+              <w:rPr>
+                <w:b/>
+                <w:sz w:val="21"/>
+              </w:rPr>
+            </w:pPr>
+            <w:r>
+              <w:rPr>
+                <w:b/>
+                <w:sz w:val="21"/>
+              </w:rPr>
+              <w:t>Bundled</w:t>
+            </w:r>
+            <w:r>
+              <w:rPr>
+                <w:b/>
+                <w:sz w:val="21"/>
+              </w:rPr>
+              <w:t xml:space="preserve"> </w:t>
+            </w:r>
+            <w:r>
+              <w:rPr>
+                <w:b/>
+                <w:sz w:val="21"/>
+              </w:rPr>
+              <w:t xml:space="preserve">         </w:t>
+            </w:r>
+            <w:r>
+              <w:rPr>
+                <w:b/>
+                <w:sz w:val="21"/>
+              </w:rPr>
+              <w:t>Pricing(10%)</w:t>
+            </w:r>
+          </w:p>
+        </w:tc>
       </w:tr>
       <w:tr>
         <w:trPr>
-          <w:trHeight w:val="1307"/>
+          <w:trHeight w:val="321"/>
+          <w:jc w:val="center"/>
         </w:trPr>
         <w:tc>
           <w:tcPr>
-            <w:tcW w:w="3119" w:type="dxa"/>
+            <w:tcW w:w="2253" w:type="dxa"/>
             <w:tcBorders>
               <w:top w:val="single" w:sz="6" w:space="0" w:color="666666"/>
               <w:left w:val="single" w:sz="6" w:space="0" w:color="666666"/>
@@ -293,7 +348,7 @@
         </w:tc>
         <w:tc>
           <w:tcPr>
-            <w:tcW w:w="4819" w:type="dxa"/>
+            <w:tcW w:w="3835" w:type="dxa"/>
             <w:tcBorders>
               <w:top w:val="single" w:sz="6" w:space="0" w:color="666666"/>
               <w:left w:val="single" w:sz="6" w:space="0" w:color="666666"/>
@@ -319,7 +374,7 @@
         </w:tc>
         <w:tc>
           <w:tcPr>
-            <w:tcW w:w="2835" w:type="dxa"/>
+            <w:tcW w:w="1992" w:type="dxa"/>
             <w:tcBorders>
               <w:top w:val="single" w:sz="6" w:space="0" w:color="666666"/>
               <w:left w:val="single" w:sz="6" w:space="0" w:color="666666"/>
@@ -339,14 +394,38 @@
             </w:pPr>
           </w:p>
         </w:tc>
+        <w:tc>
+          <w:tcPr>
+            <w:tcW w:w="2652" w:type="dxa"/>
+            <w:tcBorders>
+              <w:top w:val="single" w:sz="6" w:space="0" w:color="666666"/>
+              <w:left w:val="single" w:sz="6" w:space="0" w:color="666666"/>
+              <w:bottom w:val="single" w:sz="6" w:space="0" w:color="666666"/>
+              <w:right w:val="single" w:sz="6" w:space="0" w:color="666666"/>
+            </w:tcBorders>
+            <w:shd w:val="clear" w:color="auto" w:fill="D1D1D1" w:themeFill="background2" w:themeFillShade="E6"/>
+          </w:tcPr>
+          <w:p>
+            <w:pPr>
+              <w:spacing w:after="0" w:line="259" w:lineRule="auto"/>
+              <w:ind w:left="0" w:right="50" w:firstLine="0"/>
+              <w:jc w:val="center"/>
+              <w:rPr>
+                <w:sz w:val="20"/>
+                <w:szCs w:val="20"/>
+              </w:rPr>
+            </w:pPr>
+          </w:p>
+        </w:tc>
       </w:tr>
       <w:tr>
         <w:trPr>
-          <w:trHeight w:val="1307"/>
+          <w:trHeight w:val="867"/>
+          <w:jc w:val="center"/>
         </w:trPr>
         <w:tc>
           <w:tcPr>
-            <w:tcW w:w="3119" w:type="dxa"/>
+            <w:tcW w:w="2253" w:type="dxa"/>
             <w:tcBorders>
               <w:top w:val="single" w:sz="6" w:space="0" w:color="666666"/>
               <w:left w:val="single" w:sz="6" w:space="0" w:color="666666"/>
@@ -375,7 +454,7 @@
         </w:tc>
         <w:tc>
           <w:tcPr>
-            <w:tcW w:w="4819" w:type="dxa"/>
+            <w:tcW w:w="3835" w:type="dxa"/>
             <w:tcBorders>
               <w:top w:val="single" w:sz="6" w:space="0" w:color="666666"/>
               <w:left w:val="single" w:sz="6" w:space="0" w:color="666666"/>
@@ -407,7 +486,7 @@
         </w:tc>
         <w:tc>
           <w:tcPr>
-            <w:tcW w:w="2835" w:type="dxa"/>
+            <w:tcW w:w="1992" w:type="dxa"/>
             <w:tcBorders>
               <w:top w:val="single" w:sz="6" w:space="0" w:color="666666"/>
               <w:left w:val="single" w:sz="6" w:space="0" w:color="666666"/>
@@ -434,14 +513,45 @@
             </w:r>
           </w:p>
         </w:tc>
+        <w:tc>
+          <w:tcPr>
+            <w:tcW w:w="2652" w:type="dxa"/>
+            <w:tcBorders>
+              <w:top w:val="single" w:sz="6" w:space="0" w:color="666666"/>
+              <w:left w:val="single" w:sz="6" w:space="0" w:color="666666"/>
+              <w:bottom w:val="single" w:sz="6" w:space="0" w:color="666666"/>
+              <w:right w:val="single" w:sz="6" w:space="0" w:color="666666"/>
+            </w:tcBorders>
+            <w:shd w:val="clear" w:color="auto" w:fill="D1D1D1" w:themeFill="background2" w:themeFillShade="E6"/>
+          </w:tcPr>
+          <w:p>
+            <w:pPr>
+              <w:spacing w:after="0" w:line="259" w:lineRule="auto"/>
+              <w:ind w:left="0" w:right="50" w:firstLine="0"/>
+              <w:jc w:val="center"/>
+              <w:rPr>
+                <w:sz w:val="20"/>
+                <w:szCs w:val="20"/>
+              </w:rPr>
+            </w:pPr>
+            <w:r>
+              <w:rPr>
+                <w:sz w:val="20"/>
+                <w:szCs w:val="20"/>
+              </w:rPr>
+              <w:t>{{exhibitBundledPrice}}</w:t>
+            </w:r>
+          </w:p>
+        </w:tc>
       </w:tr>
       <w:tr>
         <w:trPr>
-          <w:trHeight w:val="1307"/>
+          <w:trHeight w:val="569"/>
+          <w:jc w:val="center"/>
         </w:trPr>
         <w:tc>
           <w:tcPr>
-            <w:tcW w:w="3119" w:type="dxa"/>
+            <w:tcW w:w="2253" w:type="dxa"/>
             <w:tcBorders>
               <w:top w:val="single" w:sz="6" w:space="0" w:color="666666"/>
               <w:left w:val="single" w:sz="6" w:space="0" w:color="666666"/>
@@ -470,7 +580,7 @@
         </w:tc>
         <w:tc>
           <w:tcPr>
-            <w:tcW w:w="4819" w:type="dxa"/>
+            <w:tcW w:w="3835" w:type="dxa"/>
             <w:tcBorders>
               <w:top w:val="single" w:sz="6" w:space="0" w:color="666666"/>
               <w:left w:val="single" w:sz="6" w:space="0" w:color="666666"/>
@@ -493,7 +603,7 @@
         </w:tc>
         <w:tc>
           <w:tcPr>
-            <w:tcW w:w="2835" w:type="dxa"/>
+            <w:tcW w:w="1992" w:type="dxa"/>
             <w:tcBorders>
               <w:top w:val="single" w:sz="6" w:space="0" w:color="666666"/>
               <w:left w:val="single" w:sz="6" w:space="0" w:color="666666"/>
@@ -513,14 +623,38 @@
             </w:pPr>
           </w:p>
         </w:tc>
+        <w:tc>
+          <w:tcPr>
+            <w:tcW w:w="2652" w:type="dxa"/>
+            <w:tcBorders>
+              <w:top w:val="single" w:sz="6" w:space="0" w:color="666666"/>
+              <w:left w:val="single" w:sz="6" w:space="0" w:color="666666"/>
+              <w:bottom w:val="single" w:sz="6" w:space="0" w:color="666666"/>
+              <w:right w:val="single" w:sz="6" w:space="0" w:color="666666"/>
+            </w:tcBorders>
+            <w:shd w:val="clear" w:color="auto" w:fill="D1D1D1" w:themeFill="background2" w:themeFillShade="E6"/>
+          </w:tcPr>
+          <w:p>
+            <w:pPr>
+              <w:spacing w:after="0" w:line="259" w:lineRule="auto"/>
+              <w:ind w:left="0" w:right="50" w:firstLine="0"/>
+              <w:jc w:val="center"/>
+              <w:rPr>
+                <w:sz w:val="20"/>
+                <w:szCs w:val="20"/>
+              </w:rPr>
+            </w:pPr>
+          </w:p>
+        </w:tc>
       </w:tr>
       <w:tr>
         <w:trPr>
-          <w:trHeight w:val="1012"/>
+          <w:trHeight w:val="590"/>
+          <w:jc w:val="center"/>
         </w:trPr>
         <w:tc>
           <w:tcPr>
-            <w:tcW w:w="3119" w:type="dxa"/>
+            <w:tcW w:w="2253" w:type="dxa"/>
             <w:tcBorders>
               <w:top w:val="single" w:sz="6" w:space="0" w:color="666666"/>
               <w:left w:val="single" w:sz="6" w:space="0" w:color="666666"/>
@@ -551,7 +685,7 @@
         </w:tc>
         <w:tc>
           <w:tcPr>
-            <w:tcW w:w="4819" w:type="dxa"/>
+            <w:tcW w:w="3835" w:type="dxa"/>
             <w:tcBorders>
               <w:top w:val="single" w:sz="6" w:space="0" w:color="666666"/>
               <w:left w:val="single" w:sz="6" w:space="0" w:color="666666"/>
@@ -656,7 +790,7 @@
               <w:rPr>
                 <w:sz w:val="19"/>
               </w:rPr>
-              <w:t>-----------------------------------------------------------</w:t>
+              <w:t>---------------------------------------</w:t>
             </w:r>
           </w:p>
           <w:p>
@@ -673,7 +807,6 @@
               <w:rPr>
                 <w:sz w:val="19"/>
               </w:rPr>
-              <w:lastRenderedPageBreak/>
               <w:t xml:space="preserve"> </w:t>
             </w:r>
             <w:r>
@@ -703,19 +836,12 @@
                 <w:sz w:val="19"/>
               </w:rPr>
               <w:t xml:space="preserve">Months </w:t>
-            </w:r>
-            <w:r>
-              <w:rPr>
-                <w:bCs/>
-                <w:sz w:val="19"/>
-              </w:rPr>
-              <w:br/>
             </w:r>
           </w:p>
         </w:tc>
         <w:tc>
           <w:tcPr>
-            <w:tcW w:w="2835" w:type="dxa"/>
+            <w:tcW w:w="1992" w:type="dxa"/>
             <w:tcBorders>
               <w:top w:val="single" w:sz="6" w:space="0" w:color="666666"/>
               <w:left w:val="single" w:sz="6" w:space="0" w:color="666666"/>
@@ -738,19 +864,49 @@
                 <w:sz w:val="20"/>
                 <w:szCs w:val="20"/>
               </w:rPr>
-              <w:lastRenderedPageBreak/>
               <w:t>{{price_migration}}</w:t>
+            </w:r>
+          </w:p>
+        </w:tc>
+        <w:tc>
+          <w:tcPr>
+            <w:tcW w:w="2652" w:type="dxa"/>
+            <w:tcBorders>
+              <w:top w:val="single" w:sz="6" w:space="0" w:color="666666"/>
+              <w:left w:val="single" w:sz="6" w:space="0" w:color="666666"/>
+              <w:bottom w:val="single" w:sz="6" w:space="0" w:color="666666"/>
+              <w:right w:val="single" w:sz="6" w:space="0" w:color="666666"/>
+            </w:tcBorders>
+            <w:shd w:val="clear" w:color="auto" w:fill="D1D1D1" w:themeFill="background2" w:themeFillShade="E6"/>
+          </w:tcPr>
+          <w:p>
+            <w:pPr>
+              <w:spacing w:after="0" w:line="259" w:lineRule="auto"/>
+              <w:ind w:left="0" w:right="50" w:firstLine="0"/>
+              <w:jc w:val="center"/>
+              <w:rPr>
+                <w:sz w:val="20"/>
+                <w:szCs w:val="20"/>
+              </w:rPr>
+            </w:pPr>
+            <w:r>
+              <w:rPr>
+                <w:sz w:val="20"/>
+                <w:szCs w:val="20"/>
+              </w:rPr>
+              <w:t>{{price_migration_bundled}}</w:t>
             </w:r>
           </w:p>
         </w:tc>
       </w:tr>
       <w:tr>
         <w:trPr>
-          <w:trHeight w:val="1335"/>
+          <w:trHeight w:val="1157"/>
+          <w:jc w:val="center"/>
         </w:trPr>
         <w:tc>
           <w:tcPr>
-            <w:tcW w:w="3119" w:type="dxa"/>
+            <w:tcW w:w="2253" w:type="dxa"/>
             <w:tcBorders>
               <w:top w:val="single" w:sz="6" w:space="0" w:color="666666"/>
               <w:left w:val="single" w:sz="6" w:space="0" w:color="666666"/>
@@ -772,34 +928,10 @@
             </w:pPr>
             <w:r>
               <w:rPr>
-                <w:b/>
-                <w:sz w:val="19"/>
-              </w:rPr>
-              <w:tab/>
-            </w:r>
-            <w:r>
-              <w:rPr>
                 <w:color w:val="auto"/>
               </w:rPr>
-              <w:t>{</w:t>
-            </w:r>
-            <w:r>
-              <w:rPr>
-                <w:color w:val="auto"/>
-              </w:rPr>
-              <w:t>{</w:t>
-            </w:r>
-            <w:r>
-              <w:rPr>
-                <w:color w:val="auto"/>
-              </w:rPr>
-              <w:t>#servers}</w:t>
-            </w:r>
-            <w:r>
-              <w:rPr>
-                <w:color w:val="auto"/>
-              </w:rPr>
-              <w:t>}</w:t>
+              <w:lastRenderedPageBreak/>
+              <w:t>{{#servers}}</w:t>
             </w:r>
           </w:p>
           <w:p>
@@ -820,194 +952,7 @@
         </w:tc>
         <w:tc>
           <w:tcPr>
-            <w:tcW w:w="4819" w:type="dxa"/>
-            <w:tcBorders>
-              <w:top w:val="single" w:sz="6" w:space="0" w:color="666666"/>
-              <w:left w:val="single" w:sz="6" w:space="0" w:color="666666"/>
-              <w:bottom w:val="single" w:sz="6" w:space="0" w:color="666666"/>
-              <w:right w:val="single" w:sz="6" w:space="0" w:color="666666"/>
-            </w:tcBorders>
-            <w:vAlign w:val="center"/>
-          </w:tcPr>
-          <w:p>
-            <w:pPr>
-              <w:spacing w:after="73" w:line="259" w:lineRule="auto"/>
-              <w:ind w:left="720" w:right="54" w:firstLine="0"/>
-              <w:jc w:val="left"/>
-              <w:rPr>
-                <w:sz w:val="19"/>
-              </w:rPr>
-            </w:pPr>
-            <w:r>
-              <w:rPr>
-                <w:sz w:val="19"/>
-              </w:rPr>
-              <w:t>{{serverDescription}}</w:t>
-            </w:r>
-            <w:r>
-              <w:rPr>
-                <w:sz w:val="19"/>
-              </w:rPr>
-              <w:br/>
-            </w:r>
-            <w:r>
-              <w:rPr>
-                <w:sz w:val="19"/>
-              </w:rPr>
-              <w:t>{{combinationName}}</w:t>
-            </w:r>
-            <w:r>
-              <w:rPr>
-                <w:sz w:val="19"/>
-              </w:rPr>
-              <w:br/>
-            </w:r>
-            <w:r>
-              <w:rPr>
-                <w:sz w:val="19"/>
-              </w:rPr>
-              <w:br/>
-              <w:t>Instance Valid for {{serverMonths}} Months</w:t>
-            </w:r>
-          </w:p>
-          <w:p>
-            <w:pPr>
-              <w:spacing w:after="73" w:line="259" w:lineRule="auto"/>
-              <w:ind w:left="0" w:right="54" w:firstLine="0"/>
-              <w:jc w:val="center"/>
-              <w:rPr>
-                <w:sz w:val="19"/>
-              </w:rPr>
-            </w:pPr>
-          </w:p>
-        </w:tc>
-        <w:tc>
-          <w:tcPr>
-            <w:tcW w:w="2835" w:type="dxa"/>
-            <w:tcBorders>
-              <w:top w:val="single" w:sz="6" w:space="0" w:color="666666"/>
-              <w:left w:val="single" w:sz="6" w:space="0" w:color="666666"/>
-              <w:bottom w:val="single" w:sz="6" w:space="0" w:color="666666"/>
-              <w:right w:val="single" w:sz="6" w:space="0" w:color="666666"/>
-            </w:tcBorders>
-          </w:tcPr>
-          <w:p>
-            <w:pPr>
-              <w:spacing w:after="0" w:line="259" w:lineRule="auto"/>
-              <w:ind w:left="0" w:right="50" w:firstLine="0"/>
-              <w:jc w:val="center"/>
-              <w:rPr>
-                <w:sz w:val="20"/>
-                <w:szCs w:val="20"/>
-              </w:rPr>
-            </w:pPr>
-          </w:p>
-          <w:p>
-            <w:pPr>
-              <w:rPr>
-                <w:sz w:val="20"/>
-                <w:szCs w:val="20"/>
-              </w:rPr>
-            </w:pPr>
-            <w:r>
-              <w:rPr>
-                <w:sz w:val="20"/>
-                <w:szCs w:val="20"/>
-              </w:rPr>
-              <w:t xml:space="preserve">           </w:t>
-            </w:r>
-            <w:r>
-              <w:rPr>
-                <w:sz w:val="20"/>
-                <w:szCs w:val="20"/>
-              </w:rPr>
-              <w:t xml:space="preserve">  </w:t>
-            </w:r>
-            <w:r>
-              <w:rPr>
-                <w:sz w:val="20"/>
-                <w:szCs w:val="20"/>
-              </w:rPr>
-              <w:t>{{serverPrice}}</w:t>
-            </w:r>
-          </w:p>
-          <w:p>
-            <w:pPr>
-              <w:rPr>
-                <w:sz w:val="20"/>
-                <w:szCs w:val="20"/>
-              </w:rPr>
-            </w:pPr>
-          </w:p>
-        </w:tc>
-      </w:tr>
-      <w:tr>
-        <w:trPr>
-          <w:trHeight w:val="743"/>
-        </w:trPr>
-        <w:tc>
-          <w:tcPr>
-            <w:tcW w:w="3119" w:type="dxa"/>
-            <w:tcBorders>
-              <w:top w:val="single" w:sz="6" w:space="0" w:color="666666"/>
-              <w:left w:val="single" w:sz="6" w:space="0" w:color="666666"/>
-              <w:bottom w:val="single" w:sz="6" w:space="0" w:color="666666"/>
-              <w:right w:val="single" w:sz="6" w:space="0" w:color="666666"/>
-            </w:tcBorders>
-          </w:tcPr>
-          <w:p>
-            <w:pPr>
-              <w:spacing w:after="0" w:line="259" w:lineRule="auto"/>
-              <w:ind w:left="720" w:right="54" w:firstLine="0"/>
-              <w:rPr>
-                <w:bCs/>
-                <w:sz w:val="19"/>
-              </w:rPr>
-            </w:pPr>
-            <w:r>
-              <w:rPr>
-                <w:bCs/>
-                <w:sz w:val="19"/>
-              </w:rPr>
-              <w:t>{</w:t>
-            </w:r>
-            <w:r>
-              <w:rPr>
-                <w:bCs/>
-                <w:sz w:val="19"/>
-              </w:rPr>
-              <w:t>{</w:t>
-            </w:r>
-            <w:r>
-              <w:rPr>
-                <w:bCs/>
-                <w:sz w:val="19"/>
-              </w:rPr>
-              <w:t>/servers}</w:t>
-            </w:r>
-            <w:r>
-              <w:rPr>
-                <w:bCs/>
-                <w:sz w:val="19"/>
-              </w:rPr>
-              <w:t>}</w:t>
-            </w:r>
-          </w:p>
-          <w:p>
-            <w:pPr>
-              <w:spacing w:after="0" w:line="259" w:lineRule="auto"/>
-              <w:ind w:left="0" w:right="54" w:firstLine="0"/>
-              <w:jc w:val="center"/>
-              <w:rPr>
-                <w:b/>
-                <w:sz w:val="19"/>
-              </w:rPr>
-            </w:pPr>
-          </w:p>
-        </w:tc>
-        <w:tc>
-          <w:tcPr>
-            <w:tcW w:w="4819" w:type="dxa"/>
+            <w:tcW w:w="3835" w:type="dxa"/>
             <w:tcBorders>
               <w:top w:val="single" w:sz="6" w:space="0" w:color="666666"/>
               <w:left w:val="single" w:sz="6" w:space="0" w:color="666666"/>
@@ -1025,11 +970,65 @@
                 <w:sz w:val="19"/>
               </w:rPr>
             </w:pPr>
+            <w:r>
+              <w:rPr>
+                <w:sz w:val="19"/>
+              </w:rPr>
+              <w:t>{{serverDescription}}</w:t>
+            </w:r>
+            <w:r>
+              <w:rPr>
+                <w:sz w:val="19"/>
+              </w:rPr>
+              <w:br/>
+            </w:r>
+            <w:r>
+              <w:rPr>
+                <w:sz w:val="19"/>
+              </w:rPr>
+              <w:t>{{combinationName}}</w:t>
+            </w:r>
+            <w:r>
+              <w:rPr>
+                <w:sz w:val="19"/>
+              </w:rPr>
+              <w:br/>
+            </w:r>
+            <w:r>
+              <w:rPr>
+                <w:sz w:val="19"/>
+              </w:rPr>
+              <w:t>Instance</w:t>
+            </w:r>
+            <w:r>
+              <w:rPr>
+                <w:sz w:val="19"/>
+              </w:rPr>
+              <w:t xml:space="preserve"> </w:t>
+            </w:r>
+            <w:r>
+              <w:rPr>
+                <w:sz w:val="19"/>
+              </w:rPr>
+              <w:t>Valid</w:t>
+            </w:r>
+            <w:r>
+              <w:rPr>
+                <w:sz w:val="19"/>
+              </w:rPr>
+              <w:t xml:space="preserve"> </w:t>
+            </w:r>
+            <w:r>
+              <w:rPr>
+                <w:sz w:val="19"/>
+              </w:rPr>
+              <w:t>for {{serverMonths}} Months</w:t>
+            </w:r>
           </w:p>
         </w:tc>
         <w:tc>
           <w:tcPr>
-            <w:tcW w:w="2835" w:type="dxa"/>
+            <w:tcW w:w="1992" w:type="dxa"/>
             <w:tcBorders>
               <w:top w:val="single" w:sz="6" w:space="0" w:color="666666"/>
               <w:left w:val="single" w:sz="6" w:space="0" w:color="666666"/>
@@ -1048,15 +1047,315 @@
               </w:rPr>
             </w:pPr>
           </w:p>
+          <w:p>
+            <w:pPr>
+              <w:jc w:val="center"/>
+              <w:rPr>
+                <w:sz w:val="20"/>
+                <w:szCs w:val="20"/>
+              </w:rPr>
+            </w:pPr>
+            <w:r>
+              <w:rPr>
+                <w:sz w:val="20"/>
+                <w:szCs w:val="20"/>
+              </w:rPr>
+              <w:t>{{serverPrice}}</w:t>
+            </w:r>
+          </w:p>
+          <w:p>
+            <w:pPr>
+              <w:jc w:val="center"/>
+              <w:rPr>
+                <w:sz w:val="20"/>
+                <w:szCs w:val="20"/>
+              </w:rPr>
+            </w:pPr>
+          </w:p>
+        </w:tc>
+        <w:tc>
+          <w:tcPr>
+            <w:tcW w:w="2652" w:type="dxa"/>
+            <w:tcBorders>
+              <w:top w:val="single" w:sz="6" w:space="0" w:color="666666"/>
+              <w:left w:val="single" w:sz="6" w:space="0" w:color="666666"/>
+              <w:bottom w:val="single" w:sz="6" w:space="0" w:color="666666"/>
+              <w:right w:val="single" w:sz="6" w:space="0" w:color="666666"/>
+            </w:tcBorders>
+            <w:shd w:val="clear" w:color="auto" w:fill="D1D1D1" w:themeFill="background2" w:themeFillShade="E6"/>
+          </w:tcPr>
+          <w:p>
+            <w:pPr>
+              <w:spacing w:after="0" w:line="259" w:lineRule="auto"/>
+              <w:ind w:left="0" w:right="50" w:firstLine="0"/>
+              <w:jc w:val="center"/>
+              <w:rPr>
+                <w:sz w:val="20"/>
+                <w:szCs w:val="20"/>
+              </w:rPr>
+            </w:pPr>
+          </w:p>
+          <w:p>
+            <w:pPr>
+              <w:spacing w:after="0" w:line="259" w:lineRule="auto"/>
+              <w:ind w:left="0" w:right="50" w:firstLine="0"/>
+              <w:jc w:val="center"/>
+              <w:rPr>
+                <w:sz w:val="20"/>
+                <w:szCs w:val="20"/>
+              </w:rPr>
+            </w:pPr>
+            <w:r>
+              <w:rPr>
+                <w:sz w:val="20"/>
+                <w:szCs w:val="20"/>
+              </w:rPr>
+              <w:t>{{serverPriceBundled}}</w:t>
+            </w:r>
+          </w:p>
+        </w:tc>
+      </w:tr>
+      <w:tr>
+        <w:trPr>
+          <w:trHeight w:val="553"/>
+          <w:jc w:val="center"/>
+        </w:trPr>
+        <w:tc>
+          <w:tcPr>
+            <w:tcW w:w="2253" w:type="dxa"/>
+            <w:tcBorders>
+              <w:top w:val="single" w:sz="6" w:space="0" w:color="666666"/>
+              <w:left w:val="single" w:sz="6" w:space="0" w:color="666666"/>
+              <w:bottom w:val="single" w:sz="6" w:space="0" w:color="666666"/>
+              <w:right w:val="single" w:sz="6" w:space="0" w:color="666666"/>
+            </w:tcBorders>
+          </w:tcPr>
+          <w:p>
+            <w:pPr>
+              <w:spacing w:after="0" w:line="259" w:lineRule="auto"/>
+              <w:ind w:left="720" w:right="54" w:firstLine="0"/>
+              <w:rPr>
+                <w:bCs/>
+                <w:sz w:val="19"/>
+              </w:rPr>
+            </w:pPr>
+            <w:r>
+              <w:rPr>
+                <w:bCs/>
+                <w:sz w:val="19"/>
+              </w:rPr>
+              <w:t>{{/servers}}</w:t>
+            </w:r>
+          </w:p>
+          <w:p>
+            <w:pPr>
+              <w:spacing w:after="0" w:line="259" w:lineRule="auto"/>
+              <w:ind w:left="0" w:right="54" w:firstLine="0"/>
+              <w:jc w:val="center"/>
+              <w:rPr>
+                <w:b/>
+                <w:sz w:val="19"/>
+              </w:rPr>
+            </w:pPr>
+          </w:p>
+        </w:tc>
+        <w:tc>
+          <w:tcPr>
+            <w:tcW w:w="3835" w:type="dxa"/>
+            <w:tcBorders>
+              <w:top w:val="single" w:sz="6" w:space="0" w:color="666666"/>
+              <w:left w:val="single" w:sz="6" w:space="0" w:color="666666"/>
+              <w:bottom w:val="single" w:sz="6" w:space="0" w:color="666666"/>
+              <w:right w:val="single" w:sz="6" w:space="0" w:color="666666"/>
+            </w:tcBorders>
+            <w:vAlign w:val="center"/>
+          </w:tcPr>
+          <w:p>
+            <w:pPr>
+              <w:spacing w:after="73" w:line="259" w:lineRule="auto"/>
+              <w:ind w:left="0" w:right="54" w:firstLine="0"/>
+              <w:jc w:val="center"/>
+              <w:rPr>
+                <w:sz w:val="19"/>
+              </w:rPr>
+            </w:pPr>
+          </w:p>
+        </w:tc>
+        <w:tc>
+          <w:tcPr>
+            <w:tcW w:w="1992" w:type="dxa"/>
+            <w:tcBorders>
+              <w:top w:val="single" w:sz="6" w:space="0" w:color="666666"/>
+              <w:left w:val="single" w:sz="6" w:space="0" w:color="666666"/>
+              <w:bottom w:val="single" w:sz="6" w:space="0" w:color="666666"/>
+              <w:right w:val="single" w:sz="6" w:space="0" w:color="666666"/>
+            </w:tcBorders>
+          </w:tcPr>
+          <w:p>
+            <w:pPr>
+              <w:spacing w:after="0" w:line="259" w:lineRule="auto"/>
+              <w:ind w:left="0" w:right="50" w:firstLine="0"/>
+              <w:jc w:val="center"/>
+              <w:rPr>
+                <w:sz w:val="20"/>
+                <w:szCs w:val="20"/>
+              </w:rPr>
+            </w:pPr>
+          </w:p>
+        </w:tc>
+        <w:tc>
+          <w:tcPr>
+            <w:tcW w:w="2652" w:type="dxa"/>
+            <w:tcBorders>
+              <w:top w:val="single" w:sz="6" w:space="0" w:color="666666"/>
+              <w:left w:val="single" w:sz="6" w:space="0" w:color="666666"/>
+              <w:bottom w:val="single" w:sz="6" w:space="0" w:color="666666"/>
+              <w:right w:val="single" w:sz="6" w:space="0" w:color="666666"/>
+            </w:tcBorders>
+            <w:shd w:val="clear" w:color="auto" w:fill="D1D1D1" w:themeFill="background2" w:themeFillShade="E6"/>
+          </w:tcPr>
+          <w:p>
+            <w:pPr>
+              <w:spacing w:after="0" w:line="259" w:lineRule="auto"/>
+              <w:ind w:left="0" w:right="50" w:firstLine="0"/>
+              <w:jc w:val="center"/>
+              <w:rPr>
+                <w:sz w:val="20"/>
+                <w:szCs w:val="20"/>
+              </w:rPr>
+            </w:pPr>
+          </w:p>
+        </w:tc>
+      </w:tr>
+      <w:tr>
+        <w:trPr>
+          <w:trHeight w:val="331"/>
+          <w:jc w:val="center"/>
+        </w:trPr>
+        <w:tc>
+          <w:tcPr>
+            <w:tcW w:w="2253" w:type="dxa"/>
+            <w:tcBorders>
+              <w:top w:val="single" w:sz="6" w:space="0" w:color="666666"/>
+              <w:left w:val="single" w:sz="6" w:space="0" w:color="666666"/>
+              <w:bottom w:val="single" w:sz="6" w:space="0" w:color="666666"/>
+              <w:right w:val="single" w:sz="6" w:space="0" w:color="666666"/>
+            </w:tcBorders>
+            <w:shd w:val="clear" w:color="auto" w:fill="ADADAD" w:themeFill="background2" w:themeFillShade="BF"/>
+          </w:tcPr>
+          <w:p>
+            <w:pPr>
+              <w:spacing w:after="0" w:line="259" w:lineRule="auto"/>
+              <w:ind w:right="54"/>
+              <w:jc w:val="center"/>
+              <w:rPr>
+                <w:bCs/>
+                <w:sz w:val="19"/>
+                <w:highlight w:val="lightGray"/>
+              </w:rPr>
+            </w:pPr>
+            <w:r>
+              <w:rPr>
+                <w:bCs/>
+                <w:sz w:val="19"/>
+                <w:highlight w:val="lightGray"/>
+              </w:rPr>
+              <w:t>CloudFuze Manage</w:t>
+            </w:r>
+          </w:p>
+        </w:tc>
+        <w:tc>
+          <w:tcPr>
+            <w:tcW w:w="3835" w:type="dxa"/>
+            <w:tcBorders>
+              <w:top w:val="single" w:sz="6" w:space="0" w:color="666666"/>
+              <w:left w:val="single" w:sz="6" w:space="0" w:color="666666"/>
+              <w:bottom w:val="single" w:sz="6" w:space="0" w:color="666666"/>
+              <w:right w:val="single" w:sz="6" w:space="0" w:color="666666"/>
+            </w:tcBorders>
+            <w:shd w:val="clear" w:color="auto" w:fill="ADADAD" w:themeFill="background2" w:themeFillShade="BF"/>
+            <w:vAlign w:val="center"/>
+          </w:tcPr>
+          <w:p>
+            <w:pPr>
+              <w:spacing w:after="73" w:line="259" w:lineRule="auto"/>
+              <w:ind w:left="0" w:right="54" w:firstLine="0"/>
+              <w:jc w:val="center"/>
+              <w:rPr>
+                <w:sz w:val="19"/>
+                <w:highlight w:val="lightGray"/>
+              </w:rPr>
+            </w:pPr>
+            <w:r>
+              <w:rPr>
+                <w:sz w:val="19"/>
+              </w:rPr>
+              <w:t>{{per_user_cost}}</w:t>
+            </w:r>
+          </w:p>
+        </w:tc>
+        <w:tc>
+          <w:tcPr>
+            <w:tcW w:w="1992" w:type="dxa"/>
+            <w:tcBorders>
+              <w:top w:val="single" w:sz="6" w:space="0" w:color="666666"/>
+              <w:left w:val="single" w:sz="6" w:space="0" w:color="666666"/>
+              <w:bottom w:val="single" w:sz="6" w:space="0" w:color="666666"/>
+              <w:right w:val="single" w:sz="6" w:space="0" w:color="666666"/>
+            </w:tcBorders>
+            <w:shd w:val="clear" w:color="auto" w:fill="ADADAD" w:themeFill="background2" w:themeFillShade="BF"/>
+          </w:tcPr>
+          <w:p>
+            <w:pPr>
+              <w:spacing w:after="0" w:line="259" w:lineRule="auto"/>
+              <w:ind w:left="0" w:right="50" w:firstLine="0"/>
+              <w:jc w:val="center"/>
+              <w:rPr>
+                <w:sz w:val="20"/>
+                <w:szCs w:val="20"/>
+              </w:rPr>
+            </w:pPr>
+          </w:p>
+        </w:tc>
+        <w:tc>
+          <w:tcPr>
+            <w:tcW w:w="2652" w:type="dxa"/>
+            <w:tcBorders>
+              <w:top w:val="single" w:sz="6" w:space="0" w:color="666666"/>
+              <w:left w:val="single" w:sz="6" w:space="0" w:color="666666"/>
+              <w:bottom w:val="single" w:sz="6" w:space="0" w:color="666666"/>
+              <w:right w:val="single" w:sz="6" w:space="0" w:color="666666"/>
+            </w:tcBorders>
+            <w:shd w:val="clear" w:color="auto" w:fill="ADADAD" w:themeFill="background2" w:themeFillShade="BF"/>
+          </w:tcPr>
+          <w:p>
+            <w:pPr>
+              <w:spacing w:after="0" w:line="259" w:lineRule="auto"/>
+              <w:ind w:left="0" w:right="50" w:firstLine="0"/>
+              <w:jc w:val="center"/>
+              <w:rPr>
+                <w:sz w:val="20"/>
+                <w:szCs w:val="20"/>
+              </w:rPr>
+            </w:pPr>
+            <w:r>
+              <w:rPr>
+                <w:sz w:val="20"/>
+                <w:szCs w:val="20"/>
+              </w:rPr>
+              <w:t>{{cfm_total_b}}</w:t>
+            </w:r>
+          </w:p>
         </w:tc>
       </w:tr>
       <w:tr>
         <w:trPr>
           <w:trHeight w:val="420"/>
+          <w:jc w:val="center"/>
         </w:trPr>
         <w:tc>
           <w:tcPr>
-            <w:tcW w:w="3119" w:type="dxa"/>
+            <w:tcW w:w="2253" w:type="dxa"/>
             <w:tcBorders>
               <w:top w:val="single" w:sz="6" w:space="0" w:color="666666"/>
               <w:left w:val="single" w:sz="6" w:space="0" w:color="666666"/>
@@ -1085,7 +1384,7 @@
         </w:tc>
         <w:tc>
           <w:tcPr>
-            <w:tcW w:w="4819" w:type="dxa"/>
+            <w:tcW w:w="3835" w:type="dxa"/>
             <w:tcBorders>
               <w:top w:val="single" w:sz="6" w:space="0" w:color="666666"/>
               <w:left w:val="single" w:sz="6" w:space="0" w:color="666666"/>
@@ -1108,14 +1407,7 @@
                 <w:b/>
                 <w:sz w:val="19"/>
               </w:rPr>
-              <w:t>{{discount_percent}}</w:t>
-            </w:r>
-            <w:r>
-              <w:rPr>
-                <w:b/>
-                <w:sz w:val="19"/>
-              </w:rPr>
-              <w:t>%</w:t>
+              <w:t>{{discount_percent}}%</w:t>
             </w:r>
             <w:r>
               <w:rPr>
@@ -1128,7 +1420,7 @@
         </w:tc>
         <w:tc>
           <w:tcPr>
-            <w:tcW w:w="2835" w:type="dxa"/>
+            <w:tcW w:w="1992" w:type="dxa"/>
             <w:tcBorders>
               <w:top w:val="single" w:sz="6" w:space="0" w:color="666666"/>
               <w:left w:val="single" w:sz="6" w:space="0" w:color="666666"/>
@@ -1156,6 +1448,141 @@
             </w:r>
           </w:p>
         </w:tc>
+        <w:tc>
+          <w:tcPr>
+            <w:tcW w:w="2652" w:type="dxa"/>
+            <w:tcBorders>
+              <w:top w:val="single" w:sz="6" w:space="0" w:color="666666"/>
+              <w:left w:val="single" w:sz="6" w:space="0" w:color="666666"/>
+              <w:bottom w:val="single" w:sz="6" w:space="0" w:color="666666"/>
+              <w:right w:val="single" w:sz="6" w:space="0" w:color="666666"/>
+            </w:tcBorders>
+          </w:tcPr>
+          <w:p>
+            <w:pPr>
+              <w:spacing w:after="0" w:line="259" w:lineRule="auto"/>
+              <w:ind w:left="0" w:right="50" w:firstLine="0"/>
+              <w:jc w:val="center"/>
+              <w:rPr>
+                <w:sz w:val="20"/>
+                <w:szCs w:val="20"/>
+              </w:rPr>
+            </w:pPr>
+          </w:p>
+        </w:tc>
+      </w:tr>
+      <w:tr>
+        <w:trPr>
+          <w:trHeight w:val="420"/>
+          <w:jc w:val="center"/>
+        </w:trPr>
+        <w:tc>
+          <w:tcPr>
+            <w:tcW w:w="2253" w:type="dxa"/>
+            <w:tcBorders>
+              <w:top w:val="single" w:sz="6" w:space="0" w:color="666666"/>
+              <w:left w:val="single" w:sz="6" w:space="0" w:color="666666"/>
+              <w:bottom w:val="single" w:sz="6" w:space="0" w:color="666666"/>
+              <w:right w:val="single" w:sz="6" w:space="0" w:color="666666"/>
+            </w:tcBorders>
+            <w:vAlign w:val="center"/>
+          </w:tcPr>
+          <w:p>
+            <w:pPr>
+              <w:spacing w:after="0" w:line="259" w:lineRule="auto"/>
+              <w:ind w:left="0" w:right="108" w:firstLine="0"/>
+              <w:jc w:val="center"/>
+              <w:rPr>
+                <w:bCs/>
+                <w:sz w:val="19"/>
+              </w:rPr>
+            </w:pPr>
+          </w:p>
+        </w:tc>
+        <w:tc>
+          <w:tcPr>
+            <w:tcW w:w="3835" w:type="dxa"/>
+            <w:tcBorders>
+              <w:top w:val="single" w:sz="6" w:space="0" w:color="666666"/>
+              <w:left w:val="single" w:sz="6" w:space="0" w:color="666666"/>
+              <w:bottom w:val="single" w:sz="6" w:space="0" w:color="666666"/>
+              <w:right w:val="single" w:sz="6" w:space="0" w:color="666666"/>
+            </w:tcBorders>
+            <w:vAlign w:val="center"/>
+          </w:tcPr>
+          <w:p>
+            <w:pPr>
+              <w:spacing w:after="0" w:line="259" w:lineRule="auto"/>
+              <w:ind w:left="0" w:right="109" w:firstLine="0"/>
+              <w:jc w:val="center"/>
+              <w:rPr>
+                <w:b/>
+                <w:sz w:val="19"/>
+              </w:rPr>
+            </w:pPr>
+            <w:r>
+              <w:rPr>
+                <w:b/>
+                <w:sz w:val="20"/>
+                <w:szCs w:val="20"/>
+              </w:rPr>
+              <w:t>Total Price</w:t>
+            </w:r>
+          </w:p>
+        </w:tc>
+        <w:tc>
+          <w:tcPr>
+            <w:tcW w:w="1992" w:type="dxa"/>
+            <w:tcBorders>
+              <w:top w:val="single" w:sz="6" w:space="0" w:color="666666"/>
+              <w:left w:val="single" w:sz="6" w:space="0" w:color="666666"/>
+              <w:bottom w:val="single" w:sz="6" w:space="0" w:color="666666"/>
+              <w:right w:val="single" w:sz="6" w:space="0" w:color="666666"/>
+            </w:tcBorders>
+            <w:vAlign w:val="center"/>
+          </w:tcPr>
+          <w:p>
+            <w:pPr>
+              <w:spacing w:after="0" w:line="259" w:lineRule="auto"/>
+              <w:ind w:left="0" w:right="50" w:firstLine="0"/>
+              <w:jc w:val="center"/>
+              <w:rPr>
+                <w:sz w:val="20"/>
+                <w:szCs w:val="20"/>
+              </w:rPr>
+            </w:pPr>
+            <w:r>
+              <w:rPr>
+                <w:b/>
+                <w:sz w:val="20"/>
+                <w:szCs w:val="20"/>
+              </w:rPr>
+              <w:t>{{total_price_discount}}</w:t>
+            </w:r>
+          </w:p>
+        </w:tc>
+        <w:tc>
+          <w:tcPr>
+            <w:tcW w:w="2652" w:type="dxa"/>
+            <w:tcBorders>
+              <w:top w:val="single" w:sz="6" w:space="0" w:color="666666"/>
+              <w:left w:val="single" w:sz="6" w:space="0" w:color="666666"/>
+              <w:bottom w:val="single" w:sz="6" w:space="0" w:color="666666"/>
+              <w:right w:val="single" w:sz="6" w:space="0" w:color="666666"/>
+            </w:tcBorders>
+          </w:tcPr>
+          <w:p>
+            <w:pPr>
+              <w:spacing w:after="0" w:line="259" w:lineRule="auto"/>
+              <w:ind w:left="0" w:right="50" w:firstLine="0"/>
+              <w:jc w:val="center"/>
+              <w:rPr>
+                <w:sz w:val="20"/>
+                <w:szCs w:val="20"/>
+              </w:rPr>
+            </w:pPr>
+          </w:p>
+        </w:tc>
       </w:tr>
     </w:tbl>
     <w:p>
@@ -1177,39 +1604,14 @@
           <w:rFonts w:ascii="Calibri" w:eastAsia="Calibri" w:hAnsi="Calibri" w:cs="Calibri"/>
           <w:sz w:val="22"/>
         </w:rPr>
-        <w:tab/>
-      </w:r>
-      <w:r>
-        <w:rPr>
-          <w:b/>
-          <w:sz w:val="20"/>
-          <w:szCs w:val="20"/>
-        </w:rPr>
-        <w:t>Total Price</w:t>
-      </w:r>
-      <w:r>
-        <w:rPr>
-          <w:b/>
-          <w:sz w:val="20"/>
-          <w:szCs w:val="20"/>
-        </w:rPr>
-        <w:t xml:space="preserve">                        </w:t>
-      </w:r>
-      <w:r>
-        <w:rPr>
-          <w:b/>
-          <w:sz w:val="20"/>
-          <w:szCs w:val="20"/>
-        </w:rPr>
-        <w:t xml:space="preserve">    </w:t>
-      </w:r>
-      <w:r>
-        <w:rPr>
-          <w:b/>
-          <w:sz w:val="20"/>
-          <w:szCs w:val="20"/>
-        </w:rPr>
-        <w:t xml:space="preserve"> {{total_price_discount}}</w:t>
+        <w:t xml:space="preserve">                                                </w:t>
+      </w:r>
+      <w:r>
+        <w:rPr>
+          <w:rFonts w:ascii="Calibri" w:eastAsia="Calibri" w:hAnsi="Calibri" w:cs="Calibri"/>
+          <w:sz w:val="22"/>
+        </w:rPr>
+        <w:t xml:space="preserve">             </w:t>
       </w:r>
       <w:r>
         <w:rPr>
@@ -6388,7 +6790,6 @@
   <w:style w:type="character" w:default="1" w:styleId="DefaultParagraphFont">
     <w:name w:val="Default Paragraph Font"/>
     <w:uiPriority w:val="1"/>
-    <w:semiHidden/>
     <w:unhideWhenUsed/>
   </w:style>
   <w:style w:type="table" w:default="1" w:styleId="TableNormal">

</xml_diff>

<commit_message>
added grey color inthe last cell
</commit_message>
<xml_diff>
--- a/backend-templates/MultiCombinations.docx
+++ b/backend-templates/MultiCombinations.docx
@@ -234,10 +234,10 @@
         <w:tblLook w:val="04A0" w:firstRow="1" w:lastRow="0" w:firstColumn="1" w:lastColumn="0" w:noHBand="0" w:noVBand="1"/>
       </w:tblPr>
       <w:tblGrid>
-        <w:gridCol w:w="2155"/>
-        <w:gridCol w:w="3463"/>
-        <w:gridCol w:w="2462"/>
-        <w:gridCol w:w="2652"/>
+        <w:gridCol w:w="2260"/>
+        <w:gridCol w:w="3686"/>
+        <w:gridCol w:w="2557"/>
+        <w:gridCol w:w="2229"/>
       </w:tblGrid>
       <w:tr>
         <w:trPr>
@@ -246,7 +246,7 @@
         </w:trPr>
         <w:tc>
           <w:tcPr>
-            <w:tcW w:w="2253" w:type="dxa"/>
+            <w:tcW w:w="2260" w:type="dxa"/>
             <w:tcBorders>
               <w:top w:val="single" w:sz="6" w:space="0" w:color="666666"/>
               <w:left w:val="single" w:sz="6" w:space="0" w:color="666666"/>
@@ -272,7 +272,7 @@
         </w:tc>
         <w:tc>
           <w:tcPr>
-            <w:tcW w:w="3835" w:type="dxa"/>
+            <w:tcW w:w="3686" w:type="dxa"/>
             <w:tcBorders>
               <w:top w:val="single" w:sz="6" w:space="0" w:color="666666"/>
               <w:left w:val="single" w:sz="6" w:space="0" w:color="666666"/>
@@ -298,7 +298,7 @@
         </w:tc>
         <w:tc>
           <w:tcPr>
-            <w:tcW w:w="1992" w:type="dxa"/>
+            <w:tcW w:w="2557" w:type="dxa"/>
             <w:tcBorders>
               <w:top w:val="single" w:sz="6" w:space="0" w:color="666666"/>
               <w:left w:val="single" w:sz="6" w:space="0" w:color="666666"/>
@@ -333,7 +333,7 @@
         </w:tc>
         <w:tc>
           <w:tcPr>
-            <w:tcW w:w="2652" w:type="dxa"/>
+            <w:tcW w:w="2229" w:type="dxa"/>
             <w:tcBorders>
               <w:top w:val="single" w:sz="6" w:space="0" w:color="666666"/>
               <w:left w:val="single" w:sz="6" w:space="0" w:color="666666"/>
@@ -399,7 +399,7 @@
         </w:trPr>
         <w:tc>
           <w:tcPr>
-            <w:tcW w:w="2253" w:type="dxa"/>
+            <w:tcW w:w="2260" w:type="dxa"/>
             <w:tcBorders>
               <w:top w:val="single" w:sz="6" w:space="0" w:color="666666"/>
               <w:left w:val="single" w:sz="6" w:space="0" w:color="666666"/>
@@ -428,7 +428,7 @@
         </w:tc>
         <w:tc>
           <w:tcPr>
-            <w:tcW w:w="3835" w:type="dxa"/>
+            <w:tcW w:w="3686" w:type="dxa"/>
             <w:tcBorders>
               <w:top w:val="single" w:sz="6" w:space="0" w:color="666666"/>
               <w:left w:val="single" w:sz="6" w:space="0" w:color="666666"/>
@@ -443,18 +443,11 @@
               <w:ind w:left="0" w:right="162" w:firstLine="0"/>
               <w:jc w:val="center"/>
             </w:pPr>
-            <w:r>
-              <w:rPr>
-                <w:b/>
-                <w:sz w:val="19"/>
-              </w:rPr>
-              <w:t xml:space="preserve">  </w:t>
-            </w:r>
           </w:p>
         </w:tc>
         <w:tc>
           <w:tcPr>
-            <w:tcW w:w="1992" w:type="dxa"/>
+            <w:tcW w:w="2557" w:type="dxa"/>
             <w:tcBorders>
               <w:top w:val="single" w:sz="6" w:space="0" w:color="666666"/>
               <w:left w:val="single" w:sz="6" w:space="0" w:color="666666"/>
@@ -476,7 +469,7 @@
         </w:tc>
         <w:tc>
           <w:tcPr>
-            <w:tcW w:w="2652" w:type="dxa"/>
+            <w:tcW w:w="2229" w:type="dxa"/>
             <w:tcBorders>
               <w:top w:val="single" w:sz="6" w:space="0" w:color="666666"/>
               <w:left w:val="single" w:sz="6" w:space="0" w:color="666666"/>
@@ -505,7 +498,7 @@
         </w:trPr>
         <w:tc>
           <w:tcPr>
-            <w:tcW w:w="2253" w:type="dxa"/>
+            <w:tcW w:w="2260" w:type="dxa"/>
             <w:tcBorders>
               <w:top w:val="single" w:sz="6" w:space="0" w:color="666666"/>
               <w:left w:val="single" w:sz="6" w:space="0" w:color="666666"/>
@@ -550,7 +543,7 @@
         </w:tc>
         <w:tc>
           <w:tcPr>
-            <w:tcW w:w="3835" w:type="dxa"/>
+            <w:tcW w:w="3686" w:type="dxa"/>
             <w:tcBorders>
               <w:top w:val="single" w:sz="6" w:space="0" w:color="666666"/>
               <w:left w:val="single" w:sz="6" w:space="0" w:color="666666"/>
@@ -600,7 +593,7 @@
         </w:tc>
         <w:tc>
           <w:tcPr>
-            <w:tcW w:w="1992" w:type="dxa"/>
+            <w:tcW w:w="2557" w:type="dxa"/>
             <w:tcBorders>
               <w:top w:val="single" w:sz="6" w:space="0" w:color="666666"/>
               <w:left w:val="single" w:sz="6" w:space="0" w:color="666666"/>
@@ -645,7 +638,7 @@
         </w:tc>
         <w:tc>
           <w:tcPr>
-            <w:tcW w:w="2652" w:type="dxa"/>
+            <w:tcW w:w="2229" w:type="dxa"/>
             <w:tcBorders>
               <w:top w:val="single" w:sz="6" w:space="0" w:color="666666"/>
               <w:left w:val="single" w:sz="6" w:space="0" w:color="666666"/>
@@ -697,7 +690,7 @@
         </w:trPr>
         <w:tc>
           <w:tcPr>
-            <w:tcW w:w="2253" w:type="dxa"/>
+            <w:tcW w:w="2260" w:type="dxa"/>
             <w:tcBorders>
               <w:top w:val="single" w:sz="6" w:space="0" w:color="666666"/>
               <w:left w:val="single" w:sz="6" w:space="0" w:color="666666"/>
@@ -726,7 +719,7 @@
         </w:tc>
         <w:tc>
           <w:tcPr>
-            <w:tcW w:w="3835" w:type="dxa"/>
+            <w:tcW w:w="3686" w:type="dxa"/>
             <w:tcBorders>
               <w:top w:val="single" w:sz="6" w:space="0" w:color="666666"/>
               <w:left w:val="single" w:sz="6" w:space="0" w:color="666666"/>
@@ -749,7 +742,7 @@
         </w:tc>
         <w:tc>
           <w:tcPr>
-            <w:tcW w:w="1992" w:type="dxa"/>
+            <w:tcW w:w="2557" w:type="dxa"/>
             <w:tcBorders>
               <w:top w:val="single" w:sz="6" w:space="0" w:color="666666"/>
               <w:left w:val="single" w:sz="6" w:space="0" w:color="666666"/>
@@ -771,7 +764,7 @@
         </w:tc>
         <w:tc>
           <w:tcPr>
-            <w:tcW w:w="2652" w:type="dxa"/>
+            <w:tcW w:w="2229" w:type="dxa"/>
             <w:tcBorders>
               <w:top w:val="single" w:sz="6" w:space="0" w:color="666666"/>
               <w:left w:val="single" w:sz="6" w:space="0" w:color="666666"/>
@@ -800,7 +793,7 @@
         </w:trPr>
         <w:tc>
           <w:tcPr>
-            <w:tcW w:w="2253" w:type="dxa"/>
+            <w:tcW w:w="2260" w:type="dxa"/>
             <w:tcBorders>
               <w:top w:val="single" w:sz="6" w:space="0" w:color="666666"/>
               <w:left w:val="single" w:sz="6" w:space="0" w:color="666666"/>
@@ -831,7 +824,7 @@
         </w:tc>
         <w:tc>
           <w:tcPr>
-            <w:tcW w:w="3835" w:type="dxa"/>
+            <w:tcW w:w="3686" w:type="dxa"/>
             <w:tcBorders>
               <w:top w:val="single" w:sz="6" w:space="0" w:color="666666"/>
               <w:left w:val="single" w:sz="6" w:space="0" w:color="666666"/>
@@ -844,7 +837,7 @@
             <w:pPr>
               <w:spacing w:after="43" w:line="259" w:lineRule="auto"/>
               <w:ind w:left="0" w:right="54" w:firstLine="0"/>
-              <w:jc w:val="center"/>
+              <w:jc w:val="left"/>
               <w:rPr>
                 <w:sz w:val="20"/>
                 <w:szCs w:val="20"/>
@@ -862,7 +855,7 @@
             <w:pPr>
               <w:spacing w:after="58" w:line="259" w:lineRule="auto"/>
               <w:ind w:left="0" w:right="54" w:firstLine="0"/>
-              <w:jc w:val="center"/>
+              <w:jc w:val="left"/>
               <w:rPr>
                 <w:sz w:val="20"/>
                 <w:szCs w:val="20"/>
@@ -873,19 +866,43 @@
                 <w:sz w:val="20"/>
                 <w:szCs w:val="20"/>
               </w:rPr>
-              <w:t>Manager | Pre-Migration Analysis | During</w:t>
-            </w:r>
-          </w:p>
-          <w:p>
-            <w:pPr>
-              <w:spacing w:after="43" w:line="259" w:lineRule="auto"/>
-              <w:ind w:left="0" w:firstLine="0"/>
-              <w:jc w:val="center"/>
-              <w:rPr>
-                <w:sz w:val="20"/>
-                <w:szCs w:val="20"/>
-              </w:rPr>
-            </w:pPr>
+              <w:t>Manager</w:t>
+            </w:r>
+            <w:r>
+              <w:rPr>
+                <w:sz w:val="20"/>
+                <w:szCs w:val="20"/>
+              </w:rPr>
+              <w:t xml:space="preserve"> </w:t>
+            </w:r>
+            <w:r>
+              <w:rPr>
+                <w:sz w:val="20"/>
+                <w:szCs w:val="20"/>
+              </w:rPr>
+              <w:t>|</w:t>
+            </w:r>
+            <w:r>
+              <w:rPr>
+                <w:sz w:val="20"/>
+                <w:szCs w:val="20"/>
+              </w:rPr>
+              <w:t xml:space="preserve"> </w:t>
+            </w:r>
+            <w:r>
+              <w:rPr>
+                <w:sz w:val="20"/>
+                <w:szCs w:val="20"/>
+              </w:rPr>
+              <w:t>Pre-Migration Analysis | During</w:t>
+            </w:r>
+            <w:r>
+              <w:rPr>
+                <w:sz w:val="20"/>
+                <w:szCs w:val="20"/>
+              </w:rPr>
+              <w:t xml:space="preserve"> </w:t>
+            </w:r>
             <w:r>
               <w:rPr>
                 <w:sz w:val="20"/>
@@ -893,30 +910,47 @@
               </w:rPr>
               <w:t>Migration Consulting |Post-Migration Support and</w:t>
             </w:r>
-          </w:p>
-          <w:p>
-            <w:pPr>
-              <w:spacing w:after="58" w:line="259" w:lineRule="auto"/>
-              <w:ind w:left="0" w:right="54" w:firstLine="0"/>
-              <w:jc w:val="center"/>
-              <w:rPr>
-                <w:sz w:val="20"/>
-                <w:szCs w:val="20"/>
-              </w:rPr>
-            </w:pPr>
-            <w:r>
-              <w:rPr>
-                <w:sz w:val="20"/>
-                <w:szCs w:val="20"/>
-              </w:rPr>
-              <w:t>Data Reconciliation Support | End-to End</w:t>
+            <w:r>
+              <w:rPr>
+                <w:sz w:val="20"/>
+                <w:szCs w:val="20"/>
+              </w:rPr>
+              <w:t xml:space="preserve"> </w:t>
+            </w:r>
+            <w:r>
+              <w:rPr>
+                <w:sz w:val="20"/>
+                <w:szCs w:val="20"/>
+              </w:rPr>
+              <w:t>Data</w:t>
+            </w:r>
+            <w:r>
+              <w:rPr>
+                <w:sz w:val="20"/>
+                <w:szCs w:val="20"/>
+              </w:rPr>
+              <w:t xml:space="preserve"> </w:t>
+            </w:r>
+            <w:r>
+              <w:rPr>
+                <w:sz w:val="20"/>
+                <w:szCs w:val="20"/>
+              </w:rPr>
+              <w:t>Recon</w:t>
+            </w:r>
+            <w:r>
+              <w:rPr>
+                <w:sz w:val="20"/>
+                <w:szCs w:val="20"/>
+              </w:rPr>
+              <w:t>ciliation Support | End-to End</w:t>
             </w:r>
           </w:p>
           <w:p>
             <w:pPr>
               <w:spacing w:after="43" w:line="259" w:lineRule="auto"/>
               <w:ind w:left="0" w:right="109" w:firstLine="0"/>
-              <w:jc w:val="center"/>
+              <w:jc w:val="left"/>
             </w:pPr>
             <w:r>
               <w:rPr>
@@ -938,6 +972,12 @@
               </w:rPr>
               <w:t>---------------------------------------</w:t>
             </w:r>
+            <w:r>
+              <w:rPr>
+                <w:sz w:val="19"/>
+              </w:rPr>
+              <w:t>---------</w:t>
+            </w:r>
           </w:p>
           <w:p>
             <w:pPr>
@@ -951,12 +991,6 @@
             </w:pPr>
             <w:r>
               <w:rPr>
-                <w:sz w:val="19"/>
-              </w:rPr>
-              <w:t xml:space="preserve"> </w:t>
-            </w:r>
-            <w:r>
-              <w:rPr>
                 <w:bCs/>
                 <w:sz w:val="19"/>
               </w:rPr>
@@ -999,13 +1033,13 @@
                 <w:bCs/>
                 <w:sz w:val="19"/>
               </w:rPr>
-              <w:t xml:space="preserve">Months </w:t>
+              <w:t>Months</w:t>
             </w:r>
           </w:p>
         </w:tc>
         <w:tc>
           <w:tcPr>
-            <w:tcW w:w="1992" w:type="dxa"/>
+            <w:tcW w:w="2557" w:type="dxa"/>
             <w:tcBorders>
               <w:top w:val="single" w:sz="6" w:space="0" w:color="666666"/>
               <w:left w:val="single" w:sz="6" w:space="0" w:color="666666"/>
@@ -1050,7 +1084,7 @@
         </w:tc>
         <w:tc>
           <w:tcPr>
-            <w:tcW w:w="2652" w:type="dxa"/>
+            <w:tcW w:w="2229" w:type="dxa"/>
             <w:tcBorders>
               <w:top w:val="single" w:sz="6" w:space="0" w:color="666666"/>
               <w:left w:val="single" w:sz="6" w:space="0" w:color="666666"/>
@@ -1082,7 +1116,7 @@
                 <w:sz w:val="20"/>
                 <w:szCs w:val="20"/>
               </w:rPr>
-              <w:t>price_migration_bundled</w:t>
+              <w:t>migrationBundled</w:t>
             </w:r>
             <w:proofErr w:type="spellEnd"/>
             <w:r>
@@ -1102,7 +1136,7 @@
         </w:trPr>
         <w:tc>
           <w:tcPr>
-            <w:tcW w:w="2253" w:type="dxa"/>
+            <w:tcW w:w="2260" w:type="dxa"/>
             <w:tcBorders>
               <w:top w:val="single" w:sz="6" w:space="0" w:color="666666"/>
               <w:left w:val="single" w:sz="6" w:space="0" w:color="666666"/>
@@ -1126,7 +1160,6 @@
               <w:rPr>
                 <w:color w:val="auto"/>
               </w:rPr>
-              <w:lastRenderedPageBreak/>
               <w:t>{{#servers}}</w:t>
             </w:r>
           </w:p>
@@ -1148,7 +1181,7 @@
         </w:tc>
         <w:tc>
           <w:tcPr>
-            <w:tcW w:w="3835" w:type="dxa"/>
+            <w:tcW w:w="3686" w:type="dxa"/>
             <w:tcBorders>
               <w:top w:val="single" w:sz="6" w:space="0" w:color="666666"/>
               <w:left w:val="single" w:sz="6" w:space="0" w:color="666666"/>
@@ -1266,7 +1299,7 @@
         </w:tc>
         <w:tc>
           <w:tcPr>
-            <w:tcW w:w="1992" w:type="dxa"/>
+            <w:tcW w:w="2557" w:type="dxa"/>
             <w:tcBorders>
               <w:top w:val="single" w:sz="6" w:space="0" w:color="666666"/>
               <w:left w:val="single" w:sz="6" w:space="0" w:color="666666"/>
@@ -1329,7 +1362,7 @@
         </w:tc>
         <w:tc>
           <w:tcPr>
-            <w:tcW w:w="2652" w:type="dxa"/>
+            <w:tcW w:w="2229" w:type="dxa"/>
             <w:tcBorders>
               <w:top w:val="single" w:sz="6" w:space="0" w:color="666666"/>
               <w:left w:val="single" w:sz="6" w:space="0" w:color="666666"/>
@@ -1392,7 +1425,7 @@
         </w:trPr>
         <w:tc>
           <w:tcPr>
-            <w:tcW w:w="2253" w:type="dxa"/>
+            <w:tcW w:w="2260" w:type="dxa"/>
             <w:tcBorders>
               <w:top w:val="single" w:sz="6" w:space="0" w:color="666666"/>
               <w:left w:val="single" w:sz="6" w:space="0" w:color="666666"/>
@@ -1414,6 +1447,7 @@
                 <w:bCs/>
                 <w:sz w:val="19"/>
               </w:rPr>
+              <w:lastRenderedPageBreak/>
               <w:t>{{/servers}}</w:t>
             </w:r>
           </w:p>
@@ -1431,7 +1465,7 @@
         </w:tc>
         <w:tc>
           <w:tcPr>
-            <w:tcW w:w="3835" w:type="dxa"/>
+            <w:tcW w:w="3686" w:type="dxa"/>
             <w:tcBorders>
               <w:top w:val="single" w:sz="6" w:space="0" w:color="666666"/>
               <w:left w:val="single" w:sz="6" w:space="0" w:color="666666"/>
@@ -1453,7 +1487,7 @@
         </w:tc>
         <w:tc>
           <w:tcPr>
-            <w:tcW w:w="1992" w:type="dxa"/>
+            <w:tcW w:w="2557" w:type="dxa"/>
             <w:tcBorders>
               <w:top w:val="single" w:sz="6" w:space="0" w:color="666666"/>
               <w:left w:val="single" w:sz="6" w:space="0" w:color="666666"/>
@@ -1475,7 +1509,7 @@
         </w:tc>
         <w:tc>
           <w:tcPr>
-            <w:tcW w:w="2652" w:type="dxa"/>
+            <w:tcW w:w="2229" w:type="dxa"/>
             <w:tcBorders>
               <w:top w:val="single" w:sz="6" w:space="0" w:color="666666"/>
               <w:left w:val="single" w:sz="6" w:space="0" w:color="666666"/>
@@ -1504,7 +1538,7 @@
         </w:trPr>
         <w:tc>
           <w:tcPr>
-            <w:tcW w:w="2253" w:type="dxa"/>
+            <w:tcW w:w="2260" w:type="dxa"/>
             <w:tcBorders>
               <w:top w:val="single" w:sz="6" w:space="0" w:color="666666"/>
               <w:left w:val="single" w:sz="6" w:space="0" w:color="666666"/>
@@ -1546,7 +1580,7 @@
         </w:tc>
         <w:tc>
           <w:tcPr>
-            <w:tcW w:w="3835" w:type="dxa"/>
+            <w:tcW w:w="3686" w:type="dxa"/>
             <w:tcBorders>
               <w:top w:val="single" w:sz="6" w:space="0" w:color="666666"/>
               <w:left w:val="single" w:sz="6" w:space="0" w:color="666666"/>
@@ -1569,28 +1603,36 @@
             <w:r>
               <w:rPr>
                 <w:sz w:val="19"/>
-              </w:rPr>
-              <w:t>{{</w:t>
-            </w:r>
-            <w:proofErr w:type="spellStart"/>
+                <w:highlight w:val="lightGray"/>
+              </w:rPr>
+              <w:t>P</w:t>
+            </w:r>
             <w:r>
               <w:rPr>
                 <w:sz w:val="19"/>
-              </w:rPr>
-              <w:t>per_user_cost</w:t>
-            </w:r>
-            <w:proofErr w:type="spellEnd"/>
+                <w:highlight w:val="lightGray"/>
+              </w:rPr>
+              <w:t xml:space="preserve">er </w:t>
+            </w:r>
             <w:r>
               <w:rPr>
                 <w:sz w:val="19"/>
-              </w:rPr>
-              <w:t>}}</w:t>
+                <w:highlight w:val="lightGray"/>
+              </w:rPr>
+              <w:t>U</w:t>
+            </w:r>
+            <w:r>
+              <w:rPr>
+                <w:sz w:val="19"/>
+                <w:highlight w:val="lightGray"/>
+              </w:rPr>
+              <w:t>ser $399</w:t>
             </w:r>
           </w:p>
         </w:tc>
         <w:tc>
           <w:tcPr>
-            <w:tcW w:w="1992" w:type="dxa"/>
+            <w:tcW w:w="2557" w:type="dxa"/>
             <w:tcBorders>
               <w:top w:val="single" w:sz="6" w:space="0" w:color="666666"/>
               <w:left w:val="single" w:sz="6" w:space="0" w:color="666666"/>
@@ -1609,11 +1651,34 @@
                 <w:szCs w:val="20"/>
               </w:rPr>
             </w:pPr>
+            <w:r>
+              <w:rPr>
+                <w:sz w:val="20"/>
+                <w:szCs w:val="20"/>
+              </w:rPr>
+              <w:t>{{</w:t>
+            </w:r>
+            <w:proofErr w:type="spellStart"/>
+            <w:r>
+              <w:rPr>
+                <w:sz w:val="20"/>
+                <w:szCs w:val="20"/>
+              </w:rPr>
+              <w:t>cfm_user_total</w:t>
+            </w:r>
+            <w:proofErr w:type="spellEnd"/>
+            <w:r>
+              <w:rPr>
+                <w:sz w:val="20"/>
+                <w:szCs w:val="20"/>
+              </w:rPr>
+              <w:t>}}</w:t>
+            </w:r>
           </w:p>
         </w:tc>
         <w:tc>
           <w:tcPr>
-            <w:tcW w:w="2652" w:type="dxa"/>
+            <w:tcW w:w="2229" w:type="dxa"/>
             <w:tcBorders>
               <w:top w:val="single" w:sz="6" w:space="0" w:color="666666"/>
               <w:left w:val="single" w:sz="6" w:space="0" w:color="666666"/>
@@ -1645,7 +1710,7 @@
                 <w:sz w:val="20"/>
                 <w:szCs w:val="20"/>
               </w:rPr>
-              <w:t>cfm_total_b</w:t>
+              <w:t>cfm_user_total_b</w:t>
             </w:r>
             <w:proofErr w:type="spellEnd"/>
             <w:r>
@@ -1665,7 +1730,7 @@
         </w:trPr>
         <w:tc>
           <w:tcPr>
-            <w:tcW w:w="2253" w:type="dxa"/>
+            <w:tcW w:w="2260" w:type="dxa"/>
             <w:tcBorders>
               <w:top w:val="single" w:sz="6" w:space="0" w:color="666666"/>
               <w:left w:val="single" w:sz="6" w:space="0" w:color="666666"/>
@@ -1694,7 +1759,7 @@
         </w:tc>
         <w:tc>
           <w:tcPr>
-            <w:tcW w:w="3835" w:type="dxa"/>
+            <w:tcW w:w="3686" w:type="dxa"/>
             <w:tcBorders>
               <w:top w:val="single" w:sz="6" w:space="0" w:color="666666"/>
               <w:left w:val="single" w:sz="6" w:space="0" w:color="666666"/>
@@ -1742,13 +1807,13 @@
                 <w:bCs/>
                 <w:sz w:val="19"/>
               </w:rPr>
-              <w:t xml:space="preserve"> Applied </w:t>
+              <w:t xml:space="preserve"> Applied</w:t>
             </w:r>
           </w:p>
         </w:tc>
         <w:tc>
           <w:tcPr>
-            <w:tcW w:w="1992" w:type="dxa"/>
+            <w:tcW w:w="2557" w:type="dxa"/>
             <w:tcBorders>
               <w:top w:val="single" w:sz="6" w:space="0" w:color="666666"/>
               <w:left w:val="single" w:sz="6" w:space="0" w:color="666666"/>
@@ -1794,7 +1859,7 @@
         </w:tc>
         <w:tc>
           <w:tcPr>
-            <w:tcW w:w="2652" w:type="dxa"/>
+            <w:tcW w:w="2229" w:type="dxa"/>
             <w:tcBorders>
               <w:top w:val="single" w:sz="6" w:space="0" w:color="666666"/>
               <w:left w:val="single" w:sz="6" w:space="0" w:color="666666"/>
@@ -1822,7 +1887,7 @@
         </w:trPr>
         <w:tc>
           <w:tcPr>
-            <w:tcW w:w="2253" w:type="dxa"/>
+            <w:tcW w:w="2260" w:type="dxa"/>
             <w:tcBorders>
               <w:top w:val="single" w:sz="6" w:space="0" w:color="666666"/>
               <w:left w:val="single" w:sz="6" w:space="0" w:color="666666"/>
@@ -1845,7 +1910,7 @@
         </w:tc>
         <w:tc>
           <w:tcPr>
-            <w:tcW w:w="3835" w:type="dxa"/>
+            <w:tcW w:w="3686" w:type="dxa"/>
             <w:tcBorders>
               <w:top w:val="single" w:sz="6" w:space="0" w:color="666666"/>
               <w:left w:val="single" w:sz="6" w:space="0" w:color="666666"/>
@@ -1876,7 +1941,7 @@
         </w:tc>
         <w:tc>
           <w:tcPr>
-            <w:tcW w:w="1992" w:type="dxa"/>
+            <w:tcW w:w="2557" w:type="dxa"/>
             <w:tcBorders>
               <w:top w:val="single" w:sz="6" w:space="0" w:color="666666"/>
               <w:left w:val="single" w:sz="6" w:space="0" w:color="666666"/>
@@ -1925,13 +1990,14 @@
         </w:tc>
         <w:tc>
           <w:tcPr>
-            <w:tcW w:w="2652" w:type="dxa"/>
+            <w:tcW w:w="2229" w:type="dxa"/>
             <w:tcBorders>
               <w:top w:val="single" w:sz="6" w:space="0" w:color="666666"/>
               <w:left w:val="single" w:sz="6" w:space="0" w:color="666666"/>
               <w:bottom w:val="single" w:sz="6" w:space="0" w:color="666666"/>
               <w:right w:val="single" w:sz="6" w:space="0" w:color="666666"/>
             </w:tcBorders>
+            <w:shd w:val="clear" w:color="auto" w:fill="ADADAD" w:themeFill="background2" w:themeFillShade="BF"/>
           </w:tcPr>
           <w:p>
             <w:pPr>
@@ -1943,6 +2009,29 @@
                 <w:szCs w:val="20"/>
               </w:rPr>
             </w:pPr>
+            <w:r>
+              <w:rPr>
+                <w:sz w:val="20"/>
+                <w:szCs w:val="20"/>
+              </w:rPr>
+              <w:t>{{</w:t>
+            </w:r>
+            <w:proofErr w:type="spellStart"/>
+            <w:r>
+              <w:rPr>
+                <w:sz w:val="20"/>
+                <w:szCs w:val="20"/>
+              </w:rPr>
+              <w:t>cfm_total_b</w:t>
+            </w:r>
+            <w:proofErr w:type="spellEnd"/>
+            <w:r>
+              <w:rPr>
+                <w:sz w:val="20"/>
+                <w:szCs w:val="20"/>
+              </w:rPr>
+              <w:t>}}</w:t>
+            </w:r>
           </w:p>
         </w:tc>
       </w:tr>

</xml_diff>

<commit_message>
pricing <2500 is fixed
</commit_message>
<xml_diff>
--- a/backend-templates/MultiCombinations.docx
+++ b/backend-templates/MultiCombinations.docx
@@ -2687,6 +2687,20 @@
         </w:rPr>
         <w:br/>
       </w:r>
+      <w:r>
+        <w:rPr>
+          <w:sz w:val="21"/>
+          <w:szCs w:val="21"/>
+        </w:rPr>
+        <w:br/>
+      </w:r>
+      <w:r>
+        <w:rPr>
+          <w:sz w:val="21"/>
+        </w:rPr>
+        <w:lastRenderedPageBreak/>
+        <w:br/>
+      </w:r>
     </w:p>
     <w:p>
       <w:pPr>
@@ -3035,14 +3049,14 @@
         <w:rPr>
           <w:sz w:val="21"/>
         </w:rPr>
-        <w:t xml:space="preserve">Customer will not, directly or indirectly: reverse engineer, decompile, disassemble or otherwise attempt to discover the source code, object code or underlying structure, ideas, know-how or algorithms relevant to the Services or any software, documentation or data related to the Services (“Software”); modify, translate, or create derivative works based on the Services or any Software (except to the extent expressly permitted by Company or authorized within the Services); use the Services or any Software for timesharing or service bureau purposes or otherwise for the benefit of a third; or remove any proprietary notices or labels. With respect to any Software that is distributed or provided to Customer for use on Customer premises or devices, Company hereby grants Customer a nonexclusive, non-transferable, non-sub licensable license to use such Software during the Term only in connection with the Services. Customer represents, covenants, and warrants that Customer will use the Services only in compliance with </w:t>
+        <w:t xml:space="preserve">Customer will not, directly or indirectly: reverse engineer, decompile, disassemble or otherwise attempt to discover the source code, object code or underlying structure, ideas, know-how or algorithms relevant to the Services or any software, documentation or data related to the Services (“Software”); modify, translate, or create derivative works based on the Services or any Software (except to the extent expressly permitted by Company or authorized within the Services); use the Services or any Software for timesharing or service bureau purposes or otherwise for the benefit of a third; or remove any proprietary notices or labels. With respect to any Software that is distributed or </w:t>
       </w:r>
       <w:r>
         <w:rPr>
           <w:sz w:val="21"/>
         </w:rPr>
         <w:lastRenderedPageBreak/>
-        <w:t>Company’s standard published policies then in effect (the “Policy”) and all applicable laws and regulations. Customer hereby agrees to indemnify and hold harmless Company against any damages, losses, liabilities, settlements, and expenses (including without limitation costs and attorneys’ fees) in connection with any claim or action that arises from an alleged violation of the foregoing or otherwise from Customer’s use of Services. Although Company has no obligation to monitor Customer’s use of the Services, Company may do so and may prohibit any use of the Services it believes may be (or alleged to be) in violation of the foregoing. Customer shall be responsible for obtaining and maintaining any equipment and ancillary services needed to connect to, access or otherwise use the Services, including, without limitation, modems, hardware, servers, software, operating systems, networking, web servers and the like (collectively, “Equipment”). Customer shall also be responsible for maintaining the security of the Equipment, Customer account, passwords (including but not limited to administrative and user passwords) and files, and for all uses of Customer account or the Equipment with or without Customer’s knowledge or consent.</w:t>
+        <w:t>provided to Customer for use on Customer premises or devices, Company hereby grants Customer a nonexclusive, non-transferable, non-sub licensable license to use such Software during the Term only in connection with the Services. Customer represents, covenants, and warrants that Customer will use the Services only in compliance with Company’s standard published policies then in effect (the “Policy”) and all applicable laws and regulations. Customer hereby agrees to indemnify and hold harmless Company against any damages, losses, liabilities, settlements, and expenses (including without limitation costs and attorneys’ fees) in connection with any claim or action that arises from an alleged violation of the foregoing or otherwise from Customer’s use of Services. Although Company has no obligation to monitor Customer’s use of the Services, Company may do so and may prohibit any use of the Services it believes may be (or alleged to be) in violation of the foregoing. Customer shall be responsible for obtaining and maintaining any equipment and ancillary services needed to connect to, access or otherwise use the Services, including, without limitation, modems, hardware, servers, software, operating systems, networking, web servers and the like (collectively, “Equipment”). Customer shall also be responsible for maintaining the security of the Equipment, Customer account, passwords (including but not limited to administrative and user passwords) and files, and for all uses of Customer account or the Equipment with or without Customer’s knowledge or consent.</w:t>
       </w:r>
       <w:r>
         <w:br w:type="page"/>

</xml_diff>

<commit_message>
added bundled pricing for slack to teams basic
</commit_message>
<xml_diff>
--- a/backend-templates/MultiCombinations.docx
+++ b/backend-templates/MultiCombinations.docx
@@ -2009,6 +2009,7 @@
                 <w:szCs w:val="20"/>
               </w:rPr>
             </w:pPr>
+            <w:bookmarkStart w:id="0" w:name="_Hlk221899452"/>
             <w:r>
               <w:rPr>
                 <w:sz w:val="20"/>
@@ -2032,6 +2033,7 @@
               </w:rPr>
               <w:t>}}</w:t>
             </w:r>
+            <w:bookmarkEnd w:id="0"/>
           </w:p>
         </w:tc>
       </w:tr>
@@ -2385,7 +2387,7 @@
         </w:rPr>
         <w:t xml:space="preserve"> </w:t>
       </w:r>
-      <w:bookmarkStart w:id="0" w:name="_Hlk210928566"/>
+      <w:bookmarkStart w:id="1" w:name="_Hlk210928566"/>
       <w:r>
         <w:rPr>
           <w:sz w:val="21"/>
@@ -2425,7 +2427,7 @@
         </w:rPr>
         <w:t>}}</w:t>
       </w:r>
-      <w:bookmarkEnd w:id="0"/>
+      <w:bookmarkEnd w:id="1"/>
     </w:p>
     <w:p>
       <w:pPr>
@@ -2468,7 +2470,7 @@
         </w:rPr>
         <w:t xml:space="preserve">This SaaS Services Agreement (“Agreement”) is entered on this </w:t>
       </w:r>
-      <w:bookmarkStart w:id="1" w:name="_Hlk210928581"/>
+      <w:bookmarkStart w:id="2" w:name="_Hlk210928581"/>
       <w:r>
         <w:rPr>
           <w:b/>
@@ -2478,7 +2480,7 @@
         </w:rPr>
         <w:t>{{Date}}</w:t>
       </w:r>
-      <w:bookmarkEnd w:id="1"/>
+      <w:bookmarkEnd w:id="2"/>
       <w:r>
         <w:rPr>
           <w:sz w:val="21"/>

</xml_diff>